<commit_message>
Perfil hasta Ishikawa 1.7
</commit_message>
<xml_diff>
--- a/1.0 Perfil SI.docx
+++ b/1.0 Perfil SI.docx
@@ -5111,71 +5111,6 @@
         <w:rPr>
           <w:rFonts w:ascii="Arial" w:hAnsi="Arial" w:cs="Arial"/>
           <w:b/>
-          <w:bCs/>
-          <w:sz w:val="30"/>
-          <w:szCs w:val="30"/>
-          <w:lang w:val="es"/>
-        </w:rPr>
-      </w:pPr>
-    </w:p>
-    <w:p>
-      <w:pPr>
-        <w:jc w:val="both"/>
-        <w:rPr>
-          <w:rFonts w:ascii="Arial" w:hAnsi="Arial" w:cs="Arial"/>
-          <w:b/>
-          <w:bCs/>
-          <w:sz w:val="30"/>
-          <w:szCs w:val="30"/>
-          <w:lang w:val="es"/>
-        </w:rPr>
-      </w:pPr>
-    </w:p>
-    <w:p>
-      <w:pPr>
-        <w:jc w:val="both"/>
-        <w:rPr>
-          <w:rFonts w:ascii="Arial" w:hAnsi="Arial" w:cs="Arial"/>
-          <w:b/>
-          <w:bCs/>
-          <w:sz w:val="30"/>
-          <w:szCs w:val="30"/>
-          <w:lang w:val="es"/>
-        </w:rPr>
-      </w:pPr>
-    </w:p>
-    <w:p>
-      <w:pPr>
-        <w:jc w:val="both"/>
-        <w:rPr>
-          <w:rFonts w:ascii="Arial" w:hAnsi="Arial" w:cs="Arial"/>
-          <w:b/>
-          <w:bCs/>
-          <w:sz w:val="30"/>
-          <w:szCs w:val="30"/>
-          <w:lang w:val="es"/>
-        </w:rPr>
-      </w:pPr>
-    </w:p>
-    <w:p>
-      <w:pPr>
-        <w:jc w:val="both"/>
-        <w:rPr>
-          <w:rFonts w:ascii="Arial" w:hAnsi="Arial" w:cs="Arial"/>
-          <w:b/>
-          <w:bCs/>
-          <w:sz w:val="30"/>
-          <w:szCs w:val="30"/>
-          <w:lang w:val="es"/>
-        </w:rPr>
-      </w:pPr>
-    </w:p>
-    <w:p>
-      <w:pPr>
-        <w:jc w:val="both"/>
-        <w:rPr>
-          <w:rFonts w:ascii="Arial" w:hAnsi="Arial" w:cs="Arial"/>
-          <w:b/>
           <w:color w:val="2E74B5" w:themeColor="accent1" w:themeShade="BF"/>
           <w:sz w:val="30"/>
           <w:szCs w:val="30"/>
@@ -5198,7 +5133,7 @@
     </w:p>
     <w:p>
       <w:pPr>
-        <w:jc w:val="both"/>
+        <w:jc w:val="center"/>
         <w:rPr>
           <w:rFonts w:ascii="Arial" w:hAnsi="Arial" w:cs="Arial"/>
           <w:b/>
@@ -5208,10 +5143,7 @@
           <w:lang w:val="es-MX"/>
         </w:rPr>
       </w:pPr>
-    </w:p>
-    <w:p>
-      <w:pPr>
-        <w:jc w:val="both"/>
+      <w:r>
         <w:rPr>
           <w:rFonts w:ascii="Arial" w:hAnsi="Arial" w:cs="Arial"/>
           <w:b/>
@@ -5220,11 +5152,13 @@
           <w:szCs w:val="30"/>
           <w:lang w:val="es-MX"/>
         </w:rPr>
-      </w:pPr>
-    </w:p>
-    <w:p>
-      <w:pPr>
-        <w:jc w:val="both"/>
+        <w:lastRenderedPageBreak/>
+        <w:t>PERFIL</w:t>
+      </w:r>
+    </w:p>
+    <w:p>
+      <w:pPr>
+        <w:jc w:val="center"/>
         <w:rPr>
           <w:rFonts w:ascii="Arial" w:hAnsi="Arial" w:cs="Arial"/>
           <w:b/>
@@ -5234,43 +5168,6 @@
           <w:lang w:val="es-MX"/>
         </w:rPr>
       </w:pPr>
-    </w:p>
-    <w:p>
-      <w:pPr>
-        <w:jc w:val="both"/>
-        <w:rPr>
-          <w:rFonts w:ascii="Arial" w:hAnsi="Arial" w:cs="Arial"/>
-          <w:b/>
-          <w:color w:val="2E74B5" w:themeColor="accent1" w:themeShade="BF"/>
-          <w:sz w:val="30"/>
-          <w:szCs w:val="30"/>
-          <w:lang w:val="es-MX"/>
-        </w:rPr>
-      </w:pPr>
-    </w:p>
-    <w:p>
-      <w:pPr>
-        <w:jc w:val="center"/>
-        <w:rPr>
-          <w:rFonts w:ascii="Arial" w:hAnsi="Arial" w:cs="Arial"/>
-          <w:b/>
-          <w:color w:val="2E74B5" w:themeColor="accent1" w:themeShade="BF"/>
-          <w:sz w:val="30"/>
-          <w:szCs w:val="30"/>
-          <w:lang w:val="es-MX"/>
-        </w:rPr>
-      </w:pPr>
-      <w:r>
-        <w:rPr>
-          <w:rFonts w:ascii="Arial" w:hAnsi="Arial" w:cs="Arial"/>
-          <w:b/>
-          <w:color w:val="2E74B5" w:themeColor="accent1" w:themeShade="BF"/>
-          <w:sz w:val="30"/>
-          <w:szCs w:val="30"/>
-          <w:lang w:val="es-MX"/>
-        </w:rPr>
-        <w:t>PERFIL</w:t>
-      </w:r>
     </w:p>
     <w:p>
       <w:pPr>
@@ -5410,53 +5307,6 @@
           <w:szCs w:val="24"/>
           <w:lang w:val="es-MX"/>
         </w:rPr>
-        <w:t>.</w:t>
-      </w:r>
-      <w:r>
-        <w:rPr>
-          <w:rFonts w:ascii="Arial" w:hAnsi="Arial" w:cs="Arial"/>
-          <w:sz w:val="24"/>
-          <w:szCs w:val="24"/>
-          <w:lang w:val="es-MX"/>
-        </w:rPr>
-        <w:t xml:space="preserve"> El instituto INEGAS</w:t>
-      </w:r>
-      <w:r>
-        <w:rPr>
-          <w:rFonts w:ascii="Arial" w:hAnsi="Arial" w:cs="Arial"/>
-          <w:sz w:val="24"/>
-          <w:szCs w:val="24"/>
-          <w:lang w:val="es-MX"/>
-        </w:rPr>
-        <w:t xml:space="preserve"> surgió de</w:t>
-      </w:r>
-      <w:r>
-        <w:rPr>
-          <w:rFonts w:ascii="Arial" w:hAnsi="Arial" w:cs="Arial"/>
-          <w:sz w:val="24"/>
-          <w:szCs w:val="24"/>
-          <w:lang w:val="es-MX"/>
-        </w:rPr>
-        <w:t xml:space="preserve"> </w:t>
-      </w:r>
-      <w:proofErr w:type="spellStart"/>
-      <w:r>
-        <w:rPr>
-          <w:rFonts w:ascii="Arial" w:hAnsi="Arial" w:cs="Arial"/>
-          <w:sz w:val="24"/>
-          <w:szCs w:val="24"/>
-          <w:lang w:val="es-MX"/>
-        </w:rPr>
-        <w:t>llllll</w:t>
-      </w:r>
-      <w:proofErr w:type="spellEnd"/>
-      <w:r>
-        <w:rPr>
-          <w:rFonts w:ascii="Arial" w:hAnsi="Arial" w:cs="Arial"/>
-          <w:sz w:val="24"/>
-          <w:szCs w:val="24"/>
-          <w:lang w:val="es-MX"/>
-        </w:rPr>
         <w:t xml:space="preserve">. </w:t>
       </w:r>
       <w:r>
@@ -5668,7 +5518,7 @@
           <w:rFonts w:ascii="Arial" w:hAnsi="Arial" w:cs="Arial"/>
           <w:sz w:val="24"/>
           <w:szCs w:val="24"/>
-          <w:lang w:val="es"/>
+          <w:lang w:val="es-MX"/>
         </w:rPr>
       </w:pPr>
       <w:r>
@@ -5741,17 +5591,7 @@
           <w:szCs w:val="24"/>
           <w:lang w:val="es-MX"/>
         </w:rPr>
-        <w:t xml:space="preserve">os </w:t>
-      </w:r>
-      <w:r>
-        <w:rPr>
-          <w:rFonts w:ascii="Arial" w:hAnsi="Arial" w:cs="Arial"/>
-          <w:sz w:val="24"/>
-          <w:szCs w:val="24"/>
-          <w:lang w:val="es-MX"/>
-        </w:rPr>
-        <w:lastRenderedPageBreak/>
-        <w:t>los datos obtenidos se crearán</w:t>
+        <w:t>os los datos obtenidos se crearán</w:t>
       </w:r>
       <w:r>
         <w:rPr>
@@ -5774,103 +5614,64 @@
     </w:p>
     <w:p>
       <w:pPr>
-        <w:ind w:left="294" w:right="49"/>
-        <w:jc w:val="both"/>
-        <w:rPr>
-          <w:rFonts w:ascii="Arial" w:hAnsi="Arial" w:cs="Arial"/>
-          <w:sz w:val="24"/>
-          <w:szCs w:val="24"/>
-          <w:lang w:val="es"/>
-        </w:rPr>
-      </w:pPr>
-    </w:p>
-    <w:p>
-      <w:pPr>
-        <w:ind w:left="294" w:right="49"/>
-        <w:jc w:val="both"/>
-        <w:rPr>
-          <w:rFonts w:ascii="Arial" w:hAnsi="Arial" w:cs="Arial"/>
-          <w:sz w:val="24"/>
-          <w:szCs w:val="24"/>
-          <w:lang w:val="es"/>
-        </w:rPr>
-      </w:pPr>
-    </w:p>
-    <w:p>
-      <w:pPr>
-        <w:ind w:left="294" w:right="49"/>
-        <w:jc w:val="both"/>
-        <w:rPr>
-          <w:rFonts w:ascii="Arial" w:hAnsi="Arial" w:cs="Arial"/>
-          <w:sz w:val="24"/>
-          <w:szCs w:val="24"/>
-          <w:lang w:val="es"/>
-        </w:rPr>
-      </w:pPr>
-    </w:p>
-    <w:p>
-      <w:pPr>
-        <w:ind w:left="294" w:right="49"/>
-        <w:jc w:val="both"/>
-        <w:rPr>
-          <w:rFonts w:ascii="Arial" w:hAnsi="Arial" w:cs="Arial"/>
-          <w:sz w:val="24"/>
-          <w:szCs w:val="24"/>
-          <w:lang w:val="es"/>
-        </w:rPr>
-      </w:pPr>
-    </w:p>
-    <w:p>
-      <w:pPr>
-        <w:ind w:left="294" w:right="49"/>
-        <w:jc w:val="both"/>
-        <w:rPr>
-          <w:rFonts w:ascii="Arial" w:hAnsi="Arial" w:cs="Arial"/>
-          <w:sz w:val="24"/>
-          <w:szCs w:val="24"/>
-          <w:lang w:val="es"/>
-        </w:rPr>
-      </w:pPr>
-    </w:p>
-    <w:p>
-      <w:pPr>
-        <w:ind w:left="294" w:right="49"/>
-        <w:jc w:val="both"/>
-        <w:rPr>
-          <w:rFonts w:ascii="Arial" w:hAnsi="Arial" w:cs="Arial"/>
-          <w:sz w:val="24"/>
-          <w:szCs w:val="24"/>
-          <w:lang w:val="es"/>
-        </w:rPr>
-      </w:pPr>
-    </w:p>
-    <w:p>
-      <w:pPr>
-        <w:ind w:left="294" w:right="49"/>
-        <w:jc w:val="both"/>
-        <w:rPr>
-          <w:rFonts w:ascii="Arial" w:hAnsi="Arial" w:cs="Arial"/>
-          <w:sz w:val="24"/>
-          <w:szCs w:val="24"/>
-          <w:lang w:val="es"/>
-        </w:rPr>
-      </w:pPr>
-    </w:p>
-    <w:p>
-      <w:pPr>
-        <w:ind w:left="294" w:right="49"/>
-        <w:jc w:val="both"/>
-        <w:rPr>
-          <w:rFonts w:ascii="Arial" w:hAnsi="Arial" w:cs="Arial"/>
-          <w:sz w:val="24"/>
-          <w:szCs w:val="24"/>
-          <w:lang w:val="es"/>
-        </w:rPr>
-      </w:pPr>
-    </w:p>
-    <w:p>
-      <w:pPr>
-        <w:ind w:left="294" w:right="49"/>
+        <w:ind w:left="426" w:right="49"/>
+        <w:jc w:val="both"/>
+        <w:rPr>
+          <w:rFonts w:ascii="Arial" w:hAnsi="Arial" w:cs="Arial"/>
+          <w:sz w:val="24"/>
+          <w:szCs w:val="24"/>
+          <w:lang w:val="es-MX"/>
+        </w:rPr>
+      </w:pPr>
+      <w:r>
+        <w:rPr>
+          <w:rFonts w:ascii="Arial" w:hAnsi="Arial" w:cs="Arial"/>
+          <w:sz w:val="24"/>
+          <w:szCs w:val="24"/>
+          <w:lang w:val="es-MX"/>
+        </w:rPr>
+        <w:t>La finalidad de este proyecto es la mejora en el proceso de trabajo del instituto, así como también un mejor manejo para sus trabajadores, tanto en el área laboral como en el área académica. Al tener una mejor comunicación entre los docentes y los trabajadores, también será accesible una mejora de docentes con alumnos, en función a los cursos que tomen. Lo primordial sería la agilización en los procesos de registro en alumnos nuevos de INEGAS y en los registros del personal administrativo y académico.</w:t>
+      </w:r>
+    </w:p>
+    <w:p>
+      <w:pPr>
+        <w:ind w:right="49"/>
+        <w:jc w:val="both"/>
+        <w:rPr>
+          <w:rFonts w:ascii="Arial" w:hAnsi="Arial" w:cs="Arial"/>
+          <w:sz w:val="24"/>
+          <w:szCs w:val="24"/>
+          <w:lang w:val="es-MX"/>
+        </w:rPr>
+      </w:pPr>
+    </w:p>
+    <w:p>
+      <w:pPr>
+        <w:ind w:right="49"/>
+        <w:jc w:val="both"/>
+        <w:rPr>
+          <w:rFonts w:ascii="Arial" w:hAnsi="Arial" w:cs="Arial"/>
+          <w:sz w:val="24"/>
+          <w:szCs w:val="24"/>
+          <w:lang w:val="es-MX"/>
+        </w:rPr>
+      </w:pPr>
+    </w:p>
+    <w:p>
+      <w:pPr>
+        <w:ind w:right="49"/>
+        <w:jc w:val="both"/>
+        <w:rPr>
+          <w:rFonts w:ascii="Arial" w:hAnsi="Arial" w:cs="Arial"/>
+          <w:sz w:val="24"/>
+          <w:szCs w:val="24"/>
+          <w:lang w:val="es"/>
+        </w:rPr>
+      </w:pPr>
+    </w:p>
+    <w:p>
+      <w:pPr>
+        <w:ind w:right="49"/>
         <w:jc w:val="both"/>
         <w:rPr>
           <w:rFonts w:ascii="Arial" w:hAnsi="Arial" w:cs="Arial"/>
@@ -5906,6 +5707,7 @@
           <w:szCs w:val="26"/>
           <w:lang w:val="es"/>
         </w:rPr>
+        <w:lastRenderedPageBreak/>
         <w:t>Objetivos</w:t>
       </w:r>
     </w:p>
@@ -6729,6 +6531,7 @@
           <w:szCs w:val="26"/>
           <w:lang w:val="es-ES"/>
         </w:rPr>
+        <w:lastRenderedPageBreak/>
         <w:t>Antecedentes y estructura organiza</w:t>
       </w:r>
       <w:r>
@@ -6989,7 +6792,6 @@
           <w:szCs w:val="24"/>
           <w:lang w:val="es"/>
         </w:rPr>
-        <w:lastRenderedPageBreak/>
         <w:t>Hoy, I</w:t>
       </w:r>
       <w:r>
@@ -7264,6 +7066,7 @@
           <w:szCs w:val="26"/>
           <w:lang w:val="es"/>
         </w:rPr>
+        <w:lastRenderedPageBreak/>
         <w:t>Justificación</w:t>
       </w:r>
     </w:p>
@@ -7830,6 +7633,7 @@
           <w:szCs w:val="26"/>
           <w:lang w:val="es"/>
         </w:rPr>
+        <w:lastRenderedPageBreak/>
         <w:t>Descripción del problema</w:t>
       </w:r>
     </w:p>
@@ -8226,7 +8030,6 @@
           <w:szCs w:val="24"/>
           <w:lang w:val="es-MX"/>
         </w:rPr>
-        <w:lastRenderedPageBreak/>
         <w:t xml:space="preserve">Se realiza un control de calidad del </w:t>
       </w:r>
       <w:r>
@@ -8540,6 +8343,7 @@
           <w:szCs w:val="24"/>
           <w:shd w:val="clear" w:color="auto" w:fill="FFFFFF"/>
         </w:rPr>
+        <w:lastRenderedPageBreak/>
         <w:t>Personal</w:t>
       </w:r>
     </w:p>
@@ -8940,7 +8744,6 @@
           <w:szCs w:val="24"/>
           <w:lang w:val="es-MX"/>
         </w:rPr>
-        <w:lastRenderedPageBreak/>
         <w:t>El inventario sería todos los tipos de cursos que ofrece el instituto, cada uno de los diferentes avan</w:t>
       </w:r>
       <w:r>
@@ -9177,6 +8980,7 @@
           <w:sz w:val="24"/>
           <w:szCs w:val="24"/>
         </w:rPr>
+        <w:lastRenderedPageBreak/>
         <w:t>Servicios</w:t>
       </w:r>
     </w:p>
@@ -9773,6 +9577,7 @@
           <w:szCs w:val="26"/>
           <w:lang w:val="es"/>
         </w:rPr>
+        <w:lastRenderedPageBreak/>
         <w:t>Formulación del problema</w:t>
       </w:r>
     </w:p>
@@ -10437,6 +10242,7 @@
           <w:szCs w:val="26"/>
           <w:lang w:val="es"/>
         </w:rPr>
+        <w:lastRenderedPageBreak/>
         <w:t>Alcance</w:t>
       </w:r>
     </w:p>
@@ -10716,7 +10522,6 @@
           <w:szCs w:val="24"/>
           <w:lang w:val="es-MX"/>
         </w:rPr>
-        <w:lastRenderedPageBreak/>
         <w:t>Se llevar</w:t>
       </w:r>
       <w:r>
@@ -10799,18 +10604,18 @@
         </w:rPr>
         <w:t xml:space="preserve"> </w:t>
       </w:r>
-      <w:proofErr w:type="spellStart"/>
-      <w:r>
-        <w:rPr>
-          <w:rFonts w:ascii="Arial" w:hAnsi="Arial" w:cs="Arial"/>
-          <w:b/>
-          <w:sz w:val="24"/>
-          <w:szCs w:val="24"/>
-        </w:rPr>
-        <w:t>Clientes</w:t>
-      </w:r>
       <w:bookmarkEnd w:id="3"/>
       <w:bookmarkEnd w:id="4"/>
+      <w:proofErr w:type="spellStart"/>
+      <w:r>
+        <w:rPr>
+          <w:rFonts w:ascii="Arial" w:hAnsi="Arial" w:cs="Arial"/>
+          <w:b/>
+          <w:sz w:val="24"/>
+          <w:szCs w:val="24"/>
+        </w:rPr>
+        <w:t>Alumnos</w:t>
+      </w:r>
       <w:proofErr w:type="spellEnd"/>
     </w:p>
     <w:p>
@@ -10846,7 +10651,27 @@
           <w:szCs w:val="24"/>
           <w:lang w:val="es-BO"/>
         </w:rPr>
-        <w:t>Registrar cliente:</w:t>
+        <w:t xml:space="preserve">Registrar </w:t>
+      </w:r>
+      <w:r>
+        <w:rPr>
+          <w:rFonts w:ascii="Arial" w:hAnsi="Arial" w:cs="Arial"/>
+          <w:b/>
+          <w:sz w:val="24"/>
+          <w:szCs w:val="24"/>
+          <w:lang w:val="es-BO"/>
+        </w:rPr>
+        <w:t>alumno</w:t>
+      </w:r>
+      <w:r>
+        <w:rPr>
+          <w:rFonts w:ascii="Arial" w:hAnsi="Arial" w:cs="Arial"/>
+          <w:b/>
+          <w:sz w:val="24"/>
+          <w:szCs w:val="24"/>
+          <w:lang w:val="es-BO"/>
+        </w:rPr>
+        <w:t>:</w:t>
       </w:r>
       <w:r>
         <w:rPr>
@@ -10972,7 +10797,27 @@
           <w:szCs w:val="24"/>
           <w:lang w:val="es-BO"/>
         </w:rPr>
-        <w:t>Modificar cliente:</w:t>
+        <w:t xml:space="preserve">Modificar </w:t>
+      </w:r>
+      <w:r>
+        <w:rPr>
+          <w:rFonts w:ascii="Arial" w:hAnsi="Arial" w:cs="Arial"/>
+          <w:b/>
+          <w:sz w:val="24"/>
+          <w:szCs w:val="24"/>
+          <w:lang w:val="es-BO"/>
+        </w:rPr>
+        <w:t>alumno</w:t>
+      </w:r>
+      <w:r>
+        <w:rPr>
+          <w:rFonts w:ascii="Arial" w:hAnsi="Arial" w:cs="Arial"/>
+          <w:b/>
+          <w:sz w:val="24"/>
+          <w:szCs w:val="24"/>
+          <w:lang w:val="es-BO"/>
+        </w:rPr>
+        <w:t>:</w:t>
       </w:r>
       <w:r>
         <w:rPr>
@@ -11017,6 +10862,7 @@
           <w:szCs w:val="24"/>
           <w:lang w:val="es-BO"/>
         </w:rPr>
+        <w:lastRenderedPageBreak/>
         <w:t xml:space="preserve">Gestionar </w:t>
       </w:r>
       <w:bookmarkEnd w:id="5"/>
@@ -11473,7 +11319,6 @@
           <w:szCs w:val="24"/>
           <w:lang w:val="es-BO"/>
         </w:rPr>
-        <w:lastRenderedPageBreak/>
         <w:t xml:space="preserve">Se podrá registrar los cargos </w:t>
       </w:r>
       <w:r>
@@ -11709,120 +11554,280 @@
     </w:p>
     <w:p>
       <w:pPr>
-        <w:jc w:val="both"/>
-        <w:rPr>
-          <w:rFonts w:ascii="Arial" w:hAnsi="Arial" w:cs="Arial"/>
-          <w:b/>
-          <w:sz w:val="24"/>
-          <w:szCs w:val="24"/>
-          <w:lang w:val="es"/>
-        </w:rPr>
-      </w:pPr>
-    </w:p>
-    <w:p>
-      <w:pPr>
-        <w:jc w:val="both"/>
-        <w:rPr>
-          <w:rFonts w:ascii="Arial" w:hAnsi="Arial" w:cs="Arial"/>
-          <w:b/>
-          <w:sz w:val="24"/>
-          <w:szCs w:val="24"/>
-          <w:lang w:val="es"/>
-        </w:rPr>
-      </w:pPr>
-    </w:p>
-    <w:p>
-      <w:pPr>
-        <w:jc w:val="both"/>
-        <w:rPr>
-          <w:rFonts w:ascii="Arial" w:hAnsi="Arial" w:cs="Arial"/>
-          <w:b/>
-          <w:sz w:val="24"/>
-          <w:szCs w:val="24"/>
-          <w:lang w:val="es"/>
-        </w:rPr>
-      </w:pPr>
-    </w:p>
-    <w:p>
-      <w:pPr>
-        <w:jc w:val="both"/>
-        <w:rPr>
-          <w:rFonts w:ascii="Arial" w:hAnsi="Arial" w:cs="Arial"/>
-          <w:b/>
-          <w:sz w:val="24"/>
-          <w:szCs w:val="24"/>
-          <w:lang w:val="es"/>
-        </w:rPr>
-      </w:pPr>
-    </w:p>
-    <w:p>
-      <w:pPr>
-        <w:jc w:val="both"/>
-        <w:rPr>
-          <w:rFonts w:ascii="Arial" w:hAnsi="Arial" w:cs="Arial"/>
-          <w:b/>
-          <w:sz w:val="24"/>
-          <w:szCs w:val="24"/>
-          <w:lang w:val="es"/>
-        </w:rPr>
-      </w:pPr>
-    </w:p>
-    <w:p>
-      <w:pPr>
-        <w:jc w:val="both"/>
-        <w:rPr>
-          <w:rFonts w:ascii="Arial" w:hAnsi="Arial" w:cs="Arial"/>
-          <w:b/>
-          <w:sz w:val="24"/>
-          <w:szCs w:val="24"/>
-          <w:lang w:val="es"/>
-        </w:rPr>
-      </w:pPr>
-    </w:p>
-    <w:p>
-      <w:pPr>
-        <w:jc w:val="both"/>
-        <w:rPr>
-          <w:rFonts w:ascii="Arial" w:hAnsi="Arial" w:cs="Arial"/>
-          <w:b/>
-          <w:sz w:val="24"/>
-          <w:szCs w:val="24"/>
-          <w:lang w:val="es"/>
-        </w:rPr>
-      </w:pPr>
-    </w:p>
-    <w:p>
-      <w:pPr>
-        <w:jc w:val="both"/>
-        <w:rPr>
-          <w:rFonts w:ascii="Arial" w:hAnsi="Arial" w:cs="Arial"/>
-          <w:b/>
-          <w:sz w:val="24"/>
-          <w:szCs w:val="24"/>
-          <w:lang w:val="es"/>
-        </w:rPr>
-      </w:pPr>
-    </w:p>
-    <w:p>
-      <w:pPr>
-        <w:jc w:val="both"/>
-        <w:rPr>
-          <w:rFonts w:ascii="Arial" w:hAnsi="Arial" w:cs="Arial"/>
-          <w:b/>
-          <w:sz w:val="24"/>
-          <w:szCs w:val="24"/>
-          <w:lang w:val="es"/>
-        </w:rPr>
-      </w:pPr>
-    </w:p>
-    <w:p>
-      <w:pPr>
-        <w:jc w:val="both"/>
-        <w:rPr>
-          <w:rFonts w:ascii="Arial" w:hAnsi="Arial" w:cs="Arial"/>
-          <w:b/>
-          <w:sz w:val="24"/>
-          <w:szCs w:val="24"/>
+        <w:ind w:right="-376"/>
+        <w:jc w:val="both"/>
+        <w:rPr>
+          <w:rFonts w:ascii="Arial" w:hAnsi="Arial" w:cs="Arial"/>
+          <w:sz w:val="24"/>
+          <w:szCs w:val="24"/>
+          <w:lang w:val="es-BO"/>
+        </w:rPr>
+      </w:pPr>
+    </w:p>
+    <w:p>
+      <w:pPr>
+        <w:ind w:right="-376"/>
+        <w:jc w:val="both"/>
+        <w:rPr>
+          <w:rFonts w:ascii="Arial" w:hAnsi="Arial" w:cs="Arial"/>
+          <w:sz w:val="24"/>
+          <w:szCs w:val="24"/>
+          <w:lang w:val="es-BO"/>
+        </w:rPr>
+      </w:pPr>
+    </w:p>
+    <w:p>
+      <w:pPr>
+        <w:jc w:val="both"/>
+        <w:rPr>
+          <w:rFonts w:ascii="Arial" w:hAnsi="Arial" w:cs="Arial"/>
+          <w:b/>
+          <w:sz w:val="24"/>
+          <w:szCs w:val="24"/>
+          <w:lang w:val="es"/>
+        </w:rPr>
+      </w:pPr>
+      <w:r>
+        <w:rPr>
+          <w:rFonts w:ascii="Arial" w:hAnsi="Arial" w:cs="Arial"/>
+          <w:b/>
+          <w:sz w:val="24"/>
+          <w:szCs w:val="24"/>
+          <w:lang w:val="es"/>
+        </w:rPr>
+        <w:lastRenderedPageBreak/>
+        <w:t>Controlar accesos de trabajadores:</w:t>
+      </w:r>
+    </w:p>
+    <w:p>
+      <w:pPr>
+        <w:jc w:val="both"/>
+        <w:rPr>
+          <w:rFonts w:ascii="Arial" w:hAnsi="Arial" w:cs="Arial"/>
+          <w:sz w:val="24"/>
+          <w:szCs w:val="24"/>
+          <w:lang w:val="es"/>
+        </w:rPr>
+      </w:pPr>
+      <w:r>
+        <w:rPr>
+          <w:rFonts w:ascii="Arial" w:hAnsi="Arial" w:cs="Arial"/>
+          <w:sz w:val="24"/>
+          <w:szCs w:val="24"/>
+          <w:lang w:val="es"/>
+        </w:rPr>
+        <w:t>No todos los trabajadores tendrán un acceso a todos los datos del sistema, cada trabajador tendrá una cuenta de usuario y esta a su vez tendrá privilegios para poder realizar ciertos cambios en el sistema. En cada usuario se tendrá:</w:t>
+      </w:r>
+    </w:p>
+    <w:p>
+      <w:pPr>
+        <w:jc w:val="both"/>
+        <w:rPr>
+          <w:rFonts w:ascii="Arial" w:hAnsi="Arial" w:cs="Arial"/>
+          <w:sz w:val="24"/>
+          <w:szCs w:val="24"/>
+          <w:lang w:val="es"/>
+        </w:rPr>
+      </w:pPr>
+      <w:r>
+        <w:rPr>
+          <w:rFonts w:ascii="Arial" w:hAnsi="Arial" w:cs="Arial"/>
+          <w:sz w:val="24"/>
+          <w:szCs w:val="24"/>
+          <w:lang w:val="es"/>
+        </w:rPr>
+        <w:tab/>
+        <w:t>-Nombre de usuario, correo, contraseña</w:t>
+      </w:r>
+    </w:p>
+    <w:p>
+      <w:pPr>
+        <w:jc w:val="both"/>
+        <w:rPr>
+          <w:rFonts w:ascii="Arial" w:hAnsi="Arial" w:cs="Arial"/>
+          <w:b/>
+          <w:sz w:val="24"/>
+          <w:szCs w:val="24"/>
+          <w:lang w:val="es"/>
+        </w:rPr>
+      </w:pPr>
+    </w:p>
+    <w:p>
+      <w:pPr>
+        <w:jc w:val="both"/>
+        <w:rPr>
+          <w:rFonts w:ascii="Arial" w:hAnsi="Arial" w:cs="Arial"/>
+          <w:b/>
+          <w:sz w:val="24"/>
+          <w:szCs w:val="24"/>
+          <w:lang w:val="es"/>
+        </w:rPr>
+      </w:pPr>
+    </w:p>
+    <w:p>
+      <w:pPr>
+        <w:jc w:val="both"/>
+        <w:rPr>
+          <w:rFonts w:ascii="Arial" w:hAnsi="Arial" w:cs="Arial"/>
+          <w:b/>
+          <w:sz w:val="24"/>
+          <w:szCs w:val="24"/>
+          <w:lang w:val="es"/>
+        </w:rPr>
+      </w:pPr>
+    </w:p>
+    <w:p>
+      <w:pPr>
+        <w:jc w:val="both"/>
+        <w:rPr>
+          <w:rFonts w:ascii="Arial" w:hAnsi="Arial" w:cs="Arial"/>
+          <w:b/>
+          <w:sz w:val="24"/>
+          <w:szCs w:val="24"/>
+          <w:lang w:val="es"/>
+        </w:rPr>
+      </w:pPr>
+    </w:p>
+    <w:p>
+      <w:pPr>
+        <w:jc w:val="both"/>
+        <w:rPr>
+          <w:rFonts w:ascii="Arial" w:hAnsi="Arial" w:cs="Arial"/>
+          <w:b/>
+          <w:sz w:val="24"/>
+          <w:szCs w:val="24"/>
+          <w:lang w:val="es"/>
+        </w:rPr>
+      </w:pPr>
+    </w:p>
+    <w:p>
+      <w:pPr>
+        <w:jc w:val="both"/>
+        <w:rPr>
+          <w:rFonts w:ascii="Arial" w:hAnsi="Arial" w:cs="Arial"/>
+          <w:b/>
+          <w:sz w:val="24"/>
+          <w:szCs w:val="24"/>
+          <w:lang w:val="es"/>
+        </w:rPr>
+      </w:pPr>
+    </w:p>
+    <w:p>
+      <w:pPr>
+        <w:jc w:val="both"/>
+        <w:rPr>
+          <w:rFonts w:ascii="Arial" w:hAnsi="Arial" w:cs="Arial"/>
+          <w:b/>
+          <w:sz w:val="24"/>
+          <w:szCs w:val="24"/>
+          <w:lang w:val="es"/>
+        </w:rPr>
+      </w:pPr>
+    </w:p>
+    <w:p>
+      <w:pPr>
+        <w:jc w:val="both"/>
+        <w:rPr>
+          <w:rFonts w:ascii="Arial" w:hAnsi="Arial" w:cs="Arial"/>
+          <w:b/>
+          <w:sz w:val="24"/>
+          <w:szCs w:val="24"/>
+          <w:lang w:val="es"/>
+        </w:rPr>
+      </w:pPr>
+    </w:p>
+    <w:p>
+      <w:pPr>
+        <w:jc w:val="both"/>
+        <w:rPr>
+          <w:rFonts w:ascii="Arial" w:hAnsi="Arial" w:cs="Arial"/>
+          <w:b/>
+          <w:sz w:val="24"/>
+          <w:szCs w:val="24"/>
+          <w:lang w:val="es"/>
+        </w:rPr>
+      </w:pPr>
+    </w:p>
+    <w:p>
+      <w:pPr>
+        <w:jc w:val="both"/>
+        <w:rPr>
+          <w:rFonts w:ascii="Arial" w:hAnsi="Arial" w:cs="Arial"/>
+          <w:b/>
+          <w:sz w:val="26"/>
+          <w:szCs w:val="26"/>
+          <w:lang w:val="es"/>
+        </w:rPr>
+      </w:pPr>
+    </w:p>
+    <w:p>
+      <w:pPr>
+        <w:jc w:val="both"/>
+        <w:rPr>
+          <w:rFonts w:ascii="Arial" w:hAnsi="Arial" w:cs="Arial"/>
+          <w:b/>
+          <w:sz w:val="26"/>
+          <w:szCs w:val="26"/>
+          <w:lang w:val="es"/>
+        </w:rPr>
+      </w:pPr>
+    </w:p>
+    <w:p>
+      <w:pPr>
+        <w:jc w:val="both"/>
+        <w:rPr>
+          <w:rFonts w:ascii="Arial" w:hAnsi="Arial" w:cs="Arial"/>
+          <w:b/>
+          <w:sz w:val="26"/>
+          <w:szCs w:val="26"/>
+          <w:lang w:val="es"/>
+        </w:rPr>
+      </w:pPr>
+    </w:p>
+    <w:p>
+      <w:pPr>
+        <w:jc w:val="both"/>
+        <w:rPr>
+          <w:rFonts w:ascii="Arial" w:hAnsi="Arial" w:cs="Arial"/>
+          <w:b/>
+          <w:sz w:val="26"/>
+          <w:szCs w:val="26"/>
+          <w:lang w:val="es"/>
+        </w:rPr>
+      </w:pPr>
+    </w:p>
+    <w:p>
+      <w:pPr>
+        <w:jc w:val="both"/>
+        <w:rPr>
+          <w:rFonts w:ascii="Arial" w:hAnsi="Arial" w:cs="Arial"/>
+          <w:b/>
+          <w:sz w:val="26"/>
+          <w:szCs w:val="26"/>
+          <w:lang w:val="es"/>
+        </w:rPr>
+      </w:pPr>
+    </w:p>
+    <w:p>
+      <w:pPr>
+        <w:jc w:val="both"/>
+        <w:rPr>
+          <w:rFonts w:ascii="Arial" w:hAnsi="Arial" w:cs="Arial"/>
+          <w:b/>
+          <w:sz w:val="26"/>
+          <w:szCs w:val="26"/>
+          <w:lang w:val="es"/>
+        </w:rPr>
+      </w:pPr>
+    </w:p>
+    <w:p>
+      <w:pPr>
+        <w:jc w:val="both"/>
+        <w:rPr>
+          <w:rFonts w:ascii="Arial" w:hAnsi="Arial" w:cs="Arial"/>
+          <w:b/>
+          <w:sz w:val="26"/>
+          <w:szCs w:val="26"/>
           <w:lang w:val="es"/>
         </w:rPr>
       </w:pPr>
@@ -12974,6 +12979,16 @@
           <w:lang w:val="es"/>
         </w:rPr>
       </w:pPr>
+      <w:r>
+        <w:rPr>
+          <w:rFonts w:ascii="Arial" w:hAnsi="Arial" w:cs="Arial"/>
+          <w:color w:val="000000"/>
+          <w:sz w:val="24"/>
+          <w:szCs w:val="24"/>
+          <w:lang w:val="es"/>
+        </w:rPr>
+        <w:t xml:space="preserve"> </w:t>
+      </w:r>
     </w:p>
     <w:p>
       <w:pPr>
@@ -14407,6 +14422,18 @@
         </w:rPr>
         <w:t xml:space="preserve">de la empresa? </w:t>
       </w:r>
+      <w:r>
+        <w:rPr>
+          <w:rFonts w:ascii="Arial" w:hAnsi="Arial" w:cs="Arial"/>
+          <w:b/>
+          <w:bCs/>
+          <w:color w:val="000000"/>
+          <w:sz w:val="24"/>
+          <w:szCs w:val="24"/>
+          <w:lang w:val="es"/>
+        </w:rPr>
+        <w:t xml:space="preserve"> </w:t>
+      </w:r>
     </w:p>
     <w:p>
       <w:pPr>
@@ -17160,52 +17187,6 @@
     </w:p>
     <w:p>
       <w:pPr>
-        <w:jc w:val="both"/>
-        <w:rPr>
-          <w:rFonts w:ascii="Arial" w:hAnsi="Arial" w:cs="Arial"/>
-          <w:color w:val="000000"/>
-          <w:sz w:val="24"/>
-          <w:szCs w:val="24"/>
-          <w:lang w:val="es-MX"/>
-        </w:rPr>
-      </w:pPr>
-    </w:p>
-    <w:p>
-      <w:pPr>
-        <w:jc w:val="both"/>
-        <w:rPr>
-          <w:rFonts w:ascii="Arial" w:hAnsi="Arial" w:cs="Arial"/>
-          <w:color w:val="000000"/>
-          <w:sz w:val="24"/>
-          <w:szCs w:val="24"/>
-          <w:lang w:val="es-MX"/>
-        </w:rPr>
-      </w:pPr>
-      <w:r>
-        <w:rPr>
-          <w:rFonts w:ascii="Arial" w:hAnsi="Arial" w:cs="Arial"/>
-          <w:color w:val="000000"/>
-          <w:sz w:val="24"/>
-          <w:szCs w:val="24"/>
-          <w:lang w:val="es-MX"/>
-        </w:rPr>
-        <w:t>Es conveniente tener un sistema de generación de una base de datos y archivos de estudiantes.</w:t>
-      </w:r>
-    </w:p>
-    <w:p>
-      <w:pPr>
-        <w:jc w:val="both"/>
-        <w:rPr>
-          <w:rFonts w:ascii="Arial" w:hAnsi="Arial" w:cs="Arial"/>
-          <w:color w:val="000000"/>
-          <w:sz w:val="24"/>
-          <w:szCs w:val="24"/>
-          <w:lang w:val="es-MX"/>
-        </w:rPr>
-      </w:pPr>
-    </w:p>
-    <w:p>
-      <w:pPr>
         <w:autoSpaceDE w:val="0"/>
         <w:autoSpaceDN w:val="0"/>
         <w:adjustRightInd w:val="0"/>
@@ -17221,54 +17202,40 @@
           <w:lang w:val="es-MX"/>
         </w:rPr>
       </w:pPr>
-      <w:r>
-        <w:rPr>
-          <w:rFonts w:ascii="Arial" w:hAnsi="Arial" w:cs="Arial"/>
-          <w:b/>
-          <w:bCs/>
-          <w:color w:val="000000"/>
-          <w:sz w:val="24"/>
-          <w:szCs w:val="24"/>
-          <w:lang w:val="es-MX"/>
-        </w:rPr>
-        <w:t>14</w:t>
-      </w:r>
-      <w:r>
-        <w:rPr>
-          <w:rFonts w:ascii="Arial" w:hAnsi="Arial" w:cs="Arial"/>
-          <w:b/>
-          <w:bCs/>
-          <w:color w:val="000000"/>
-          <w:sz w:val="24"/>
-          <w:szCs w:val="24"/>
-          <w:lang w:val="es-MX"/>
-        </w:rPr>
-        <w:t xml:space="preserve">.- ¿Cuáles son los </w:t>
-      </w:r>
-      <w:r>
-        <w:rPr>
-          <w:rFonts w:ascii="Arial" w:hAnsi="Arial" w:cs="Arial"/>
-          <w:b/>
-          <w:bCs/>
-          <w:color w:val="000000"/>
-          <w:sz w:val="24"/>
-          <w:szCs w:val="24"/>
-          <w:lang w:val="es-MX"/>
-        </w:rPr>
-        <w:t>rangos de precios de los cursos que ofrecen</w:t>
-      </w:r>
-      <w:r>
-        <w:rPr>
-          <w:rFonts w:ascii="Arial" w:hAnsi="Arial" w:cs="Arial"/>
-          <w:b/>
-          <w:bCs/>
-          <w:color w:val="000000"/>
-          <w:sz w:val="24"/>
-          <w:szCs w:val="24"/>
-          <w:lang w:val="es-MX"/>
-        </w:rPr>
-        <w:t xml:space="preserve">? </w:t>
-      </w:r>
+    </w:p>
+    <w:p>
+      <w:pPr>
+        <w:jc w:val="both"/>
+        <w:rPr>
+          <w:rFonts w:ascii="Arial" w:hAnsi="Arial" w:cs="Arial"/>
+          <w:color w:val="000000"/>
+          <w:sz w:val="24"/>
+          <w:szCs w:val="24"/>
+          <w:lang w:val="es-MX"/>
+        </w:rPr>
+      </w:pPr>
+      <w:r>
+        <w:rPr>
+          <w:rFonts w:ascii="Arial" w:hAnsi="Arial" w:cs="Arial"/>
+          <w:color w:val="000000"/>
+          <w:sz w:val="24"/>
+          <w:szCs w:val="24"/>
+          <w:lang w:val="es-MX"/>
+        </w:rPr>
+        <w:t>Es conveniente tener un sistema de generación de una base de datos y archivos de estudiantes.</w:t>
+      </w:r>
+    </w:p>
+    <w:p>
+      <w:pPr>
+        <w:jc w:val="both"/>
+        <w:rPr>
+          <w:rFonts w:ascii="Arial" w:hAnsi="Arial" w:cs="Arial"/>
+          <w:color w:val="000000"/>
+          <w:sz w:val="24"/>
+          <w:szCs w:val="24"/>
+          <w:lang w:val="es-MX"/>
+        </w:rPr>
+      </w:pPr>
     </w:p>
     <w:p>
       <w:pPr>
@@ -17279,12 +17246,62 @@
         <w:jc w:val="both"/>
         <w:rPr>
           <w:rFonts w:ascii="Arial" w:hAnsi="Arial" w:cs="Arial"/>
-          <w:color w:val="000000"/>
-          <w:sz w:val="24"/>
-          <w:szCs w:val="24"/>
-          <w:lang w:val="es-MX"/>
-        </w:rPr>
-      </w:pPr>
+          <w:b/>
+          <w:bCs/>
+          <w:color w:val="000000"/>
+          <w:sz w:val="24"/>
+          <w:szCs w:val="24"/>
+          <w:lang w:val="es-MX"/>
+        </w:rPr>
+      </w:pPr>
+      <w:r>
+        <w:rPr>
+          <w:rFonts w:ascii="Arial" w:hAnsi="Arial" w:cs="Arial"/>
+          <w:b/>
+          <w:bCs/>
+          <w:color w:val="000000"/>
+          <w:sz w:val="24"/>
+          <w:szCs w:val="24"/>
+          <w:lang w:val="es-MX"/>
+        </w:rPr>
+        <w:t>14</w:t>
+      </w:r>
+      <w:r>
+        <w:rPr>
+          <w:rFonts w:ascii="Arial" w:hAnsi="Arial" w:cs="Arial"/>
+          <w:b/>
+          <w:bCs/>
+          <w:color w:val="000000"/>
+          <w:sz w:val="24"/>
+          <w:szCs w:val="24"/>
+          <w:lang w:val="es-MX"/>
+        </w:rPr>
+        <w:t xml:space="preserve">.- ¿Cuáles son los </w:t>
+      </w:r>
+      <w:r>
+        <w:rPr>
+          <w:rFonts w:ascii="Arial" w:hAnsi="Arial" w:cs="Arial"/>
+          <w:b/>
+          <w:bCs/>
+          <w:color w:val="000000"/>
+          <w:sz w:val="24"/>
+          <w:szCs w:val="24"/>
+          <w:lang w:val="es-MX"/>
+        </w:rPr>
+        <w:t>rangos de precios de los cursos que ofrecen</w:t>
+      </w:r>
+      <w:r>
+        <w:rPr>
+          <w:rFonts w:ascii="Arial" w:hAnsi="Arial" w:cs="Arial"/>
+          <w:b/>
+          <w:bCs/>
+          <w:color w:val="000000"/>
+          <w:sz w:val="24"/>
+          <w:szCs w:val="24"/>
+          <w:lang w:val="es-MX"/>
+        </w:rPr>
+        <w:t xml:space="preserve">? </w:t>
+      </w:r>
     </w:p>
     <w:p>
       <w:pPr>
@@ -17301,18 +17318,6 @@
           <w:lang w:val="es-MX"/>
         </w:rPr>
       </w:pPr>
-      <w:r>
-        <w:rPr>
-          <w:rFonts w:ascii="Arial" w:hAnsi="Arial" w:cs="Arial"/>
-          <w:color w:val="000000"/>
-          <w:sz w:val="24"/>
-          <w:szCs w:val="24"/>
-          <w:lang w:val="es-MX"/>
-        </w:rPr>
-        <w:t>El rango de precios</w:t>
-      </w:r>
-      <w:bookmarkStart w:id="11" w:name="_GoBack"/>
-      <w:bookmarkEnd w:id="11"/>
     </w:p>
     <w:p>
       <w:pPr>
@@ -17329,6 +17334,26 @@
           <w:lang w:val="es-MX"/>
         </w:rPr>
       </w:pPr>
+      <w:r>
+        <w:rPr>
+          <w:rFonts w:ascii="Arial" w:hAnsi="Arial" w:cs="Arial"/>
+          <w:color w:val="000000"/>
+          <w:sz w:val="24"/>
+          <w:szCs w:val="24"/>
+          <w:lang w:val="es-MX"/>
+        </w:rPr>
+        <w:t>El rango de precios</w:t>
+      </w:r>
+      <w:r>
+        <w:rPr>
+          <w:rFonts w:ascii="Arial" w:hAnsi="Arial" w:cs="Arial"/>
+          <w:color w:val="000000"/>
+          <w:sz w:val="24"/>
+          <w:szCs w:val="24"/>
+          <w:lang w:val="es-MX"/>
+        </w:rPr>
+        <w:t xml:space="preserve"> de cursos es de Bs. 500 a Bs. 1600.</w:t>
+      </w:r>
     </w:p>
     <w:p>
       <w:pPr>
@@ -17348,50 +17373,12 @@
       <w:r>
         <w:rPr>
           <w:rFonts w:ascii="Arial" w:hAnsi="Arial" w:cs="Arial"/>
-          <w:b/>
-          <w:bCs/>
-          <w:color w:val="000000"/>
-          <w:sz w:val="24"/>
-          <w:szCs w:val="24"/>
-          <w:lang w:val="es-MX"/>
-        </w:rPr>
-        <w:t>15</w:t>
-      </w:r>
-      <w:r>
-        <w:rPr>
-          <w:rFonts w:ascii="Arial" w:hAnsi="Arial" w:cs="Arial"/>
-          <w:b/>
-          <w:bCs/>
-          <w:color w:val="000000"/>
-          <w:sz w:val="24"/>
-          <w:szCs w:val="24"/>
-          <w:lang w:val="es-MX"/>
-        </w:rPr>
-        <w:t xml:space="preserve">.- ¿Qué tipo de sistema </w:t>
-      </w:r>
-      <w:r>
-        <w:rPr>
-          <w:rFonts w:ascii="Arial" w:hAnsi="Arial" w:cs="Arial"/>
-          <w:b/>
-          <w:bCs/>
-          <w:color w:val="000000"/>
-          <w:sz w:val="24"/>
-          <w:szCs w:val="24"/>
-          <w:lang w:val="es-MX"/>
-        </w:rPr>
-        <w:t>les gustaría tener</w:t>
-      </w:r>
-      <w:r>
-        <w:rPr>
-          <w:rFonts w:ascii="Arial" w:hAnsi="Arial" w:cs="Arial"/>
-          <w:b/>
-          <w:bCs/>
-          <w:color w:val="000000"/>
-          <w:sz w:val="24"/>
-          <w:szCs w:val="24"/>
-          <w:lang w:val="es-MX"/>
-        </w:rPr>
-        <w:t xml:space="preserve">? </w:t>
+          <w:color w:val="000000"/>
+          <w:sz w:val="24"/>
+          <w:szCs w:val="24"/>
+          <w:lang w:val="es-MX"/>
+        </w:rPr>
+        <w:t>Y el rango de postgrados es de:</w:t>
       </w:r>
     </w:p>
     <w:p>
@@ -17409,6 +17396,38 @@
           <w:lang w:val="es-MX"/>
         </w:rPr>
       </w:pPr>
+      <w:r>
+        <w:rPr>
+          <w:rFonts w:ascii="Arial" w:hAnsi="Arial" w:cs="Arial"/>
+          <w:color w:val="000000"/>
+          <w:sz w:val="24"/>
+          <w:szCs w:val="24"/>
+          <w:lang w:val="es-MX"/>
+        </w:rPr>
+        <w:tab/>
+        <w:t>-Diplomados</w:t>
+      </w:r>
+      <w:r>
+        <w:rPr>
+          <w:rFonts w:ascii="Arial" w:hAnsi="Arial" w:cs="Arial"/>
+          <w:color w:val="000000"/>
+          <w:sz w:val="24"/>
+          <w:szCs w:val="24"/>
+          <w:lang w:val="es-MX"/>
+        </w:rPr>
+        <w:tab/>
+      </w:r>
+      <w:r>
+        <w:rPr>
+          <w:rFonts w:ascii="Arial" w:hAnsi="Arial" w:cs="Arial"/>
+          <w:color w:val="000000"/>
+          <w:sz w:val="24"/>
+          <w:szCs w:val="24"/>
+          <w:lang w:val="es-MX"/>
+        </w:rPr>
+        <w:tab/>
+        <w:t>Bs. 5000 a Bs. 7000</w:t>
+      </w:r>
     </w:p>
     <w:p>
       <w:pPr>
@@ -17425,6 +17444,28 @@
           <w:lang w:val="es-MX"/>
         </w:rPr>
       </w:pPr>
+      <w:r>
+        <w:rPr>
+          <w:rFonts w:ascii="Arial" w:hAnsi="Arial" w:cs="Arial"/>
+          <w:color w:val="000000"/>
+          <w:sz w:val="24"/>
+          <w:szCs w:val="24"/>
+          <w:lang w:val="es-MX"/>
+        </w:rPr>
+        <w:tab/>
+        <w:t>-Especialidades</w:t>
+      </w:r>
+      <w:r>
+        <w:rPr>
+          <w:rFonts w:ascii="Arial" w:hAnsi="Arial" w:cs="Arial"/>
+          <w:color w:val="000000"/>
+          <w:sz w:val="24"/>
+          <w:szCs w:val="24"/>
+          <w:lang w:val="es-MX"/>
+        </w:rPr>
+        <w:tab/>
+        <w:t>Bs. 9000 a Bs. 15000</w:t>
+      </w:r>
     </w:p>
     <w:p>
       <w:pPr>
@@ -17435,50 +17476,55 @@
         <w:jc w:val="both"/>
         <w:rPr>
           <w:rFonts w:ascii="Arial" w:hAnsi="Arial" w:cs="Arial"/>
-          <w:b/>
-          <w:bCs/>
-          <w:color w:val="000000"/>
-          <w:sz w:val="24"/>
-          <w:szCs w:val="24"/>
-          <w:lang w:val="es-MX"/>
-        </w:rPr>
-      </w:pPr>
-      <w:r>
-        <w:rPr>
-          <w:rFonts w:ascii="Arial" w:hAnsi="Arial" w:cs="Arial"/>
-          <w:b/>
-          <w:bCs/>
-          <w:color w:val="000000"/>
-          <w:sz w:val="24"/>
-          <w:szCs w:val="24"/>
-          <w:lang w:val="es-MX"/>
-        </w:rPr>
-        <w:lastRenderedPageBreak/>
-        <w:t>16</w:t>
-      </w:r>
-      <w:r>
-        <w:rPr>
-          <w:rFonts w:ascii="Arial" w:hAnsi="Arial" w:cs="Arial"/>
-          <w:b/>
-          <w:bCs/>
-          <w:color w:val="000000"/>
-          <w:sz w:val="24"/>
-          <w:szCs w:val="24"/>
-          <w:lang w:val="es-MX"/>
-        </w:rPr>
-        <w:t>.- ¿La empresa cuenta con todos los p</w:t>
-      </w:r>
-      <w:r>
-        <w:rPr>
-          <w:rFonts w:ascii="Arial" w:hAnsi="Arial" w:cs="Arial"/>
-          <w:b/>
-          <w:bCs/>
-          <w:color w:val="000000"/>
-          <w:sz w:val="24"/>
-          <w:szCs w:val="24"/>
-          <w:lang w:val="es-MX"/>
-        </w:rPr>
-        <w:t>ermisos para su funcionamiento?</w:t>
+          <w:color w:val="000000"/>
+          <w:sz w:val="24"/>
+          <w:szCs w:val="24"/>
+          <w:lang w:val="es-MX"/>
+        </w:rPr>
+      </w:pPr>
+      <w:r>
+        <w:rPr>
+          <w:rFonts w:ascii="Arial" w:hAnsi="Arial" w:cs="Arial"/>
+          <w:color w:val="000000"/>
+          <w:sz w:val="24"/>
+          <w:szCs w:val="24"/>
+          <w:lang w:val="es-MX"/>
+        </w:rPr>
+        <w:tab/>
+        <w:t>-</w:t>
+      </w:r>
+      <w:proofErr w:type="spellStart"/>
+      <w:r>
+        <w:rPr>
+          <w:rFonts w:ascii="Arial" w:hAnsi="Arial" w:cs="Arial"/>
+          <w:color w:val="000000"/>
+          <w:sz w:val="24"/>
+          <w:szCs w:val="24"/>
+          <w:lang w:val="es-MX"/>
+        </w:rPr>
+        <w:t>Maestrias</w:t>
+      </w:r>
+      <w:proofErr w:type="spellEnd"/>
+      <w:r>
+        <w:rPr>
+          <w:rFonts w:ascii="Arial" w:hAnsi="Arial" w:cs="Arial"/>
+          <w:color w:val="000000"/>
+          <w:sz w:val="24"/>
+          <w:szCs w:val="24"/>
+          <w:lang w:val="es-MX"/>
+        </w:rPr>
+        <w:tab/>
+      </w:r>
+      <w:r>
+        <w:rPr>
+          <w:rFonts w:ascii="Arial" w:hAnsi="Arial" w:cs="Arial"/>
+          <w:color w:val="000000"/>
+          <w:sz w:val="24"/>
+          <w:szCs w:val="24"/>
+          <w:lang w:val="es-MX"/>
+        </w:rPr>
+        <w:tab/>
+        <w:t>Bs. 25000 a Bs. 45000</w:t>
       </w:r>
     </w:p>
     <w:p>
@@ -17512,6 +17558,55 @@
           <w:lang w:val="es-MX"/>
         </w:rPr>
       </w:pPr>
+      <w:r>
+        <w:rPr>
+          <w:rFonts w:ascii="Arial" w:hAnsi="Arial" w:cs="Arial"/>
+          <w:b/>
+          <w:bCs/>
+          <w:color w:val="000000"/>
+          <w:sz w:val="24"/>
+          <w:szCs w:val="24"/>
+          <w:lang w:val="es-MX"/>
+        </w:rPr>
+        <w:lastRenderedPageBreak/>
+        <w:t>15</w:t>
+      </w:r>
+      <w:r>
+        <w:rPr>
+          <w:rFonts w:ascii="Arial" w:hAnsi="Arial" w:cs="Arial"/>
+          <w:b/>
+          <w:bCs/>
+          <w:color w:val="000000"/>
+          <w:sz w:val="24"/>
+          <w:szCs w:val="24"/>
+          <w:lang w:val="es-MX"/>
+        </w:rPr>
+        <w:t xml:space="preserve">.- ¿Qué tipo de sistema </w:t>
+      </w:r>
+      <w:r>
+        <w:rPr>
+          <w:rFonts w:ascii="Arial" w:hAnsi="Arial" w:cs="Arial"/>
+          <w:b/>
+          <w:bCs/>
+          <w:color w:val="000000"/>
+          <w:sz w:val="24"/>
+          <w:szCs w:val="24"/>
+          <w:lang w:val="es-MX"/>
+        </w:rPr>
+        <w:t>les gustaría tener</w:t>
+      </w:r>
+      <w:r>
+        <w:rPr>
+          <w:rFonts w:ascii="Arial" w:hAnsi="Arial" w:cs="Arial"/>
+          <w:b/>
+          <w:bCs/>
+          <w:color w:val="000000"/>
+          <w:sz w:val="24"/>
+          <w:szCs w:val="24"/>
+          <w:lang w:val="es-MX"/>
+        </w:rPr>
+        <w:t xml:space="preserve">? </w:t>
+      </w:r>
     </w:p>
     <w:p>
       <w:pPr>
@@ -17522,6 +17617,60 @@
         <w:jc w:val="both"/>
         <w:rPr>
           <w:rFonts w:ascii="Arial" w:hAnsi="Arial" w:cs="Arial"/>
+          <w:color w:val="000000"/>
+          <w:sz w:val="24"/>
+          <w:szCs w:val="24"/>
+          <w:lang w:val="es-MX"/>
+        </w:rPr>
+      </w:pPr>
+    </w:p>
+    <w:p>
+      <w:pPr>
+        <w:jc w:val="both"/>
+        <w:rPr>
+          <w:rFonts w:ascii="Arial" w:hAnsi="Arial" w:cs="Arial"/>
+          <w:color w:val="000000"/>
+          <w:sz w:val="24"/>
+          <w:szCs w:val="24"/>
+          <w:lang w:val="es-MX"/>
+        </w:rPr>
+      </w:pPr>
+      <w:r>
+        <w:rPr>
+          <w:rFonts w:ascii="Arial" w:hAnsi="Arial" w:cs="Arial"/>
+          <w:color w:val="000000"/>
+          <w:sz w:val="24"/>
+          <w:szCs w:val="24"/>
+          <w:lang w:val="es-MX"/>
+        </w:rPr>
+        <w:t>Es conveniente tener un sistema de generación de una base de datos y archivos de estudiantes.</w:t>
+      </w:r>
+    </w:p>
+    <w:p>
+      <w:pPr>
+        <w:autoSpaceDE w:val="0"/>
+        <w:autoSpaceDN w:val="0"/>
+        <w:adjustRightInd w:val="0"/>
+        <w:spacing w:after="0" w:line="240" w:lineRule="auto"/>
+        <w:jc w:val="both"/>
+        <w:rPr>
+          <w:rFonts w:ascii="Arial" w:hAnsi="Arial" w:cs="Arial"/>
+          <w:color w:val="000000"/>
+          <w:sz w:val="24"/>
+          <w:szCs w:val="24"/>
+          <w:lang w:val="es-MX"/>
+        </w:rPr>
+      </w:pPr>
+    </w:p>
+    <w:p>
+      <w:pPr>
+        <w:autoSpaceDE w:val="0"/>
+        <w:autoSpaceDN w:val="0"/>
+        <w:adjustRightInd w:val="0"/>
+        <w:spacing w:after="0" w:line="240" w:lineRule="auto"/>
+        <w:jc w:val="both"/>
+        <w:rPr>
+          <w:rFonts w:ascii="Arial" w:hAnsi="Arial" w:cs="Arial"/>
           <w:b/>
           <w:bCs/>
           <w:color w:val="000000"/>
@@ -17540,6 +17689,134 @@
           <w:szCs w:val="24"/>
           <w:lang w:val="es-MX"/>
         </w:rPr>
+        <w:t>16</w:t>
+      </w:r>
+      <w:r>
+        <w:rPr>
+          <w:rFonts w:ascii="Arial" w:hAnsi="Arial" w:cs="Arial"/>
+          <w:b/>
+          <w:bCs/>
+          <w:color w:val="000000"/>
+          <w:sz w:val="24"/>
+          <w:szCs w:val="24"/>
+          <w:lang w:val="es-MX"/>
+        </w:rPr>
+        <w:t>.- ¿La empresa cuenta con todos los p</w:t>
+      </w:r>
+      <w:r>
+        <w:rPr>
+          <w:rFonts w:ascii="Arial" w:hAnsi="Arial" w:cs="Arial"/>
+          <w:b/>
+          <w:bCs/>
+          <w:color w:val="000000"/>
+          <w:sz w:val="24"/>
+          <w:szCs w:val="24"/>
+          <w:lang w:val="es-MX"/>
+        </w:rPr>
+        <w:t>ermisos para su funcionamiento?</w:t>
+      </w:r>
+    </w:p>
+    <w:p>
+      <w:pPr>
+        <w:autoSpaceDE w:val="0"/>
+        <w:autoSpaceDN w:val="0"/>
+        <w:adjustRightInd w:val="0"/>
+        <w:spacing w:after="0" w:line="240" w:lineRule="auto"/>
+        <w:jc w:val="both"/>
+        <w:rPr>
+          <w:rFonts w:ascii="Arial" w:hAnsi="Arial" w:cs="Arial"/>
+          <w:color w:val="000000"/>
+          <w:sz w:val="24"/>
+          <w:szCs w:val="24"/>
+          <w:lang w:val="es-MX"/>
+        </w:rPr>
+      </w:pPr>
+    </w:p>
+    <w:p>
+      <w:pPr>
+        <w:autoSpaceDE w:val="0"/>
+        <w:autoSpaceDN w:val="0"/>
+        <w:adjustRightInd w:val="0"/>
+        <w:spacing w:after="0" w:line="240" w:lineRule="auto"/>
+        <w:jc w:val="both"/>
+        <w:rPr>
+          <w:rFonts w:ascii="Arial" w:hAnsi="Arial" w:cs="Arial"/>
+          <w:color w:val="000000"/>
+          <w:sz w:val="24"/>
+          <w:szCs w:val="24"/>
+          <w:lang w:val="es-MX"/>
+        </w:rPr>
+      </w:pPr>
+      <w:r>
+        <w:rPr>
+          <w:rFonts w:ascii="Arial" w:hAnsi="Arial" w:cs="Arial"/>
+          <w:color w:val="000000"/>
+          <w:sz w:val="24"/>
+          <w:szCs w:val="24"/>
+          <w:lang w:val="es-MX"/>
+        </w:rPr>
+        <w:t>Contamos con todos los permisos necesarios.</w:t>
+      </w:r>
+    </w:p>
+    <w:p>
+      <w:pPr>
+        <w:autoSpaceDE w:val="0"/>
+        <w:autoSpaceDN w:val="0"/>
+        <w:adjustRightInd w:val="0"/>
+        <w:spacing w:after="0" w:line="240" w:lineRule="auto"/>
+        <w:jc w:val="both"/>
+        <w:rPr>
+          <w:rFonts w:ascii="Arial" w:hAnsi="Arial" w:cs="Arial"/>
+          <w:color w:val="000000"/>
+          <w:sz w:val="24"/>
+          <w:szCs w:val="24"/>
+          <w:lang w:val="es-MX"/>
+        </w:rPr>
+      </w:pPr>
+    </w:p>
+    <w:p>
+      <w:pPr>
+        <w:autoSpaceDE w:val="0"/>
+        <w:autoSpaceDN w:val="0"/>
+        <w:adjustRightInd w:val="0"/>
+        <w:spacing w:after="0" w:line="240" w:lineRule="auto"/>
+        <w:jc w:val="both"/>
+        <w:rPr>
+          <w:rFonts w:ascii="Arial" w:hAnsi="Arial" w:cs="Arial"/>
+          <w:color w:val="000000"/>
+          <w:sz w:val="24"/>
+          <w:szCs w:val="24"/>
+          <w:lang w:val="es-MX"/>
+        </w:rPr>
+      </w:pPr>
+    </w:p>
+    <w:p>
+      <w:pPr>
+        <w:autoSpaceDE w:val="0"/>
+        <w:autoSpaceDN w:val="0"/>
+        <w:adjustRightInd w:val="0"/>
+        <w:spacing w:after="0" w:line="240" w:lineRule="auto"/>
+        <w:jc w:val="both"/>
+        <w:rPr>
+          <w:rFonts w:ascii="Arial" w:hAnsi="Arial" w:cs="Arial"/>
+          <w:b/>
+          <w:bCs/>
+          <w:color w:val="000000"/>
+          <w:sz w:val="24"/>
+          <w:szCs w:val="24"/>
+          <w:lang w:val="es-MX"/>
+        </w:rPr>
+      </w:pPr>
+      <w:r>
+        <w:rPr>
+          <w:rFonts w:ascii="Arial" w:hAnsi="Arial" w:cs="Arial"/>
+          <w:b/>
+          <w:bCs/>
+          <w:color w:val="000000"/>
+          <w:sz w:val="24"/>
+          <w:szCs w:val="24"/>
+          <w:lang w:val="es-MX"/>
+        </w:rPr>
         <w:t>19.- ¿Nos ayudaría a realizar un sistema de info</w:t>
       </w:r>
       <w:r>
@@ -17621,6 +17898,224 @@
         <w:rPr>
           <w:rFonts w:ascii="Arial" w:hAnsi="Arial" w:cs="Arial"/>
           <w:color w:val="000000"/>
+          <w:sz w:val="24"/>
+          <w:szCs w:val="24"/>
+          <w:lang w:val="es-MX"/>
+        </w:rPr>
+      </w:pPr>
+      <w:r>
+        <w:rPr>
+          <w:rFonts w:ascii="Arial" w:hAnsi="Arial" w:cs="Arial"/>
+          <w:color w:val="000000"/>
+          <w:sz w:val="24"/>
+          <w:szCs w:val="24"/>
+          <w:lang w:val="es-MX"/>
+        </w:rPr>
+        <w:t>Nos gus</w:t>
+      </w:r>
+      <w:r>
+        <w:rPr>
+          <w:rFonts w:ascii="Arial" w:hAnsi="Arial" w:cs="Arial"/>
+          <w:color w:val="000000"/>
+          <w:sz w:val="24"/>
+          <w:szCs w:val="24"/>
+          <w:lang w:val="es-MX"/>
+        </w:rPr>
+        <w:t>t</w:t>
+      </w:r>
+      <w:r>
+        <w:rPr>
+          <w:rFonts w:ascii="Arial" w:hAnsi="Arial" w:cs="Arial"/>
+          <w:color w:val="000000"/>
+          <w:sz w:val="24"/>
+          <w:szCs w:val="24"/>
+          <w:lang w:val="es-MX"/>
+        </w:rPr>
+        <w:t>a</w:t>
+      </w:r>
+      <w:r>
+        <w:rPr>
+          <w:rFonts w:ascii="Arial" w:hAnsi="Arial" w:cs="Arial"/>
+          <w:color w:val="000000"/>
+          <w:sz w:val="24"/>
+          <w:szCs w:val="24"/>
+          <w:lang w:val="es-MX"/>
+        </w:rPr>
+        <w:t>r</w:t>
+      </w:r>
+      <w:r>
+        <w:rPr>
+          <w:rFonts w:ascii="Arial" w:hAnsi="Arial" w:cs="Arial"/>
+          <w:color w:val="000000"/>
+          <w:sz w:val="24"/>
+          <w:szCs w:val="24"/>
+          <w:lang w:val="es-MX"/>
+        </w:rPr>
+        <w:t>ía ayudarlos.</w:t>
+      </w:r>
+    </w:p>
+    <w:p>
+      <w:pPr>
+        <w:jc w:val="both"/>
+        <w:rPr>
+          <w:rFonts w:ascii="Arial" w:hAnsi="Arial" w:cs="Arial"/>
+          <w:color w:val="000000"/>
+          <w:sz w:val="24"/>
+          <w:szCs w:val="24"/>
+          <w:lang w:val="es-MX"/>
+        </w:rPr>
+      </w:pPr>
+    </w:p>
+    <w:p>
+      <w:pPr>
+        <w:jc w:val="both"/>
+        <w:rPr>
+          <w:rFonts w:ascii="Arial" w:hAnsi="Arial" w:cs="Arial"/>
+          <w:color w:val="FFFFFF" w:themeColor="background1"/>
+          <w:sz w:val="24"/>
+          <w:szCs w:val="24"/>
+          <w:lang w:val="es-MX"/>
+        </w:rPr>
+      </w:pPr>
+    </w:p>
+    <w:p>
+      <w:pPr>
+        <w:jc w:val="both"/>
+        <w:rPr>
+          <w:rFonts w:ascii="Arial" w:hAnsi="Arial" w:cs="Arial"/>
+          <w:color w:val="FFFFFF" w:themeColor="background1"/>
+          <w:sz w:val="24"/>
+          <w:szCs w:val="24"/>
+          <w:lang w:val="es-MX"/>
+        </w:rPr>
+      </w:pPr>
+    </w:p>
+    <w:p>
+      <w:pPr>
+        <w:jc w:val="both"/>
+        <w:rPr>
+          <w:rFonts w:ascii="Arial" w:hAnsi="Arial" w:cs="Arial"/>
+          <w:color w:val="FFFFFF" w:themeColor="background1"/>
+          <w:sz w:val="24"/>
+          <w:szCs w:val="24"/>
+          <w:lang w:val="es-MX"/>
+        </w:rPr>
+      </w:pPr>
+    </w:p>
+    <w:p>
+      <w:pPr>
+        <w:jc w:val="both"/>
+        <w:rPr>
+          <w:rFonts w:ascii="Arial" w:hAnsi="Arial" w:cs="Arial"/>
+          <w:color w:val="FFFFFF" w:themeColor="background1"/>
+          <w:sz w:val="24"/>
+          <w:szCs w:val="24"/>
+          <w:lang w:val="es-MX"/>
+        </w:rPr>
+      </w:pPr>
+    </w:p>
+    <w:p>
+      <w:pPr>
+        <w:jc w:val="both"/>
+        <w:rPr>
+          <w:rFonts w:ascii="Arial" w:hAnsi="Arial" w:cs="Arial"/>
+          <w:color w:val="FFFFFF" w:themeColor="background1"/>
+          <w:sz w:val="24"/>
+          <w:szCs w:val="24"/>
+          <w:lang w:val="es-MX"/>
+        </w:rPr>
+      </w:pPr>
+    </w:p>
+    <w:p>
+      <w:pPr>
+        <w:jc w:val="both"/>
+        <w:rPr>
+          <w:rFonts w:ascii="Arial" w:hAnsi="Arial" w:cs="Arial"/>
+          <w:color w:val="FFFFFF" w:themeColor="background1"/>
+          <w:sz w:val="24"/>
+          <w:szCs w:val="24"/>
+          <w:lang w:val="es-MX"/>
+        </w:rPr>
+      </w:pPr>
+    </w:p>
+    <w:p>
+      <w:pPr>
+        <w:jc w:val="both"/>
+        <w:rPr>
+          <w:rFonts w:ascii="Arial" w:hAnsi="Arial" w:cs="Arial"/>
+          <w:color w:val="FFFFFF" w:themeColor="background1"/>
+          <w:sz w:val="24"/>
+          <w:szCs w:val="24"/>
+          <w:lang w:val="es-MX"/>
+        </w:rPr>
+      </w:pPr>
+    </w:p>
+    <w:p>
+      <w:pPr>
+        <w:jc w:val="both"/>
+        <w:rPr>
+          <w:rFonts w:ascii="Arial" w:hAnsi="Arial" w:cs="Arial"/>
+          <w:color w:val="FFFFFF" w:themeColor="background1"/>
+          <w:sz w:val="24"/>
+          <w:szCs w:val="24"/>
+          <w:lang w:val="es-MX"/>
+        </w:rPr>
+      </w:pPr>
+    </w:p>
+    <w:p>
+      <w:pPr>
+        <w:jc w:val="both"/>
+        <w:rPr>
+          <w:rFonts w:ascii="Arial" w:hAnsi="Arial" w:cs="Arial"/>
+          <w:color w:val="FFFFFF" w:themeColor="background1"/>
+          <w:sz w:val="24"/>
+          <w:szCs w:val="24"/>
+          <w:lang w:val="es-MX"/>
+        </w:rPr>
+      </w:pPr>
+    </w:p>
+    <w:p>
+      <w:pPr>
+        <w:jc w:val="both"/>
+        <w:rPr>
+          <w:rFonts w:ascii="Arial" w:hAnsi="Arial" w:cs="Arial"/>
+          <w:color w:val="FFFFFF" w:themeColor="background1"/>
+          <w:sz w:val="24"/>
+          <w:szCs w:val="24"/>
+          <w:lang w:val="es-MX"/>
+        </w:rPr>
+      </w:pPr>
+    </w:p>
+    <w:p>
+      <w:pPr>
+        <w:jc w:val="both"/>
+        <w:rPr>
+          <w:rFonts w:ascii="Arial" w:hAnsi="Arial" w:cs="Arial"/>
+          <w:color w:val="FFFFFF" w:themeColor="background1"/>
+          <w:sz w:val="24"/>
+          <w:szCs w:val="24"/>
+          <w:lang w:val="es-MX"/>
+        </w:rPr>
+      </w:pPr>
+    </w:p>
+    <w:p>
+      <w:pPr>
+        <w:jc w:val="both"/>
+        <w:rPr>
+          <w:rFonts w:ascii="Arial" w:hAnsi="Arial" w:cs="Arial"/>
+          <w:color w:val="FFFFFF" w:themeColor="background1"/>
+          <w:sz w:val="24"/>
+          <w:szCs w:val="24"/>
+          <w:lang w:val="es-MX"/>
+        </w:rPr>
+      </w:pPr>
+    </w:p>
+    <w:p>
+      <w:pPr>
+        <w:jc w:val="both"/>
+        <w:rPr>
+          <w:rFonts w:ascii="Arial" w:hAnsi="Arial" w:cs="Arial"/>
+          <w:color w:val="FFFFFF" w:themeColor="background1"/>
           <w:sz w:val="24"/>
           <w:szCs w:val="24"/>
           <w:lang w:val="es-MX"/>
@@ -17644,7 +18139,7 @@
         <w:pStyle w:val="Prrafodelista"/>
         <w:numPr>
           <w:ilvl w:val="0"/>
-          <w:numId w:val="31"/>
+          <w:numId w:val="7"/>
         </w:numPr>
         <w:jc w:val="both"/>
         <w:rPr>
@@ -17658,20 +18153,9 @@
           <w:color w:val="FFFFFF" w:themeColor="background1"/>
           <w:lang w:val="es-MX"/>
         </w:rPr>
-        <w:t>Dfs</w:t>
+        <w:t>asd</w:t>
       </w:r>
       <w:proofErr w:type="spellEnd"/>
-    </w:p>
-    <w:p>
-      <w:pPr>
-        <w:pStyle w:val="Prrafodelista"/>
-        <w:ind w:left="360"/>
-        <w:jc w:val="both"/>
-        <w:rPr>
-          <w:color w:val="FFFFFF" w:themeColor="background1"/>
-          <w:lang w:val="es-MX"/>
-        </w:rPr>
-      </w:pPr>
     </w:p>
     <w:p>
       <w:pPr>
@@ -17685,7 +18169,10 @@
           <w:lang w:val="es-MX"/>
         </w:rPr>
       </w:pPr>
-      <w:r>
+    </w:p>
+    <w:p>
+      <w:pPr>
+        <w:jc w:val="center"/>
         <w:rPr>
           <w:rFonts w:ascii="Arial" w:hAnsi="Arial" w:cs="Arial"/>
           <w:b/>
@@ -17694,6 +18181,30 @@
           <w:szCs w:val="30"/>
           <w:lang w:val="es-MX"/>
         </w:rPr>
+      </w:pPr>
+    </w:p>
+    <w:p>
+      <w:pPr>
+        <w:jc w:val="center"/>
+        <w:rPr>
+          <w:rFonts w:ascii="Arial" w:hAnsi="Arial" w:cs="Arial"/>
+          <w:b/>
+          <w:color w:val="2E74B5" w:themeColor="accent1" w:themeShade="BF"/>
+          <w:sz w:val="30"/>
+          <w:szCs w:val="30"/>
+          <w:lang w:val="es-MX"/>
+        </w:rPr>
+      </w:pPr>
+      <w:r>
+        <w:rPr>
+          <w:rFonts w:ascii="Arial" w:hAnsi="Arial" w:cs="Arial"/>
+          <w:b/>
+          <w:color w:val="2E74B5" w:themeColor="accent1" w:themeShade="BF"/>
+          <w:sz w:val="30"/>
+          <w:szCs w:val="30"/>
+          <w:lang w:val="es-MX"/>
+        </w:rPr>
+        <w:lastRenderedPageBreak/>
         <w:t>ELEMENTOS DEL SISTEMA</w:t>
       </w:r>
     </w:p>
@@ -17717,7 +18228,7 @@
         <w:pStyle w:val="Prrafodelista"/>
         <w:numPr>
           <w:ilvl w:val="1"/>
-          <w:numId w:val="31"/>
+          <w:numId w:val="7"/>
         </w:numPr>
         <w:jc w:val="both"/>
         <w:rPr>
@@ -17761,7 +18272,7 @@
         <w:pStyle w:val="Prrafodelista"/>
         <w:numPr>
           <w:ilvl w:val="2"/>
-          <w:numId w:val="31"/>
+          <w:numId w:val="7"/>
         </w:numPr>
         <w:jc w:val="both"/>
         <w:rPr>
@@ -18001,7 +18512,7 @@
         <w:pStyle w:val="Prrafodelista"/>
         <w:numPr>
           <w:ilvl w:val="2"/>
-          <w:numId w:val="31"/>
+          <w:numId w:val="7"/>
         </w:numPr>
         <w:spacing w:after="200" w:line="276" w:lineRule="auto"/>
         <w:jc w:val="both"/>
@@ -18225,7 +18736,7 @@
         <w:pStyle w:val="Prrafodelista"/>
         <w:numPr>
           <w:ilvl w:val="2"/>
-          <w:numId w:val="31"/>
+          <w:numId w:val="7"/>
         </w:numPr>
         <w:ind w:left="0" w:firstLine="0"/>
         <w:jc w:val="both"/>
@@ -18369,7 +18880,6 @@
           <w:szCs w:val="24"/>
           <w:lang w:val="es-BO" w:eastAsia="es-CO"/>
         </w:rPr>
-        <w:lastRenderedPageBreak/>
         <w:t>Cable (UTP) Categoría 5: Tipo de cableado</w:t>
       </w:r>
       <w:r>
@@ -18667,7 +19177,7 @@
         <w:pStyle w:val="Prrafodelista"/>
         <w:numPr>
           <w:ilvl w:val="2"/>
-          <w:numId w:val="31"/>
+          <w:numId w:val="7"/>
         </w:numPr>
         <w:spacing w:after="200" w:line="276" w:lineRule="auto"/>
         <w:jc w:val="both"/>
@@ -18747,6 +19257,7 @@
           <w:szCs w:val="26"/>
           <w:lang w:val="es-BO" w:eastAsia="es-CO"/>
         </w:rPr>
+        <w:lastRenderedPageBreak/>
         <w:t>Impresoras</w:t>
       </w:r>
     </w:p>
@@ -18799,7 +19310,7 @@
         <w:pStyle w:val="Prrafodelista"/>
         <w:numPr>
           <w:ilvl w:val="1"/>
-          <w:numId w:val="31"/>
+          <w:numId w:val="7"/>
         </w:numPr>
         <w:spacing w:after="200" w:line="276" w:lineRule="auto"/>
         <w:ind w:left="709" w:hanging="709"/>
@@ -18846,7 +19357,7 @@
         <w:pStyle w:val="Prrafodelista"/>
         <w:numPr>
           <w:ilvl w:val="2"/>
-          <w:numId w:val="31"/>
+          <w:numId w:val="7"/>
         </w:numPr>
         <w:spacing w:after="200" w:line="276" w:lineRule="auto"/>
         <w:ind w:left="709" w:hanging="709"/>
@@ -19029,7 +19540,7 @@
         <w:pStyle w:val="Prrafodelista"/>
         <w:numPr>
           <w:ilvl w:val="2"/>
-          <w:numId w:val="31"/>
+          <w:numId w:val="7"/>
         </w:numPr>
         <w:spacing w:after="200" w:line="276" w:lineRule="auto"/>
         <w:ind w:left="709" w:hanging="283"/>
@@ -19164,7 +19675,7 @@
         <w:pStyle w:val="Prrafodelista"/>
         <w:numPr>
           <w:ilvl w:val="2"/>
-          <w:numId w:val="31"/>
+          <w:numId w:val="7"/>
         </w:numPr>
         <w:rPr>
           <w:rFonts w:ascii="Arial" w:hAnsi="Arial" w:cs="Arial"/>
@@ -19243,7 +19754,7 @@
         <w:pStyle w:val="Prrafodelista"/>
         <w:numPr>
           <w:ilvl w:val="1"/>
-          <w:numId w:val="31"/>
+          <w:numId w:val="7"/>
         </w:numPr>
         <w:rPr>
           <w:rFonts w:ascii="Arial" w:hAnsi="Arial" w:cs="Arial"/>
@@ -19442,7 +19953,6 @@
           <w:szCs w:val="24"/>
           <w:lang w:val="es-CO" w:eastAsia="es-CO"/>
         </w:rPr>
-        <w:lastRenderedPageBreak/>
         <w:t>Aula</w:t>
       </w:r>
     </w:p>
@@ -19613,7 +20123,7 @@
         <w:pStyle w:val="Prrafodelista"/>
         <w:numPr>
           <w:ilvl w:val="1"/>
-          <w:numId w:val="31"/>
+          <w:numId w:val="7"/>
         </w:numPr>
         <w:ind w:right="-376"/>
         <w:jc w:val="both"/>
@@ -19700,7 +20210,17 @@
           <w:szCs w:val="24"/>
           <w:lang w:val="es-CO" w:eastAsia="es-CO"/>
         </w:rPr>
-        <w:t>. Toda persona que solicite información por los cursos por primera vez tiene que ser registrado y a esta persona se le pide su</w:t>
+        <w:t xml:space="preserve">. Toda persona que solicite información por los cursos por primera vez tiene que ser registrado y a esta persona se </w:t>
+      </w:r>
+      <w:r>
+        <w:rPr>
+          <w:rFonts w:ascii="Arial" w:eastAsia="Times New Roman" w:hAnsi="Arial" w:cs="Arial"/>
+          <w:sz w:val="24"/>
+          <w:szCs w:val="24"/>
+          <w:lang w:val="es-CO" w:eastAsia="es-CO"/>
+        </w:rPr>
+        <w:lastRenderedPageBreak/>
+        <w:t>le pide su</w:t>
       </w:r>
       <w:r>
         <w:rPr>
@@ -19913,7 +20433,7 @@
         <w:pStyle w:val="Prrafodelista"/>
         <w:numPr>
           <w:ilvl w:val="1"/>
-          <w:numId w:val="31"/>
+          <w:numId w:val="7"/>
         </w:numPr>
         <w:ind w:right="-376"/>
         <w:jc w:val="both"/>
@@ -19988,7 +20508,7 @@
         <w:pStyle w:val="Prrafodelista"/>
         <w:numPr>
           <w:ilvl w:val="1"/>
-          <w:numId w:val="31"/>
+          <w:numId w:val="7"/>
         </w:numPr>
         <w:ind w:right="-376"/>
         <w:jc w:val="both"/>
@@ -20091,9 +20611,9 @@
         </w:rPr>
         <w:t>Manual de usuario</w:t>
       </w:r>
-      <w:bookmarkStart w:id="12" w:name="_Toc479058249"/>
-    </w:p>
-    <w:bookmarkEnd w:id="12"/>
+      <w:bookmarkStart w:id="11" w:name="_Toc479058249"/>
+    </w:p>
+    <w:bookmarkEnd w:id="11"/>
     <w:p>
       <w:pPr>
         <w:pStyle w:val="Prrafodelista"/>
@@ -20111,6 +20631,24 @@
         <w:pStyle w:val="Prrafodelista"/>
         <w:ind w:left="0" w:right="-376"/>
         <w:jc w:val="both"/>
+        <w:rPr>
+          <w:rFonts w:ascii="Arial" w:hAnsi="Arial" w:cs="Arial"/>
+          <w:b/>
+          <w:lang w:val="es"/>
+        </w:rPr>
+      </w:pPr>
+    </w:p>
+    <w:p>
+      <w:pPr>
+        <w:rPr>
+          <w:rFonts w:ascii="Arial" w:hAnsi="Arial" w:cs="Arial"/>
+          <w:b/>
+          <w:lang w:val="es"/>
+        </w:rPr>
+      </w:pPr>
+    </w:p>
+    <w:p>
+      <w:pPr>
         <w:rPr>
           <w:rFonts w:ascii="Arial" w:hAnsi="Arial" w:cs="Arial"/>
           <w:b/>
@@ -20256,6 +20794,7 @@
           <w:szCs w:val="30"/>
           <w:lang w:val="es-MX"/>
         </w:rPr>
+        <w:lastRenderedPageBreak/>
         <w:t>TECNOLOGIA PARA EL DESARROLLO</w:t>
       </w:r>
     </w:p>
@@ -20288,7 +20827,7 @@
         <w:pStyle w:val="Prrafodelista"/>
         <w:numPr>
           <w:ilvl w:val="0"/>
-          <w:numId w:val="31"/>
+          <w:numId w:val="7"/>
         </w:numPr>
         <w:ind w:right="-376"/>
         <w:jc w:val="both"/>
@@ -20316,7 +20855,7 @@
         <w:pStyle w:val="Prrafodelista"/>
         <w:numPr>
           <w:ilvl w:val="1"/>
-          <w:numId w:val="31"/>
+          <w:numId w:val="7"/>
         </w:numPr>
         <w:jc w:val="both"/>
         <w:rPr>
@@ -20683,7 +21222,7 @@
         <w:pStyle w:val="Prrafodelista"/>
         <w:numPr>
           <w:ilvl w:val="1"/>
-          <w:numId w:val="31"/>
+          <w:numId w:val="7"/>
         </w:numPr>
         <w:jc w:val="both"/>
         <w:rPr>
@@ -20727,7 +21266,7 @@
         <w:pStyle w:val="Prrafodelista"/>
         <w:numPr>
           <w:ilvl w:val="2"/>
-          <w:numId w:val="31"/>
+          <w:numId w:val="7"/>
         </w:numPr>
         <w:jc w:val="both"/>
         <w:rPr>
@@ -20935,7 +21474,56 @@
           <w:szCs w:val="24"/>
           <w:lang w:val="es"/>
         </w:rPr>
-        <w:t xml:space="preserve">de red, etc. Por un lado, los casos de uso deben encajar en la arquitectura cuando se llevan a cabo. Por otro lado, la arquitectura debe permitir el desarrollo de todos los casos de uso requeridos, ahora </w:t>
+        <w:t>de red, etc. Por un lado, los casos de uso deben encajar en la arquitectura cuando se llevan a cabo. Por otro lado, la arquitectura debe permitir el desarrollo de todos los casos de uso requeridos, ahora y en el futuro. En realidad, tanto la arquitectura como los casos de uso deben evolucionar en paralelo.</w:t>
+      </w:r>
+    </w:p>
+    <w:p>
+      <w:pPr>
+        <w:pStyle w:val="Prrafodelista"/>
+        <w:ind w:left="0" w:right="-376"/>
+        <w:jc w:val="both"/>
+        <w:rPr>
+          <w:rFonts w:ascii="Arial" w:hAnsi="Arial" w:cs="Arial"/>
+          <w:sz w:val="24"/>
+          <w:szCs w:val="24"/>
+          <w:lang w:val="es"/>
+        </w:rPr>
+      </w:pPr>
+      <w:r>
+        <w:rPr>
+          <w:rFonts w:ascii="Arial" w:hAnsi="Arial" w:cs="Arial"/>
+          <w:sz w:val="24"/>
+          <w:szCs w:val="24"/>
+          <w:lang w:val="es"/>
+        </w:rPr>
+        <w:t>La duración de desarrollo de un producto de software puede ir desde un par de meses hasta un año o más, es por eso que se divide el trabajo en mini-proyectos los cuales deben seleccionarse y ejecutarse de forma planificada.</w:t>
+      </w:r>
+      <w:r>
+        <w:rPr>
+          <w:rFonts w:ascii="Arial" w:hAnsi="Arial" w:cs="Arial"/>
+          <w:sz w:val="24"/>
+          <w:szCs w:val="24"/>
+          <w:lang w:val="es"/>
+        </w:rPr>
+        <w:t xml:space="preserve"> La importancia de la distribución del trabajo en partes más pequeñas es la minimización de pérdidas en casos de falla, es decir que, si algo malo pasa en el transcurso de desarrollo del software, esta falla afectará únicamente a una pequeña parte del trabajo total.</w:t>
+      </w:r>
+      <w:r>
+        <w:rPr>
+          <w:rFonts w:ascii="Arial" w:hAnsi="Arial" w:cs="Arial"/>
+          <w:sz w:val="24"/>
+          <w:szCs w:val="24"/>
+          <w:lang w:val="es"/>
+        </w:rPr>
+        <w:t xml:space="preserve"> E</w:t>
+      </w:r>
+      <w:r>
+        <w:rPr>
+          <w:rFonts w:ascii="Arial" w:hAnsi="Arial" w:cs="Arial"/>
+          <w:sz w:val="24"/>
+          <w:szCs w:val="24"/>
+          <w:lang w:val="es"/>
+        </w:rPr>
+        <w:t xml:space="preserve">l proceso unificado se </w:t>
       </w:r>
       <w:r>
         <w:rPr>
@@ -20945,56 +21533,7 @@
           <w:lang w:val="es"/>
         </w:rPr>
         <w:lastRenderedPageBreak/>
-        <w:t>y en el futuro. En realidad, tanto la arquitectura como los casos de uso deben evolucionar en paralelo.</w:t>
-      </w:r>
-    </w:p>
-    <w:p>
-      <w:pPr>
-        <w:pStyle w:val="Prrafodelista"/>
-        <w:ind w:left="0" w:right="-376"/>
-        <w:jc w:val="both"/>
-        <w:rPr>
-          <w:rFonts w:ascii="Arial" w:hAnsi="Arial" w:cs="Arial"/>
-          <w:sz w:val="24"/>
-          <w:szCs w:val="24"/>
-          <w:lang w:val="es"/>
-        </w:rPr>
-      </w:pPr>
-      <w:r>
-        <w:rPr>
-          <w:rFonts w:ascii="Arial" w:hAnsi="Arial" w:cs="Arial"/>
-          <w:sz w:val="24"/>
-          <w:szCs w:val="24"/>
-          <w:lang w:val="es"/>
-        </w:rPr>
-        <w:t>La duración de desarrollo de un producto de software puede ir desde un par de meses hasta un año o más, es por eso que se divide el trabajo en mini-proyectos los cuales deben seleccionarse y ejecutarse de forma planificada.</w:t>
-      </w:r>
-      <w:r>
-        <w:rPr>
-          <w:rFonts w:ascii="Arial" w:hAnsi="Arial" w:cs="Arial"/>
-          <w:sz w:val="24"/>
-          <w:szCs w:val="24"/>
-          <w:lang w:val="es"/>
-        </w:rPr>
-        <w:t xml:space="preserve"> La importancia de la distribución del trabajo en partes más pequeñas es la minimización de pérdidas en casos de falla, es decir que, si algo malo pasa en el transcurso de desarrollo del software, esta falla afectará únicamente a una pequeña parte del trabajo total.</w:t>
-      </w:r>
-      <w:r>
-        <w:rPr>
-          <w:rFonts w:ascii="Arial" w:hAnsi="Arial" w:cs="Arial"/>
-          <w:sz w:val="24"/>
-          <w:szCs w:val="24"/>
-          <w:lang w:val="es"/>
-        </w:rPr>
-        <w:t xml:space="preserve"> E</w:t>
-      </w:r>
-      <w:r>
-        <w:rPr>
-          <w:rFonts w:ascii="Arial" w:hAnsi="Arial" w:cs="Arial"/>
-          <w:sz w:val="24"/>
-          <w:szCs w:val="24"/>
-          <w:lang w:val="es"/>
-        </w:rPr>
-        <w:t>l proceso unificado se repite</w:t>
+        <w:t>repite</w:t>
       </w:r>
       <w:r>
         <w:rPr>
@@ -21511,7 +22050,7 @@
         <w:pStyle w:val="Prrafodelista"/>
         <w:numPr>
           <w:ilvl w:val="2"/>
-          <w:numId w:val="31"/>
+          <w:numId w:val="7"/>
         </w:numPr>
         <w:ind w:right="-376"/>
         <w:jc w:val="both"/>
@@ -21533,6 +22072,7 @@
           <w:szCs w:val="26"/>
           <w:lang w:val="es"/>
         </w:rPr>
+        <w:lastRenderedPageBreak/>
         <w:t>Características del UML</w:t>
       </w:r>
     </w:p>
@@ -21939,7 +22479,6 @@
           <w:szCs w:val="24"/>
           <w:lang w:val="es-MX"/>
         </w:rPr>
-        <w:lastRenderedPageBreak/>
         <w:t>Un único modelo o vista no es suficiente</w:t>
       </w:r>
       <w:r>
@@ -22010,7 +22549,7 @@
         <w:pStyle w:val="Prrafodelista"/>
         <w:numPr>
           <w:ilvl w:val="1"/>
-          <w:numId w:val="31"/>
+          <w:numId w:val="7"/>
         </w:numPr>
         <w:ind w:right="-376"/>
         <w:jc w:val="both"/>
@@ -22032,6 +22571,7 @@
           <w:szCs w:val="26"/>
           <w:lang w:val="es"/>
         </w:rPr>
+        <w:lastRenderedPageBreak/>
         <w:t>Herramientas de desarrollo</w:t>
       </w:r>
     </w:p>
@@ -22055,7 +22595,7 @@
         <w:pStyle w:val="Prrafodelista"/>
         <w:numPr>
           <w:ilvl w:val="2"/>
-          <w:numId w:val="31"/>
+          <w:numId w:val="7"/>
         </w:numPr>
         <w:ind w:right="-376"/>
         <w:jc w:val="both"/>
@@ -22423,7 +22963,7 @@
         <w:pStyle w:val="Prrafodelista"/>
         <w:numPr>
           <w:ilvl w:val="2"/>
-          <w:numId w:val="31"/>
+          <w:numId w:val="7"/>
         </w:numPr>
         <w:ind w:right="-376"/>
         <w:jc w:val="both"/>
@@ -22885,7 +23425,7 @@
         <w:pStyle w:val="Prrafodelista"/>
         <w:numPr>
           <w:ilvl w:val="0"/>
-          <w:numId w:val="31"/>
+          <w:numId w:val="7"/>
         </w:numPr>
         <w:ind w:left="0" w:right="-376" w:firstLine="0"/>
         <w:jc w:val="both"/>
@@ -22907,6 +23447,7 @@
           <w:szCs w:val="26"/>
           <w:lang w:val="es"/>
         </w:rPr>
+        <w:lastRenderedPageBreak/>
         <w:t>Posibles costos</w:t>
       </w:r>
     </w:p>
@@ -23759,7 +24300,7 @@
         <w:pStyle w:val="Prrafodelista"/>
         <w:numPr>
           <w:ilvl w:val="0"/>
-          <w:numId w:val="31"/>
+          <w:numId w:val="7"/>
         </w:numPr>
         <w:autoSpaceDE w:val="0"/>
         <w:autoSpaceDN w:val="0"/>
@@ -23811,7 +24352,7 @@
         <w:pStyle w:val="Prrafodelista"/>
         <w:numPr>
           <w:ilvl w:val="1"/>
-          <w:numId w:val="31"/>
+          <w:numId w:val="7"/>
         </w:numPr>
         <w:autoSpaceDE w:val="0"/>
         <w:autoSpaceDN w:val="0"/>
@@ -24072,7 +24613,6 @@
           <w:szCs w:val="24"/>
           <w:lang w:val="es-BO"/>
         </w:rPr>
-        <w:lastRenderedPageBreak/>
         <w:t>Evitar pérdida de tiempo realizando cálc</w:t>
       </w:r>
       <w:r>
@@ -24198,7 +24738,7 @@
         <w:pStyle w:val="Prrafodelista"/>
         <w:numPr>
           <w:ilvl w:val="1"/>
-          <w:numId w:val="31"/>
+          <w:numId w:val="7"/>
         </w:numPr>
         <w:autoSpaceDE w:val="0"/>
         <w:autoSpaceDN w:val="0"/>
@@ -24441,6 +24981,7 @@
           <w:szCs w:val="24"/>
           <w:lang w:val="es-MX"/>
         </w:rPr>
+        <w:lastRenderedPageBreak/>
         <w:t>S</w:t>
       </w:r>
       <w:r>
@@ -24540,7 +25081,7 @@
         <w:pStyle w:val="Prrafodelista"/>
         <w:numPr>
           <w:ilvl w:val="1"/>
-          <w:numId w:val="31"/>
+          <w:numId w:val="7"/>
         </w:numPr>
         <w:autoSpaceDE w:val="0"/>
         <w:autoSpaceDN w:val="0"/>
@@ -24634,7 +25175,7 @@
         <w:pStyle w:val="Prrafodelista"/>
         <w:numPr>
           <w:ilvl w:val="0"/>
-          <w:numId w:val="31"/>
+          <w:numId w:val="7"/>
         </w:numPr>
         <w:autoSpaceDE w:val="0"/>
         <w:autoSpaceDN w:val="0"/>
@@ -25288,6 +25829,7 @@
     </w:p>
     <w:p>
       <w:pPr>
+        <w:pStyle w:val="Prrafodelista"/>
         <w:autoSpaceDE w:val="0"/>
         <w:autoSpaceDN w:val="0"/>
         <w:adjustRightInd w:val="0"/>
@@ -25304,6 +25846,7 @@
     </w:p>
     <w:p>
       <w:pPr>
+        <w:pStyle w:val="Prrafodelista"/>
         <w:autoSpaceDE w:val="0"/>
         <w:autoSpaceDN w:val="0"/>
         <w:adjustRightInd w:val="0"/>
@@ -25320,6 +25863,133 @@
     </w:p>
     <w:p>
       <w:pPr>
+        <w:jc w:val="center"/>
+        <w:rPr>
+          <w:rFonts w:ascii="Arial" w:hAnsi="Arial" w:cs="Arial"/>
+          <w:b/>
+          <w:color w:val="2E74B5" w:themeColor="accent1" w:themeShade="BF"/>
+          <w:sz w:val="30"/>
+          <w:szCs w:val="30"/>
+          <w:lang w:val="es-MX"/>
+        </w:rPr>
+      </w:pPr>
+      <w:r>
+        <w:rPr>
+          <w:rFonts w:ascii="Arial" w:hAnsi="Arial" w:cs="Arial"/>
+          <w:b/>
+          <w:color w:val="2E74B5" w:themeColor="accent1" w:themeShade="BF"/>
+          <w:sz w:val="30"/>
+          <w:szCs w:val="30"/>
+          <w:lang w:val="es-MX"/>
+        </w:rPr>
+        <w:lastRenderedPageBreak/>
+        <w:t>MODELO DE DOMINIO</w:t>
+      </w:r>
+    </w:p>
+    <w:p>
+      <w:pPr>
+        <w:pStyle w:val="Prrafodelista"/>
+        <w:numPr>
+          <w:ilvl w:val="0"/>
+          <w:numId w:val="7"/>
+        </w:numPr>
+        <w:ind w:right="-376"/>
+        <w:jc w:val="both"/>
+        <w:rPr>
+          <w:rFonts w:ascii="Arial" w:hAnsi="Arial" w:cs="Arial"/>
+          <w:b/>
+          <w:color w:val="FFFFFF" w:themeColor="background1"/>
+          <w:lang w:val="es-MX"/>
+        </w:rPr>
+      </w:pPr>
+      <w:proofErr w:type="spellStart"/>
+      <w:r>
+        <w:rPr>
+          <w:rFonts w:ascii="Arial" w:hAnsi="Arial" w:cs="Arial"/>
+          <w:b/>
+          <w:color w:val="FFFFFF" w:themeColor="background1"/>
+          <w:lang w:val="es-MX"/>
+        </w:rPr>
+        <w:t>Sdf</w:t>
+      </w:r>
+      <w:proofErr w:type="spellEnd"/>
+    </w:p>
+    <w:p>
+      <w:pPr>
+        <w:pStyle w:val="Prrafodelista"/>
+        <w:numPr>
+          <w:ilvl w:val="1"/>
+          <w:numId w:val="7"/>
+        </w:numPr>
+        <w:jc w:val="both"/>
+        <w:rPr>
+          <w:rFonts w:ascii="Arial" w:hAnsi="Arial" w:cs="Arial"/>
+          <w:b/>
+          <w:color w:val="2E74B5" w:themeColor="accent1" w:themeShade="BF"/>
+          <w:sz w:val="26"/>
+          <w:szCs w:val="26"/>
+          <w:lang w:val="es-MX"/>
+        </w:rPr>
+      </w:pPr>
+      <w:r>
+        <w:rPr>
+          <w:rFonts w:ascii="Arial" w:hAnsi="Arial" w:cs="Arial"/>
+          <w:b/>
+          <w:color w:val="2E74B5" w:themeColor="accent1" w:themeShade="BF"/>
+          <w:sz w:val="26"/>
+          <w:szCs w:val="26"/>
+          <w:lang w:val="es-MX"/>
+        </w:rPr>
+        <w:t>Diseño lógico</w:t>
+      </w:r>
+    </w:p>
+    <w:p>
+      <w:pPr>
+        <w:pStyle w:val="Prrafodelista"/>
+        <w:ind w:left="360"/>
+        <w:jc w:val="both"/>
+        <w:rPr>
+          <w:rFonts w:ascii="Arial" w:hAnsi="Arial" w:cs="Arial"/>
+          <w:b/>
+          <w:color w:val="2E74B5" w:themeColor="accent1" w:themeShade="BF"/>
+          <w:sz w:val="26"/>
+          <w:szCs w:val="26"/>
+          <w:lang w:val="es-MX"/>
+        </w:rPr>
+      </w:pPr>
+    </w:p>
+    <w:p>
+      <w:pPr>
+        <w:pStyle w:val="Prrafodelista"/>
+        <w:numPr>
+          <w:ilvl w:val="2"/>
+          <w:numId w:val="7"/>
+        </w:numPr>
+        <w:jc w:val="both"/>
+        <w:rPr>
+          <w:rFonts w:ascii="Arial" w:hAnsi="Arial" w:cs="Arial"/>
+          <w:b/>
+          <w:color w:val="2E74B5" w:themeColor="accent1" w:themeShade="BF"/>
+          <w:sz w:val="26"/>
+          <w:szCs w:val="26"/>
+          <w:lang w:val="es-MX"/>
+        </w:rPr>
+      </w:pPr>
+      <w:r>
+        <w:rPr>
+          <w:rFonts w:ascii="Arial" w:hAnsi="Arial" w:cs="Arial"/>
+          <w:b/>
+          <w:color w:val="2E74B5" w:themeColor="accent1" w:themeShade="BF"/>
+          <w:sz w:val="26"/>
+          <w:szCs w:val="26"/>
+          <w:lang w:val="es-MX"/>
+        </w:rPr>
+        <w:t>Diagrama de clases</w:t>
+      </w:r>
+    </w:p>
+    <w:p>
+      <w:pPr>
+        <w:pStyle w:val="Prrafodelista"/>
         <w:autoSpaceDE w:val="0"/>
         <w:autoSpaceDN w:val="0"/>
         <w:adjustRightInd w:val="0"/>
@@ -25336,185 +26006,10 @@
     </w:p>
     <w:p>
       <w:pPr>
-        <w:autoSpaceDE w:val="0"/>
-        <w:autoSpaceDN w:val="0"/>
-        <w:adjustRightInd w:val="0"/>
-        <w:spacing w:after="0" w:line="240" w:lineRule="auto"/>
-        <w:jc w:val="both"/>
-        <w:rPr>
-          <w:rFonts w:ascii="Arial" w:hAnsi="Arial" w:cs="Arial"/>
-          <w:b/>
-          <w:sz w:val="24"/>
-          <w:szCs w:val="24"/>
-          <w:lang w:val="es-MX"/>
-        </w:rPr>
-      </w:pPr>
-    </w:p>
-    <w:p>
-      <w:pPr>
-        <w:pStyle w:val="Prrafodelista"/>
-        <w:autoSpaceDE w:val="0"/>
-        <w:autoSpaceDN w:val="0"/>
-        <w:adjustRightInd w:val="0"/>
-        <w:spacing w:after="0" w:line="240" w:lineRule="auto"/>
-        <w:jc w:val="both"/>
-        <w:rPr>
-          <w:rFonts w:ascii="Arial" w:hAnsi="Arial" w:cs="Arial"/>
-          <w:b/>
-          <w:sz w:val="24"/>
-          <w:szCs w:val="24"/>
-          <w:lang w:val="es-MX"/>
-        </w:rPr>
-      </w:pPr>
-    </w:p>
-    <w:p>
-      <w:pPr>
-        <w:jc w:val="center"/>
-        <w:rPr>
-          <w:rFonts w:ascii="Arial" w:hAnsi="Arial" w:cs="Arial"/>
-          <w:b/>
-          <w:color w:val="2E74B5" w:themeColor="accent1" w:themeShade="BF"/>
-          <w:sz w:val="30"/>
-          <w:szCs w:val="30"/>
-          <w:lang w:val="es-MX"/>
-        </w:rPr>
-      </w:pPr>
-      <w:r>
-        <w:rPr>
-          <w:rFonts w:ascii="Arial" w:hAnsi="Arial" w:cs="Arial"/>
-          <w:b/>
-          <w:color w:val="2E74B5" w:themeColor="accent1" w:themeShade="BF"/>
-          <w:sz w:val="30"/>
-          <w:szCs w:val="30"/>
-          <w:lang w:val="es-MX"/>
-        </w:rPr>
-        <w:t>MODELO DE DOMINIO</w:t>
-      </w:r>
-    </w:p>
-    <w:p>
-      <w:pPr>
-        <w:pStyle w:val="Prrafodelista"/>
-        <w:numPr>
-          <w:ilvl w:val="0"/>
-          <w:numId w:val="31"/>
-        </w:numPr>
-        <w:ind w:right="-376"/>
-        <w:jc w:val="both"/>
-        <w:rPr>
-          <w:rFonts w:ascii="Arial" w:hAnsi="Arial" w:cs="Arial"/>
-          <w:b/>
-          <w:color w:val="FFFFFF" w:themeColor="background1"/>
-          <w:lang w:val="es-MX"/>
-        </w:rPr>
-      </w:pPr>
-      <w:proofErr w:type="spellStart"/>
-      <w:r>
-        <w:rPr>
-          <w:rFonts w:ascii="Arial" w:hAnsi="Arial" w:cs="Arial"/>
-          <w:b/>
-          <w:color w:val="FFFFFF" w:themeColor="background1"/>
-          <w:lang w:val="es-MX"/>
-        </w:rPr>
-        <w:t>Sdf</w:t>
-      </w:r>
-      <w:proofErr w:type="spellEnd"/>
-    </w:p>
-    <w:p>
-      <w:pPr>
-        <w:pStyle w:val="Prrafodelista"/>
-        <w:numPr>
-          <w:ilvl w:val="1"/>
-          <w:numId w:val="31"/>
-        </w:numPr>
-        <w:jc w:val="both"/>
-        <w:rPr>
-          <w:rFonts w:ascii="Arial" w:hAnsi="Arial" w:cs="Arial"/>
-          <w:b/>
-          <w:color w:val="2E74B5" w:themeColor="accent1" w:themeShade="BF"/>
-          <w:sz w:val="26"/>
-          <w:szCs w:val="26"/>
-          <w:lang w:val="es-MX"/>
-        </w:rPr>
-      </w:pPr>
-      <w:r>
-        <w:rPr>
-          <w:rFonts w:ascii="Arial" w:hAnsi="Arial" w:cs="Arial"/>
-          <w:b/>
-          <w:color w:val="2E74B5" w:themeColor="accent1" w:themeShade="BF"/>
-          <w:sz w:val="26"/>
-          <w:szCs w:val="26"/>
-          <w:lang w:val="es-MX"/>
-        </w:rPr>
-        <w:t>Diseño lógico</w:t>
-      </w:r>
-    </w:p>
-    <w:p>
-      <w:pPr>
-        <w:pStyle w:val="Prrafodelista"/>
-        <w:ind w:left="360"/>
-        <w:jc w:val="both"/>
-        <w:rPr>
-          <w:rFonts w:ascii="Arial" w:hAnsi="Arial" w:cs="Arial"/>
-          <w:b/>
-          <w:color w:val="2E74B5" w:themeColor="accent1" w:themeShade="BF"/>
-          <w:sz w:val="26"/>
-          <w:szCs w:val="26"/>
-          <w:lang w:val="es-MX"/>
-        </w:rPr>
-      </w:pPr>
-    </w:p>
-    <w:p>
-      <w:pPr>
         <w:pStyle w:val="Prrafodelista"/>
         <w:numPr>
           <w:ilvl w:val="2"/>
-          <w:numId w:val="31"/>
-        </w:numPr>
-        <w:jc w:val="both"/>
-        <w:rPr>
-          <w:rFonts w:ascii="Arial" w:hAnsi="Arial" w:cs="Arial"/>
-          <w:b/>
-          <w:color w:val="2E74B5" w:themeColor="accent1" w:themeShade="BF"/>
-          <w:sz w:val="26"/>
-          <w:szCs w:val="26"/>
-          <w:lang w:val="es-MX"/>
-        </w:rPr>
-      </w:pPr>
-      <w:r>
-        <w:rPr>
-          <w:rFonts w:ascii="Arial" w:hAnsi="Arial" w:cs="Arial"/>
-          <w:b/>
-          <w:color w:val="2E74B5" w:themeColor="accent1" w:themeShade="BF"/>
-          <w:sz w:val="26"/>
-          <w:szCs w:val="26"/>
-          <w:lang w:val="es-MX"/>
-        </w:rPr>
-        <w:t>Diagrama de clases</w:t>
-      </w:r>
-    </w:p>
-    <w:p>
-      <w:pPr>
-        <w:pStyle w:val="Prrafodelista"/>
-        <w:autoSpaceDE w:val="0"/>
-        <w:autoSpaceDN w:val="0"/>
-        <w:adjustRightInd w:val="0"/>
-        <w:spacing w:after="0" w:line="240" w:lineRule="auto"/>
-        <w:jc w:val="both"/>
-        <w:rPr>
-          <w:rFonts w:ascii="Arial" w:hAnsi="Arial" w:cs="Arial"/>
-          <w:b/>
-          <w:sz w:val="24"/>
-          <w:szCs w:val="24"/>
-          <w:lang w:val="es-MX"/>
-        </w:rPr>
-      </w:pPr>
-    </w:p>
-    <w:p>
-      <w:pPr>
-        <w:pStyle w:val="Prrafodelista"/>
-        <w:numPr>
-          <w:ilvl w:val="2"/>
-          <w:numId w:val="31"/>
+          <w:numId w:val="7"/>
         </w:numPr>
         <w:autoSpaceDE w:val="0"/>
         <w:autoSpaceDN w:val="0"/>
@@ -25565,7 +26060,7 @@
         <w:pStyle w:val="Prrafodelista"/>
         <w:numPr>
           <w:ilvl w:val="2"/>
-          <w:numId w:val="31"/>
+          <w:numId w:val="7"/>
         </w:numPr>
         <w:autoSpaceDE w:val="0"/>
         <w:autoSpaceDN w:val="0"/>
@@ -25622,7 +26117,7 @@
         <w:pStyle w:val="Prrafodelista"/>
         <w:numPr>
           <w:ilvl w:val="1"/>
-          <w:numId w:val="31"/>
+          <w:numId w:val="7"/>
         </w:numPr>
         <w:autoSpaceDE w:val="0"/>
         <w:autoSpaceDN w:val="0"/>
@@ -25668,7 +26163,7 @@
         <w:pStyle w:val="Prrafodelista"/>
         <w:numPr>
           <w:ilvl w:val="2"/>
-          <w:numId w:val="31"/>
+          <w:numId w:val="7"/>
         </w:numPr>
         <w:autoSpaceDE w:val="0"/>
         <w:autoSpaceDN w:val="0"/>
@@ -25714,7 +26209,7 @@
         <w:pStyle w:val="Prrafodelista"/>
         <w:numPr>
           <w:ilvl w:val="2"/>
-          <w:numId w:val="31"/>
+          <w:numId w:val="7"/>
         </w:numPr>
         <w:autoSpaceDE w:val="0"/>
         <w:autoSpaceDN w:val="0"/>
@@ -25760,7 +26255,7 @@
         <w:pStyle w:val="Prrafodelista"/>
         <w:numPr>
           <w:ilvl w:val="2"/>
-          <w:numId w:val="31"/>
+          <w:numId w:val="7"/>
         </w:numPr>
         <w:autoSpaceDE w:val="0"/>
         <w:autoSpaceDN w:val="0"/>
@@ -25806,7 +26301,7 @@
         <w:pStyle w:val="Prrafodelista"/>
         <w:numPr>
           <w:ilvl w:val="2"/>
-          <w:numId w:val="31"/>
+          <w:numId w:val="7"/>
         </w:numPr>
         <w:autoSpaceDE w:val="0"/>
         <w:autoSpaceDN w:val="0"/>
@@ -25865,7 +26360,7 @@
         <w:pStyle w:val="Prrafodelista"/>
         <w:numPr>
           <w:ilvl w:val="2"/>
-          <w:numId w:val="31"/>
+          <w:numId w:val="7"/>
         </w:numPr>
         <w:autoSpaceDE w:val="0"/>
         <w:autoSpaceDN w:val="0"/>
@@ -25911,7 +26406,7 @@
         <w:pStyle w:val="Prrafodelista"/>
         <w:numPr>
           <w:ilvl w:val="2"/>
-          <w:numId w:val="31"/>
+          <w:numId w:val="7"/>
         </w:numPr>
         <w:autoSpaceDE w:val="0"/>
         <w:autoSpaceDN w:val="0"/>
@@ -25957,7 +26452,7 @@
         <w:pStyle w:val="Prrafodelista"/>
         <w:numPr>
           <w:ilvl w:val="2"/>
-          <w:numId w:val="31"/>
+          <w:numId w:val="7"/>
         </w:numPr>
         <w:autoSpaceDE w:val="0"/>
         <w:autoSpaceDN w:val="0"/>
@@ -26226,6 +26721,7 @@
           <w:szCs w:val="30"/>
           <w:lang w:val="es-ES"/>
         </w:rPr>
+        <w:lastRenderedPageBreak/>
         <w:t>MODELO ISHIKAWA</w:t>
       </w:r>
     </w:p>
@@ -26234,7 +26730,7 @@
         <w:pStyle w:val="Prrafodelista"/>
         <w:numPr>
           <w:ilvl w:val="0"/>
-          <w:numId w:val="31"/>
+          <w:numId w:val="7"/>
         </w:numPr>
         <w:rPr>
           <w:rFonts w:ascii="Arial" w:hAnsi="Arial" w:cs="Arial"/>
@@ -26262,7 +26758,7 @@
         <w:pStyle w:val="Prrafodelista"/>
         <w:numPr>
           <w:ilvl w:val="1"/>
-          <w:numId w:val="31"/>
+          <w:numId w:val="7"/>
         </w:numPr>
         <w:rPr>
           <w:rFonts w:ascii="Arial" w:hAnsi="Arial" w:cs="Arial"/>
@@ -26303,7 +26799,7 @@
         <w:pStyle w:val="Prrafodelista"/>
         <w:numPr>
           <w:ilvl w:val="2"/>
-          <w:numId w:val="31"/>
+          <w:numId w:val="7"/>
         </w:numPr>
         <w:rPr>
           <w:rFonts w:ascii="Arial" w:hAnsi="Arial" w:cs="Arial"/>
@@ -26871,7 +27367,6 @@
           <w:szCs w:val="24"/>
           <w:lang w:val="es-ES"/>
         </w:rPr>
-        <w:lastRenderedPageBreak/>
         <w:t>P15.</w:t>
       </w:r>
       <w:r>
@@ -27032,7 +27527,7 @@
         <w:pStyle w:val="Prrafodelista"/>
         <w:numPr>
           <w:ilvl w:val="2"/>
-          <w:numId w:val="31"/>
+          <w:numId w:val="7"/>
         </w:numPr>
         <w:rPr>
           <w:rFonts w:ascii="Arial" w:hAnsi="Arial" w:cs="Arial"/>
@@ -27052,6 +27547,7 @@
           <w:szCs w:val="26"/>
           <w:lang w:val="es-ES"/>
         </w:rPr>
+        <w:lastRenderedPageBreak/>
         <w:t>Depurar problemas</w:t>
       </w:r>
     </w:p>
@@ -27711,7 +28207,7 @@
         <w:pStyle w:val="Prrafodelista"/>
         <w:numPr>
           <w:ilvl w:val="2"/>
-          <w:numId w:val="31"/>
+          <w:numId w:val="7"/>
         </w:numPr>
         <w:rPr>
           <w:rFonts w:ascii="Arial" w:hAnsi="Arial" w:cs="Arial"/>
@@ -27731,6 +28227,7 @@
           <w:szCs w:val="26"/>
           <w:lang w:val="es-ES"/>
         </w:rPr>
+        <w:lastRenderedPageBreak/>
         <w:t>Propietarios del problema</w:t>
       </w:r>
     </w:p>
@@ -29480,7 +29977,6 @@
                 <w:szCs w:val="26"/>
                 <w:lang w:val="es-ES"/>
               </w:rPr>
-              <w:lastRenderedPageBreak/>
               <w:t>P8</w:t>
             </w:r>
             <w:r>
@@ -30272,8 +30768,6 @@
     </w:tbl>
     <w:p>
       <w:pPr>
-        <w:pStyle w:val="Prrafodelista"/>
-        <w:ind w:left="1440"/>
         <w:rPr>
           <w:rFonts w:ascii="Arial" w:hAnsi="Arial" w:cs="Arial"/>
           <w:sz w:val="24"/>
@@ -30284,38 +30778,6 @@
     </w:p>
     <w:p>
       <w:pPr>
-        <w:rPr>
-          <w:rFonts w:ascii="Arial" w:hAnsi="Arial" w:cs="Arial"/>
-          <w:sz w:val="24"/>
-          <w:szCs w:val="24"/>
-          <w:lang w:val="es-ES"/>
-        </w:rPr>
-      </w:pPr>
-    </w:p>
-    <w:p>
-      <w:pPr>
-        <w:rPr>
-          <w:rFonts w:ascii="Arial" w:hAnsi="Arial" w:cs="Arial"/>
-          <w:sz w:val="24"/>
-          <w:szCs w:val="24"/>
-          <w:lang w:val="es-ES"/>
-        </w:rPr>
-      </w:pPr>
-    </w:p>
-    <w:p>
-      <w:pPr>
-        <w:rPr>
-          <w:rFonts w:ascii="Arial" w:hAnsi="Arial" w:cs="Arial"/>
-          <w:sz w:val="24"/>
-          <w:szCs w:val="24"/>
-          <w:lang w:val="es-ES"/>
-        </w:rPr>
-      </w:pPr>
-    </w:p>
-    <w:p>
-      <w:pPr>
-        <w:pStyle w:val="Prrafodelista"/>
-        <w:ind w:left="1440"/>
         <w:rPr>
           <w:rFonts w:ascii="Arial" w:hAnsi="Arial" w:cs="Arial"/>
           <w:sz w:val="24"/>
@@ -30329,7 +30791,7 @@
         <w:pStyle w:val="Prrafodelista"/>
         <w:numPr>
           <w:ilvl w:val="2"/>
-          <w:numId w:val="31"/>
+          <w:numId w:val="7"/>
         </w:numPr>
         <w:rPr>
           <w:rFonts w:ascii="Arial" w:hAnsi="Arial" w:cs="Arial"/>
@@ -30349,6 +30811,7 @@
           <w:szCs w:val="24"/>
           <w:lang w:val="es-ES"/>
         </w:rPr>
+        <w:lastRenderedPageBreak/>
         <w:t>Análisis del problema</w:t>
       </w:r>
     </w:p>
@@ -31058,7 +31521,7 @@
           </mc:Choice>
           <mc:Fallback>
             <w:pict>
-              <v:shapetype w14:anchorId="143DFB7B" id="_x0000_t32" coordsize="21600,21600" o:spt="32" o:oned="t" path="m,l21600,21600e" filled="f">
+              <v:shapetype w14:anchorId="008436E0" id="_x0000_t32" coordsize="21600,21600" o:spt="32" o:oned="t" path="m,l21600,21600e" filled="f">
                 <v:path arrowok="t" fillok="f" o:connecttype="none"/>
                 <o:lock v:ext="edit" shapetype="t"/>
               </v:shapetype>
@@ -31140,7 +31603,7 @@
           </mc:Choice>
           <mc:Fallback>
             <w:pict>
-              <v:shape w14:anchorId="65E4AE65" id="Conector recto de flecha 151" o:spid="_x0000_s1026" type="#_x0000_t32" style="position:absolute;margin-left:188.2pt;margin-top:92.9pt;width:11.4pt;height:47.65pt;z-index:251710464;visibility:visible;mso-wrap-style:square;mso-width-percent:0;mso-height-percent:0;mso-wrap-distance-left:9pt;mso-wrap-distance-top:0;mso-wrap-distance-right:9pt;mso-wrap-distance-bottom:0;mso-position-horizontal:absolute;mso-position-horizontal-relative:text;mso-position-vertical:absolute;mso-position-vertical-relative:text;mso-width-percent:0;mso-height-percent:0;mso-width-relative:margin;mso-height-relative:margin" o:gfxdata="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" strokecolor="black [3200]" strokeweight=".5pt">
+              <v:shape w14:anchorId="67F17423" id="Conector recto de flecha 151" o:spid="_x0000_s1026" type="#_x0000_t32" style="position:absolute;margin-left:188.2pt;margin-top:92.9pt;width:11.4pt;height:47.65pt;z-index:251710464;visibility:visible;mso-wrap-style:square;mso-width-percent:0;mso-height-percent:0;mso-wrap-distance-left:9pt;mso-wrap-distance-top:0;mso-wrap-distance-right:9pt;mso-wrap-distance-bottom:0;mso-position-horizontal:absolute;mso-position-horizontal-relative:text;mso-position-vertical:absolute;mso-position-vertical-relative:text;mso-width-percent:0;mso-height-percent:0;mso-width-relative:margin;mso-height-relative:margin" o:gfxdata="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" strokecolor="black [3200]" strokeweight=".5pt">
                 <v:stroke endarrow="block" joinstyle="miter"/>
               </v:shape>
             </w:pict>
@@ -31218,7 +31681,7 @@
           </mc:Choice>
           <mc:Fallback>
             <w:pict>
-              <v:shape w14:anchorId="3DC8312B" id="Conector recto de flecha 152" o:spid="_x0000_s1026" type="#_x0000_t32" style="position:absolute;margin-left:222.25pt;margin-top:69.55pt;width:83.65pt;height:45.7pt;z-index:251711488;visibility:visible;mso-wrap-style:square;mso-width-percent:0;mso-height-percent:0;mso-wrap-distance-left:9pt;mso-wrap-distance-top:0;mso-wrap-distance-right:9pt;mso-wrap-distance-bottom:0;mso-position-horizontal:absolute;mso-position-horizontal-relative:text;mso-position-vertical:absolute;mso-position-vertical-relative:text;mso-width-percent:0;mso-height-percent:0;mso-width-relative:margin;mso-height-relative:margin" o:gfxdata="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" strokecolor="black [3200]" strokeweight=".5pt">
+              <v:shape w14:anchorId="3E32B6AA" id="Conector recto de flecha 152" o:spid="_x0000_s1026" type="#_x0000_t32" style="position:absolute;margin-left:222.25pt;margin-top:69.55pt;width:83.65pt;height:45.7pt;z-index:251711488;visibility:visible;mso-wrap-style:square;mso-width-percent:0;mso-height-percent:0;mso-wrap-distance-left:9pt;mso-wrap-distance-top:0;mso-wrap-distance-right:9pt;mso-wrap-distance-bottom:0;mso-position-horizontal:absolute;mso-position-horizontal-relative:text;mso-position-vertical:absolute;mso-position-vertical-relative:text;mso-width-percent:0;mso-height-percent:0;mso-width-relative:margin;mso-height-relative:margin" o:gfxdata="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" strokecolor="black [3200]" strokeweight=".5pt">
                 <v:stroke endarrow="block" joinstyle="miter"/>
               </v:shape>
             </w:pict>
@@ -31296,7 +31759,7 @@
           </mc:Choice>
           <mc:Fallback>
             <w:pict>
-              <v:shape w14:anchorId="0E6CBD58" id="Conector recto de flecha 155" o:spid="_x0000_s1026" type="#_x0000_t32" style="position:absolute;margin-left:56.45pt;margin-top:211.75pt;width:17.75pt;height:124.4pt;flip:x;z-index:251713536;visibility:visible;mso-wrap-style:square;mso-width-percent:0;mso-height-percent:0;mso-wrap-distance-left:9pt;mso-wrap-distance-top:0;mso-wrap-distance-right:9pt;mso-wrap-distance-bottom:0;mso-position-horizontal:absolute;mso-position-horizontal-relative:text;mso-position-vertical:absolute;mso-position-vertical-relative:text;mso-width-percent:0;mso-height-percent:0;mso-width-relative:margin;mso-height-relative:margin" o:gfxdata="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" strokecolor="black [3200]" strokeweight=".5pt">
+              <v:shape w14:anchorId="57C4A314" id="Conector recto de flecha 155" o:spid="_x0000_s1026" type="#_x0000_t32" style="position:absolute;margin-left:56.45pt;margin-top:211.75pt;width:17.75pt;height:124.4pt;flip:x;z-index:251713536;visibility:visible;mso-wrap-style:square;mso-width-percent:0;mso-height-percent:0;mso-wrap-distance-left:9pt;mso-wrap-distance-top:0;mso-wrap-distance-right:9pt;mso-wrap-distance-bottom:0;mso-position-horizontal:absolute;mso-position-horizontal-relative:text;mso-position-vertical:absolute;mso-position-vertical-relative:text;mso-width-percent:0;mso-height-percent:0;mso-width-relative:margin;mso-height-relative:margin" o:gfxdata="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" strokecolor="black [3200]" strokeweight=".5pt">
                 <v:stroke endarrow="block" joinstyle="miter"/>
               </v:shape>
             </w:pict>
@@ -31760,7 +32223,7 @@
           </mc:Choice>
           <mc:Fallback>
             <w:pict>
-              <v:shape w14:anchorId="3A3F723C" id="Conector recto de flecha 247" o:spid="_x0000_s1026" type="#_x0000_t32" style="position:absolute;margin-left:369.05pt;margin-top:6.75pt;width:47.05pt;height:62.4pt;z-index:251715584;visibility:visible;mso-wrap-style:square;mso-width-percent:0;mso-height-percent:0;mso-wrap-distance-left:9pt;mso-wrap-distance-top:0;mso-wrap-distance-right:9pt;mso-wrap-distance-bottom:0;mso-position-horizontal:absolute;mso-position-horizontal-relative:margin;mso-position-vertical:absolute;mso-position-vertical-relative:text;mso-width-percent:0;mso-height-percent:0;mso-width-relative:margin;mso-height-relative:margin" o:gfxdata="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" strokecolor="black [3200]" strokeweight=".5pt">
+              <v:shape w14:anchorId="2B21869F" id="Conector recto de flecha 247" o:spid="_x0000_s1026" type="#_x0000_t32" style="position:absolute;margin-left:369.05pt;margin-top:6.75pt;width:47.05pt;height:62.4pt;z-index:251715584;visibility:visible;mso-wrap-style:square;mso-width-percent:0;mso-height-percent:0;mso-wrap-distance-left:9pt;mso-wrap-distance-top:0;mso-wrap-distance-right:9pt;mso-wrap-distance-bottom:0;mso-position-horizontal:absolute;mso-position-horizontal-relative:margin;mso-position-vertical:absolute;mso-position-vertical-relative:text;mso-width-percent:0;mso-height-percent:0;mso-width-relative:margin;mso-height-relative:margin" o:gfxdata="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" strokecolor="black [3200]" strokeweight=".5pt">
                 <v:stroke endarrow="block" joinstyle="miter"/>
                 <w10:wrap anchorx="margin"/>
               </v:shape>
@@ -31881,7 +32344,7 @@
           </mc:Choice>
           <mc:Fallback>
             <w:pict>
-              <v:shape w14:anchorId="75AC5598" id="Conector recto de flecha 150" o:spid="_x0000_s1026" type="#_x0000_t32" style="position:absolute;margin-left:225.05pt;margin-top:6.25pt;width:5.75pt;height:52.8pt;z-index:251709440;visibility:visible;mso-wrap-style:square;mso-width-percent:0;mso-height-percent:0;mso-wrap-distance-left:9pt;mso-wrap-distance-top:0;mso-wrap-distance-right:9pt;mso-wrap-distance-bottom:0;mso-position-horizontal:absolute;mso-position-horizontal-relative:text;mso-position-vertical:absolute;mso-position-vertical-relative:text;mso-width-percent:0;mso-height-percent:0;mso-width-relative:margin;mso-height-relative:margin" o:gfxdata="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" strokecolor="black [3200]" strokeweight=".5pt">
+              <v:shape w14:anchorId="690F4AB6" id="Conector recto de flecha 150" o:spid="_x0000_s1026" type="#_x0000_t32" style="position:absolute;margin-left:225.05pt;margin-top:6.25pt;width:5.75pt;height:52.8pt;z-index:251709440;visibility:visible;mso-wrap-style:square;mso-width-percent:0;mso-height-percent:0;mso-wrap-distance-left:9pt;mso-wrap-distance-top:0;mso-wrap-distance-right:9pt;mso-wrap-distance-bottom:0;mso-position-horizontal:absolute;mso-position-horizontal-relative:text;mso-position-vertical:absolute;mso-position-vertical-relative:text;mso-width-percent:0;mso-height-percent:0;mso-width-relative:margin;mso-height-relative:margin" o:gfxdata="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" strokecolor="black [3200]" strokeweight=".5pt">
                 <v:stroke endarrow="block" joinstyle="miter"/>
               </v:shape>
             </w:pict>
@@ -32043,7 +32506,7 @@
           </mc:Choice>
           <mc:Fallback>
             <w:pict>
-              <v:shape w14:anchorId="5D41968B" id="Conector recto de flecha 6" o:spid="_x0000_s1026" type="#_x0000_t32" style="position:absolute;margin-left:0;margin-top:1.35pt;width:5.75pt;height:47.05pt;z-index:251718656;visibility:visible;mso-wrap-style:square;mso-width-percent:0;mso-height-percent:0;mso-wrap-distance-left:9pt;mso-wrap-distance-top:0;mso-wrap-distance-right:9pt;mso-wrap-distance-bottom:0;mso-position-horizontal:left;mso-position-horizontal-relative:right-margin-area;mso-position-vertical:absolute;mso-position-vertical-relative:text;mso-width-percent:0;mso-height-percent:0;mso-width-relative:margin;mso-height-relative:margin" o:gfxdata="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" strokecolor="black [3200]" strokeweight=".5pt">
+              <v:shape w14:anchorId="40A3F83E" id="Conector recto de flecha 6" o:spid="_x0000_s1026" type="#_x0000_t32" style="position:absolute;margin-left:0;margin-top:1.35pt;width:5.75pt;height:47.05pt;z-index:251718656;visibility:visible;mso-wrap-style:square;mso-width-percent:0;mso-height-percent:0;mso-wrap-distance-left:9pt;mso-wrap-distance-top:0;mso-wrap-distance-right:9pt;mso-wrap-distance-bottom:0;mso-position-horizontal:left;mso-position-horizontal-relative:right-margin-area;mso-position-vertical:absolute;mso-position-vertical-relative:text;mso-width-percent:0;mso-height-percent:0;mso-width-relative:margin;mso-height-relative:margin" o:gfxdata="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" strokecolor="black [3200]" strokeweight=".5pt">
                 <v:stroke endarrow="block" joinstyle="miter"/>
                 <w10:wrap anchorx="margin"/>
               </v:shape>
@@ -32136,7 +32599,7 @@
           </mc:Choice>
           <mc:Fallback>
             <w:pict>
-              <v:shape w14:anchorId="2729B1CE" id="Conector recto de flecha 153" o:spid="_x0000_s1026" type="#_x0000_t32" style="position:absolute;margin-left:274.75pt;margin-top:12.3pt;width:43.75pt;height:48.6pt;z-index:251712512;visibility:visible;mso-wrap-style:square;mso-width-percent:0;mso-height-percent:0;mso-wrap-distance-left:9pt;mso-wrap-distance-top:0;mso-wrap-distance-right:9pt;mso-wrap-distance-bottom:0;mso-position-horizontal:absolute;mso-position-horizontal-relative:text;mso-position-vertical:absolute;mso-position-vertical-relative:text;mso-width-percent:0;mso-height-percent:0;mso-width-relative:margin;mso-height-relative:margin" o:gfxdata="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" strokecolor="black [3200]" strokeweight=".5pt">
+              <v:shape w14:anchorId="7D5E5214" id="Conector recto de flecha 153" o:spid="_x0000_s1026" type="#_x0000_t32" style="position:absolute;margin-left:274.75pt;margin-top:12.3pt;width:43.75pt;height:48.6pt;z-index:251712512;visibility:visible;mso-wrap-style:square;mso-width-percent:0;mso-height-percent:0;mso-wrap-distance-left:9pt;mso-wrap-distance-top:0;mso-wrap-distance-right:9pt;mso-wrap-distance-bottom:0;mso-position-horizontal:absolute;mso-position-horizontal-relative:text;mso-position-vertical:absolute;mso-position-vertical-relative:text;mso-width-percent:0;mso-height-percent:0;mso-width-relative:margin;mso-height-relative:margin" o:gfxdata="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" strokecolor="black [3200]" strokeweight=".5pt">
                 <v:stroke endarrow="block" joinstyle="miter"/>
               </v:shape>
             </w:pict>
@@ -32167,7 +32630,6 @@
           <w:szCs w:val="24"/>
           <w:lang w:eastAsia="es-MX"/>
         </w:rPr>
-        <w:lastRenderedPageBreak/>
         <mc:AlternateContent>
           <mc:Choice Requires="wps">
             <w:drawing>
@@ -32229,7 +32691,7 @@
           </mc:Choice>
           <mc:Fallback>
             <w:pict>
-              <v:shape w14:anchorId="5CB2B101" id="Conector recto de flecha 156" o:spid="_x0000_s1026" type="#_x0000_t32" style="position:absolute;margin-left:183.75pt;margin-top:3.25pt;width:23pt;height:39.35pt;flip:x;z-index:251714560;visibility:visible;mso-wrap-style:square;mso-width-percent:0;mso-height-percent:0;mso-wrap-distance-left:9pt;mso-wrap-distance-top:0;mso-wrap-distance-right:9pt;mso-wrap-distance-bottom:0;mso-position-horizontal:absolute;mso-position-horizontal-relative:text;mso-position-vertical:absolute;mso-position-vertical-relative:text;mso-width-percent:0;mso-height-percent:0;mso-width-relative:margin;mso-height-relative:margin" o:gfxdata="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" strokecolor="black [3200]" strokeweight=".5pt">
+              <v:shape w14:anchorId="186F6353" id="Conector recto de flecha 156" o:spid="_x0000_s1026" type="#_x0000_t32" style="position:absolute;margin-left:183.75pt;margin-top:3.25pt;width:23pt;height:39.35pt;flip:x;z-index:251714560;visibility:visible;mso-wrap-style:square;mso-width-percent:0;mso-height-percent:0;mso-wrap-distance-left:9pt;mso-wrap-distance-top:0;mso-wrap-distance-right:9pt;mso-wrap-distance-bottom:0;mso-position-horizontal:absolute;mso-position-horizontal-relative:text;mso-position-vertical:absolute;mso-position-vertical-relative:text;mso-width-percent:0;mso-height-percent:0;mso-width-relative:margin;mso-height-relative:margin" o:gfxdata="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" strokecolor="black [3200]" strokeweight=".5pt">
                 <v:stroke endarrow="block" joinstyle="miter"/>
               </v:shape>
             </w:pict>
@@ -32437,7 +32899,7 @@
           </mc:Choice>
           <mc:Fallback>
             <w:pict>
-              <v:shape w14:anchorId="3B5CFC30" id="Conector recto de flecha 5" o:spid="_x0000_s1026" type="#_x0000_t32" style="position:absolute;margin-left:241.35pt;margin-top:.85pt;width:9.6pt;height:69.1pt;z-index:251717632;visibility:visible;mso-wrap-style:square;mso-width-percent:0;mso-height-percent:0;mso-wrap-distance-left:9pt;mso-wrap-distance-top:0;mso-wrap-distance-right:9pt;mso-wrap-distance-bottom:0;mso-position-horizontal:absolute;mso-position-horizontal-relative:text;mso-position-vertical:absolute;mso-position-vertical-relative:text;mso-width-percent:0;mso-height-percent:0;mso-width-relative:margin;mso-height-relative:margin" o:gfxdata="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" strokecolor="black [3200]" strokeweight=".5pt">
+              <v:shape w14:anchorId="58848B89" id="Conector recto de flecha 5" o:spid="_x0000_s1026" type="#_x0000_t32" style="position:absolute;margin-left:241.35pt;margin-top:.85pt;width:9.6pt;height:69.1pt;z-index:251717632;visibility:visible;mso-wrap-style:square;mso-width-percent:0;mso-height-percent:0;mso-wrap-distance-left:9pt;mso-wrap-distance-top:0;mso-wrap-distance-right:9pt;mso-wrap-distance-bottom:0;mso-position-horizontal:absolute;mso-position-horizontal-relative:text;mso-position-vertical:absolute;mso-position-vertical-relative:text;mso-width-percent:0;mso-height-percent:0;mso-width-relative:margin;mso-height-relative:margin" o:gfxdata="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" strokecolor="black [3200]" strokeweight=".5pt">
                 <v:stroke endarrow="block" joinstyle="miter"/>
               </v:shape>
             </w:pict>
@@ -32746,6 +33208,83 @@
           <w:lang w:val="es-ES"/>
         </w:rPr>
       </w:pPr>
+      <w:r>
+        <w:rPr>
+          <w:rFonts w:ascii="Arial" w:hAnsi="Arial" w:cs="Arial"/>
+          <w:b/>
+          <w:color w:val="2E74B5" w:themeColor="accent1" w:themeShade="BF"/>
+          <w:sz w:val="24"/>
+          <w:szCs w:val="24"/>
+          <w:lang w:val="es-ES"/>
+        </w:rPr>
+        <mc:AlternateContent>
+          <mc:Choice Requires="wps">
+            <w:drawing>
+              <wp:anchor distT="0" distB="0" distL="114300" distR="114300" simplePos="0" relativeHeight="251722752" behindDoc="0" locked="0" layoutInCell="1" allowOverlap="1" wp14:anchorId="408412B1" wp14:editId="25CDD610">
+                <wp:simplePos x="0" y="0"/>
+                <wp:positionH relativeFrom="column">
+                  <wp:posOffset>1215389</wp:posOffset>
+                </wp:positionH>
+                <wp:positionV relativeFrom="paragraph">
+                  <wp:posOffset>9525</wp:posOffset>
+                </wp:positionV>
+                <wp:extent cx="390525" cy="309245"/>
+                <wp:effectExtent l="38100" t="0" r="28575" b="52705"/>
+                <wp:wrapNone/>
+                <wp:docPr id="2" name="Conector recto de flecha 2"/>
+                <wp:cNvGraphicFramePr/>
+                <a:graphic xmlns:a="http://schemas.openxmlformats.org/drawingml/2006/main">
+                  <a:graphicData uri="http://schemas.microsoft.com/office/word/2010/wordprocessingShape">
+                    <wps:wsp>
+                      <wps:cNvCnPr/>
+                      <wps:spPr>
+                        <a:xfrm flipH="1">
+                          <a:off x="0" y="0"/>
+                          <a:ext cx="390525" cy="309245"/>
+                        </a:xfrm>
+                        <a:prstGeom prst="straightConnector1">
+                          <a:avLst/>
+                        </a:prstGeom>
+                        <a:ln>
+                          <a:tailEnd type="triangle"/>
+                        </a:ln>
+                      </wps:spPr>
+                      <wps:style>
+                        <a:lnRef idx="1">
+                          <a:schemeClr val="dk1"/>
+                        </a:lnRef>
+                        <a:fillRef idx="0">
+                          <a:schemeClr val="dk1"/>
+                        </a:fillRef>
+                        <a:effectRef idx="0">
+                          <a:schemeClr val="dk1"/>
+                        </a:effectRef>
+                        <a:fontRef idx="minor">
+                          <a:schemeClr val="tx1"/>
+                        </a:fontRef>
+                      </wps:style>
+                      <wps:bodyPr/>
+                    </wps:wsp>
+                  </a:graphicData>
+                </a:graphic>
+                <wp14:sizeRelH relativeFrom="margin">
+                  <wp14:pctWidth>0</wp14:pctWidth>
+                </wp14:sizeRelH>
+                <wp14:sizeRelV relativeFrom="margin">
+                  <wp14:pctHeight>0</wp14:pctHeight>
+                </wp14:sizeRelV>
+              </wp:anchor>
+            </w:drawing>
+          </mc:Choice>
+          <mc:Fallback>
+            <w:pict>
+              <v:shape w14:anchorId="0B570CE0" id="Conector recto de flecha 2" o:spid="_x0000_s1026" type="#_x0000_t32" style="position:absolute;margin-left:95.7pt;margin-top:.75pt;width:30.75pt;height:24.35pt;flip:x;z-index:251722752;visibility:visible;mso-wrap-style:square;mso-width-percent:0;mso-height-percent:0;mso-wrap-distance-left:9pt;mso-wrap-distance-top:0;mso-wrap-distance-right:9pt;mso-wrap-distance-bottom:0;mso-position-horizontal:absolute;mso-position-horizontal-relative:text;mso-position-vertical:absolute;mso-position-vertical-relative:text;mso-width-percent:0;mso-height-percent:0;mso-width-relative:margin;mso-height-relative:margin" o:gfxdata="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" strokecolor="black [3200]" strokeweight=".5pt">
+                <v:stroke endarrow="block" joinstyle="miter"/>
+              </v:shape>
+            </w:pict>
+          </mc:Fallback>
+        </mc:AlternateContent>
+      </w:r>
       <w:r>
         <w:rPr>
           <w:rFonts w:ascii="Arial" w:hAnsi="Arial" w:cs="Arial"/>
@@ -32877,6 +33416,121 @@
           <w:lang w:val="es-ES"/>
         </w:rPr>
       </w:pPr>
+      <w:r>
+        <w:rPr>
+          <w:rFonts w:ascii="Arial" w:hAnsi="Arial" w:cs="Arial"/>
+          <w:b/>
+          <w:color w:val="2E74B5" w:themeColor="accent1" w:themeShade="BF"/>
+          <w:sz w:val="24"/>
+          <w:szCs w:val="24"/>
+          <w:lang w:val="es-ES"/>
+        </w:rPr>
+        <mc:AlternateContent>
+          <mc:Choice Requires="wps">
+            <w:drawing>
+              <wp:anchor distT="0" distB="0" distL="114300" distR="114300" simplePos="0" relativeHeight="251721728" behindDoc="0" locked="0" layoutInCell="1" allowOverlap="1" wp14:anchorId="2AB88C13" wp14:editId="04E26B87">
+                <wp:simplePos x="0" y="0"/>
+                <wp:positionH relativeFrom="column">
+                  <wp:posOffset>476250</wp:posOffset>
+                </wp:positionH>
+                <wp:positionV relativeFrom="paragraph">
+                  <wp:posOffset>146685</wp:posOffset>
+                </wp:positionV>
+                <wp:extent cx="923925" cy="857250"/>
+                <wp:effectExtent l="0" t="0" r="28575" b="19050"/>
+                <wp:wrapNone/>
+                <wp:docPr id="1" name="Elipse 1"/>
+                <wp:cNvGraphicFramePr/>
+                <a:graphic xmlns:a="http://schemas.openxmlformats.org/drawingml/2006/main">
+                  <a:graphicData uri="http://schemas.microsoft.com/office/word/2010/wordprocessingShape">
+                    <wps:wsp>
+                      <wps:cNvSpPr/>
+                      <wps:spPr>
+                        <a:xfrm>
+                          <a:off x="0" y="0"/>
+                          <a:ext cx="923925" cy="857250"/>
+                        </a:xfrm>
+                        <a:prstGeom prst="ellipse">
+                          <a:avLst/>
+                        </a:prstGeom>
+                      </wps:spPr>
+                      <wps:style>
+                        <a:lnRef idx="2">
+                          <a:schemeClr val="dk1"/>
+                        </a:lnRef>
+                        <a:fillRef idx="1">
+                          <a:schemeClr val="lt1"/>
+                        </a:fillRef>
+                        <a:effectRef idx="0">
+                          <a:schemeClr val="dk1"/>
+                        </a:effectRef>
+                        <a:fontRef idx="minor">
+                          <a:schemeClr val="dk1"/>
+                        </a:fontRef>
+                      </wps:style>
+                      <wps:txbx>
+                        <w:txbxContent>
+                          <w:p>
+                            <w:pPr>
+                              <w:jc w:val="center"/>
+                              <w:rPr>
+                                <w:b/>
+                              </w:rPr>
+                            </w:pPr>
+                            <w:r>
+                              <w:rPr>
+                                <w:b/>
+                              </w:rPr>
+                              <w:t>P11</w:t>
+                            </w:r>
+                          </w:p>
+                        </w:txbxContent>
+                      </wps:txbx>
+                      <wps:bodyPr rot="0" spcFirstLastPara="0" vertOverflow="overflow" horzOverflow="overflow" vert="horz" wrap="square" lIns="91440" tIns="45720" rIns="91440" bIns="45720" numCol="1" spcCol="0" rtlCol="0" fromWordArt="0" anchor="ctr" anchorCtr="0" forceAA="0" compatLnSpc="1">
+                        <a:prstTxWarp prst="textNoShape">
+                          <a:avLst/>
+                        </a:prstTxWarp>
+                        <a:noAutofit/>
+                      </wps:bodyPr>
+                    </wps:wsp>
+                  </a:graphicData>
+                </a:graphic>
+                <wp14:sizeRelH relativeFrom="margin">
+                  <wp14:pctWidth>0</wp14:pctWidth>
+                </wp14:sizeRelH>
+                <wp14:sizeRelV relativeFrom="margin">
+                  <wp14:pctHeight>0</wp14:pctHeight>
+                </wp14:sizeRelV>
+              </wp:anchor>
+            </w:drawing>
+          </mc:Choice>
+          <mc:Fallback>
+            <w:pict>
+              <v:oval w14:anchorId="2AB88C13" id="Elipse 1" o:spid="_x0000_s1041" style="position:absolute;left:0;text-align:left;margin-left:37.5pt;margin-top:11.55pt;width:72.75pt;height:67.5pt;z-index:251721728;visibility:visible;mso-wrap-style:square;mso-width-percent:0;mso-height-percent:0;mso-wrap-distance-left:9pt;mso-wrap-distance-top:0;mso-wrap-distance-right:9pt;mso-wrap-distance-bottom:0;mso-position-horizontal:absolute;mso-position-horizontal-relative:text;mso-position-vertical:absolute;mso-position-vertical-relative:text;mso-width-percent:0;mso-height-percent:0;mso-width-relative:margin;mso-height-relative:margin;v-text-anchor:middle" o:gfxdata="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" fillcolor="white [3201]" strokecolor="black [3200]" strokeweight="1pt">
+                <v:stroke joinstyle="miter"/>
+                <v:textbox>
+                  <w:txbxContent>
+                    <w:p>
+                      <w:pPr>
+                        <w:jc w:val="center"/>
+                        <w:rPr>
+                          <w:b/>
+                        </w:rPr>
+                      </w:pPr>
+                      <w:r>
+                        <w:rPr>
+                          <w:b/>
+                        </w:rPr>
+                        <w:t>P11</w:t>
+                      </w:r>
+                    </w:p>
+                  </w:txbxContent>
+                </v:textbox>
+              </v:oval>
+            </w:pict>
+          </mc:Fallback>
+        </mc:AlternateContent>
+      </w:r>
     </w:p>
     <w:p>
       <w:pPr>
@@ -33023,7 +33677,7 @@
         <w:pStyle w:val="Prrafodelista"/>
         <w:numPr>
           <w:ilvl w:val="2"/>
-          <w:numId w:val="31"/>
+          <w:numId w:val="7"/>
         </w:numPr>
         <w:rPr>
           <w:rFonts w:ascii="Arial" w:hAnsi="Arial" w:cs="Arial"/>
@@ -33043,6 +33697,7 @@
           <w:szCs w:val="24"/>
           <w:lang w:val="es-ES"/>
         </w:rPr>
+        <w:lastRenderedPageBreak/>
         <w:t>Estimación y cuantificación de problemas</w:t>
       </w:r>
     </w:p>
@@ -33297,12 +33952,12 @@
             <w:pPr>
               <w:pStyle w:val="Prrafodelista"/>
               <w:ind w:left="0"/>
-              <w:jc w:val="center"/>
+              <w:jc w:val="both"/>
               <w:rPr>
                 <w:rFonts w:ascii="Arial" w:hAnsi="Arial" w:cs="Arial"/>
                 <w:color w:val="000000" w:themeColor="text1"/>
-                <w:sz w:val="26"/>
-                <w:szCs w:val="26"/>
+                <w:sz w:val="24"/>
+                <w:szCs w:val="24"/>
                 <w:lang w:val="es-ES"/>
               </w:rPr>
             </w:pPr>
@@ -33310,21 +33965,31 @@
               <w:rPr>
                 <w:rFonts w:ascii="Arial" w:hAnsi="Arial" w:cs="Arial"/>
                 <w:color w:val="000000" w:themeColor="text1"/>
-                <w:sz w:val="26"/>
-                <w:szCs w:val="26"/>
+                <w:sz w:val="24"/>
+                <w:szCs w:val="24"/>
                 <w:lang w:val="es-ES"/>
               </w:rPr>
-              <w:t>Cuando</w:t>
+              <w:t>Cuando un alumno nuevo llega al instituto, ya sea para inscribirse o pedir información, éste llena un formulario y dicho formulario es guardado en una pila con los demás formularios</w:t>
             </w:r>
             <w:r>
               <w:rPr>
                 <w:rFonts w:ascii="Arial" w:hAnsi="Arial" w:cs="Arial"/>
                 <w:color w:val="000000" w:themeColor="text1"/>
-                <w:sz w:val="26"/>
-                <w:szCs w:val="26"/>
+                <w:sz w:val="24"/>
+                <w:szCs w:val="24"/>
                 <w:lang w:val="es-ES"/>
               </w:rPr>
-              <w:t xml:space="preserve"> un alumno nuevo llega al instituto, ya sea para inscribirse o pedir información, éste llena un formulario y dicho formulario es guardado en una pila con los demás formularios.</w:t>
+              <w:t>, generando un desorden y corriendo un gran riesgo de pérdida</w:t>
+            </w:r>
+            <w:r>
+              <w:rPr>
+                <w:rFonts w:ascii="Arial" w:hAnsi="Arial" w:cs="Arial"/>
+                <w:color w:val="000000" w:themeColor="text1"/>
+                <w:sz w:val="24"/>
+                <w:szCs w:val="24"/>
+                <w:lang w:val="es-ES"/>
+              </w:rPr>
+              <w:t>.</w:t>
             </w:r>
           </w:p>
           <w:p>
@@ -33407,16 +34072,45 @@
             <w:pPr>
               <w:pStyle w:val="Prrafodelista"/>
               <w:ind w:left="0"/>
-              <w:jc w:val="center"/>
+              <w:jc w:val="both"/>
               <w:rPr>
                 <w:rFonts w:ascii="Arial" w:hAnsi="Arial" w:cs="Arial"/>
-                <w:b/>
                 <w:color w:val="000000" w:themeColor="text1"/>
-                <w:sz w:val="26"/>
-                <w:szCs w:val="26"/>
+                <w:sz w:val="24"/>
+                <w:szCs w:val="24"/>
                 <w:lang w:val="es-ES"/>
               </w:rPr>
             </w:pPr>
+            <w:r>
+              <w:rPr>
+                <w:rFonts w:ascii="Arial" w:hAnsi="Arial" w:cs="Arial"/>
+                <w:color w:val="000000" w:themeColor="text1"/>
+                <w:sz w:val="24"/>
+                <w:szCs w:val="24"/>
+                <w:lang w:val="es-ES"/>
+              </w:rPr>
+              <w:t>Si una persona nueva llega al instituto, y solicita que le den información, deja su número de teléfono, el cual no es aprovechado al máximo por la institución</w:t>
+            </w:r>
+            <w:r>
+              <w:rPr>
+                <w:rFonts w:ascii="Arial" w:hAnsi="Arial" w:cs="Arial"/>
+                <w:color w:val="000000" w:themeColor="text1"/>
+                <w:sz w:val="24"/>
+                <w:szCs w:val="24"/>
+                <w:lang w:val="es-ES"/>
+              </w:rPr>
+              <w:t>, o lo usan para hacer SPAM, y muchas veces no es del todo agradable</w:t>
+            </w:r>
+            <w:r>
+              <w:rPr>
+                <w:rFonts w:ascii="Arial" w:hAnsi="Arial" w:cs="Arial"/>
+                <w:color w:val="000000" w:themeColor="text1"/>
+                <w:sz w:val="24"/>
+                <w:szCs w:val="24"/>
+                <w:lang w:val="es-ES"/>
+              </w:rPr>
+              <w:t>.</w:t>
+            </w:r>
           </w:p>
         </w:tc>
       </w:tr>
@@ -33472,16 +34166,25 @@
             <w:pPr>
               <w:pStyle w:val="Prrafodelista"/>
               <w:ind w:left="0"/>
-              <w:jc w:val="center"/>
+              <w:jc w:val="both"/>
               <w:rPr>
                 <w:rFonts w:ascii="Arial" w:hAnsi="Arial" w:cs="Arial"/>
-                <w:b/>
                 <w:color w:val="000000" w:themeColor="text1"/>
-                <w:sz w:val="26"/>
-                <w:szCs w:val="26"/>
+                <w:sz w:val="24"/>
+                <w:szCs w:val="24"/>
                 <w:lang w:val="es-ES"/>
               </w:rPr>
             </w:pPr>
+            <w:r>
+              <w:rPr>
+                <w:rFonts w:ascii="Arial" w:hAnsi="Arial" w:cs="Arial"/>
+                <w:color w:val="000000" w:themeColor="text1"/>
+                <w:sz w:val="24"/>
+                <w:szCs w:val="24"/>
+                <w:lang w:val="es-ES"/>
+              </w:rPr>
+              <w:t>La parte mala de formularios para las inscripciones es la acumulación que se va generando a medida que pasa el tiempo, generando deterioros y a su vez perdidas de documentos.</w:t>
+            </w:r>
           </w:p>
         </w:tc>
       </w:tr>
@@ -33525,29 +34228,7 @@
                 <w:szCs w:val="20"/>
                 <w:lang w:val="es-ES"/>
               </w:rPr>
-              <w:t xml:space="preserve">Perdida de tiempo en la búsqueda de </w:t>
-            </w:r>
-            <w:proofErr w:type="spellStart"/>
-            <w:r>
-              <w:rPr>
-                <w:rFonts w:ascii="Arial" w:hAnsi="Arial" w:cs="Arial"/>
-                <w:color w:val="000000" w:themeColor="text1"/>
-                <w:sz w:val="20"/>
-                <w:szCs w:val="20"/>
-                <w:lang w:val="es-ES"/>
-              </w:rPr>
-              <w:t>formulariosa</w:t>
-            </w:r>
-            <w:proofErr w:type="spellEnd"/>
-            <w:r>
-              <w:rPr>
-                <w:rFonts w:ascii="Arial" w:hAnsi="Arial" w:cs="Arial"/>
-                <w:color w:val="000000" w:themeColor="text1"/>
-                <w:sz w:val="20"/>
-                <w:szCs w:val="20"/>
-                <w:lang w:val="es-ES"/>
-              </w:rPr>
-              <w:t xml:space="preserve"> la hora de requerir información sobre el alumno</w:t>
+              <w:t>Perdida de tiempo en la búsqueda de formularios</w:t>
             </w:r>
           </w:p>
         </w:tc>
@@ -33559,16 +34240,35 @@
             <w:pPr>
               <w:pStyle w:val="Prrafodelista"/>
               <w:ind w:left="0"/>
-              <w:jc w:val="center"/>
+              <w:jc w:val="both"/>
               <w:rPr>
                 <w:rFonts w:ascii="Arial" w:hAnsi="Arial" w:cs="Arial"/>
-                <w:b/>
                 <w:color w:val="000000" w:themeColor="text1"/>
-                <w:sz w:val="26"/>
-                <w:szCs w:val="26"/>
+                <w:sz w:val="24"/>
+                <w:szCs w:val="24"/>
                 <w:lang w:val="es-ES"/>
               </w:rPr>
             </w:pPr>
+            <w:r>
+              <w:rPr>
+                <w:rFonts w:ascii="Arial" w:hAnsi="Arial" w:cs="Arial"/>
+                <w:color w:val="000000" w:themeColor="text1"/>
+                <w:sz w:val="24"/>
+                <w:szCs w:val="24"/>
+                <w:lang w:val="es-ES"/>
+              </w:rPr>
+              <w:t>Cuando se desea informar</w:t>
+            </w:r>
+            <w:r>
+              <w:rPr>
+                <w:rFonts w:ascii="Arial" w:hAnsi="Arial" w:cs="Arial"/>
+                <w:color w:val="000000" w:themeColor="text1"/>
+                <w:sz w:val="24"/>
+                <w:szCs w:val="24"/>
+                <w:lang w:val="es-ES"/>
+              </w:rPr>
+              <w:t xml:space="preserve"> a antiguos alumnos sobre un nuevo curso relacionado al anterior, la tarea de buscar un número de teléfono puede ser demasiado morosa e incluso llegar a ser inútil por falta de información en un formulario mal rellenado.</w:t>
+            </w:r>
           </w:p>
         </w:tc>
       </w:tr>
@@ -33624,16 +34324,35 @@
             <w:pPr>
               <w:pStyle w:val="Prrafodelista"/>
               <w:ind w:left="0"/>
-              <w:jc w:val="center"/>
+              <w:jc w:val="both"/>
               <w:rPr>
                 <w:rFonts w:ascii="Arial" w:hAnsi="Arial" w:cs="Arial"/>
-                <w:b/>
                 <w:color w:val="000000" w:themeColor="text1"/>
-                <w:sz w:val="26"/>
-                <w:szCs w:val="26"/>
+                <w:sz w:val="24"/>
+                <w:szCs w:val="24"/>
                 <w:lang w:val="es-ES"/>
               </w:rPr>
             </w:pPr>
+            <w:r>
+              <w:rPr>
+                <w:rFonts w:ascii="Arial" w:hAnsi="Arial" w:cs="Arial"/>
+                <w:color w:val="000000" w:themeColor="text1"/>
+                <w:sz w:val="24"/>
+                <w:szCs w:val="24"/>
+                <w:lang w:val="es-ES"/>
+              </w:rPr>
+              <w:t>Si no hay un método</w:t>
+            </w:r>
+            <w:r>
+              <w:rPr>
+                <w:rFonts w:ascii="Arial" w:hAnsi="Arial" w:cs="Arial"/>
+                <w:color w:val="000000" w:themeColor="text1"/>
+                <w:sz w:val="24"/>
+                <w:szCs w:val="24"/>
+                <w:lang w:val="es-ES"/>
+              </w:rPr>
+              <w:t xml:space="preserve"> de organización, puede llegar a originarse un caos en el tema de cursos, desde una simple asignación de horario, hasta el cambio de aulas  de horas de clase de cualquier otro.</w:t>
+            </w:r>
           </w:p>
         </w:tc>
       </w:tr>
@@ -33667,7 +34386,6 @@
                 <w:szCs w:val="26"/>
                 <w:lang w:val="es-ES"/>
               </w:rPr>
-              <w:lastRenderedPageBreak/>
               <w:t>P6</w:t>
             </w:r>
             <w:r>
@@ -33690,16 +34408,57 @@
             <w:pPr>
               <w:pStyle w:val="Prrafodelista"/>
               <w:ind w:left="0"/>
-              <w:jc w:val="center"/>
+              <w:jc w:val="both"/>
               <w:rPr>
                 <w:rFonts w:ascii="Arial" w:hAnsi="Arial" w:cs="Arial"/>
-                <w:b/>
                 <w:color w:val="000000" w:themeColor="text1"/>
-                <w:sz w:val="26"/>
-                <w:szCs w:val="26"/>
+                <w:sz w:val="24"/>
+                <w:szCs w:val="24"/>
                 <w:lang w:val="es-ES"/>
               </w:rPr>
             </w:pPr>
+            <w:r>
+              <w:rPr>
+                <w:rFonts w:ascii="Arial" w:hAnsi="Arial" w:cs="Arial"/>
+                <w:color w:val="000000" w:themeColor="text1"/>
+                <w:sz w:val="24"/>
+                <w:szCs w:val="24"/>
+                <w:lang w:val="es-ES"/>
+              </w:rPr>
+              <w:t>Ya que</w:t>
+            </w:r>
+            <w:r>
+              <w:rPr>
+                <w:rFonts w:ascii="Arial" w:hAnsi="Arial" w:cs="Arial"/>
+                <w:color w:val="000000" w:themeColor="text1"/>
+                <w:sz w:val="24"/>
+                <w:szCs w:val="24"/>
+                <w:lang w:val="es-ES"/>
+              </w:rPr>
+              <w:t xml:space="preserve"> no hay un sistema para el registro de estudiantes, docentes y cursos, se debe realizar todo a mano, incrementando el número de lapiceros a utilizar, así como también lápices, </w:t>
+            </w:r>
+            <w:proofErr w:type="spellStart"/>
+            <w:r>
+              <w:rPr>
+                <w:rFonts w:ascii="Arial" w:hAnsi="Arial" w:cs="Arial"/>
+                <w:color w:val="000000" w:themeColor="text1"/>
+                <w:sz w:val="24"/>
+                <w:szCs w:val="24"/>
+                <w:lang w:val="es-ES"/>
+              </w:rPr>
+              <w:t>diurex</w:t>
+            </w:r>
+            <w:proofErr w:type="spellEnd"/>
+            <w:r>
+              <w:rPr>
+                <w:rFonts w:ascii="Arial" w:hAnsi="Arial" w:cs="Arial"/>
+                <w:color w:val="000000" w:themeColor="text1"/>
+                <w:sz w:val="24"/>
+                <w:szCs w:val="24"/>
+                <w:lang w:val="es-ES"/>
+              </w:rPr>
+              <w:t>, clips, etc.</w:t>
+            </w:r>
           </w:p>
         </w:tc>
       </w:tr>
@@ -33755,16 +34514,35 @@
             <w:pPr>
               <w:pStyle w:val="Prrafodelista"/>
               <w:ind w:left="0"/>
-              <w:jc w:val="center"/>
+              <w:jc w:val="both"/>
               <w:rPr>
                 <w:rFonts w:ascii="Arial" w:hAnsi="Arial" w:cs="Arial"/>
-                <w:b/>
                 <w:color w:val="000000" w:themeColor="text1"/>
-                <w:sz w:val="26"/>
-                <w:szCs w:val="26"/>
+                <w:sz w:val="24"/>
+                <w:szCs w:val="24"/>
                 <w:lang w:val="es-ES"/>
               </w:rPr>
             </w:pPr>
+            <w:r>
+              <w:rPr>
+                <w:rFonts w:ascii="Arial" w:hAnsi="Arial" w:cs="Arial"/>
+                <w:color w:val="000000" w:themeColor="text1"/>
+                <w:sz w:val="24"/>
+                <w:szCs w:val="24"/>
+                <w:lang w:val="es-ES"/>
+              </w:rPr>
+              <w:t xml:space="preserve">La </w:t>
+            </w:r>
+            <w:r>
+              <w:rPr>
+                <w:rFonts w:ascii="Arial" w:hAnsi="Arial" w:cs="Arial"/>
+                <w:color w:val="000000" w:themeColor="text1"/>
+                <w:sz w:val="24"/>
+                <w:szCs w:val="24"/>
+                <w:lang w:val="es-ES"/>
+              </w:rPr>
+              <w:t>forma de registrar a los estudiantes ya debería haber quedado obsoleta, pero por necesidad y por falta de conocimientos en el tema de sistemas para gestionar sus procesos no se ha tocado el tema.</w:t>
+            </w:r>
           </w:p>
         </w:tc>
       </w:tr>
@@ -33820,16 +34598,25 @@
             <w:pPr>
               <w:pStyle w:val="Prrafodelista"/>
               <w:ind w:left="0"/>
-              <w:jc w:val="center"/>
+              <w:jc w:val="both"/>
               <w:rPr>
                 <w:rFonts w:ascii="Arial" w:hAnsi="Arial" w:cs="Arial"/>
-                <w:b/>
                 <w:color w:val="000000" w:themeColor="text1"/>
-                <w:sz w:val="26"/>
-                <w:szCs w:val="26"/>
+                <w:sz w:val="24"/>
+                <w:szCs w:val="24"/>
                 <w:lang w:val="es-ES"/>
               </w:rPr>
             </w:pPr>
+            <w:r>
+              <w:rPr>
+                <w:rFonts w:ascii="Arial" w:hAnsi="Arial" w:cs="Arial"/>
+                <w:color w:val="000000" w:themeColor="text1"/>
+                <w:sz w:val="24"/>
+                <w:szCs w:val="24"/>
+                <w:lang w:val="es-ES"/>
+              </w:rPr>
+              <w:t>Guardar los papeles de cursos, formularios de registros y recibos de ventas, no garantiza un tiempo de vida correcto para su manipulación, e incluso puede llegar al deterioro y perdida.</w:t>
+            </w:r>
           </w:p>
         </w:tc>
       </w:tr>
@@ -33909,16 +34696,25 @@
             <w:pPr>
               <w:pStyle w:val="Prrafodelista"/>
               <w:ind w:left="0"/>
-              <w:jc w:val="center"/>
+              <w:jc w:val="both"/>
               <w:rPr>
                 <w:rFonts w:ascii="Arial" w:hAnsi="Arial" w:cs="Arial"/>
-                <w:b/>
                 <w:color w:val="000000" w:themeColor="text1"/>
-                <w:sz w:val="26"/>
-                <w:szCs w:val="26"/>
+                <w:sz w:val="24"/>
+                <w:szCs w:val="24"/>
                 <w:lang w:val="es-ES"/>
               </w:rPr>
             </w:pPr>
+            <w:r>
+              <w:rPr>
+                <w:rFonts w:ascii="Arial" w:hAnsi="Arial" w:cs="Arial"/>
+                <w:color w:val="000000" w:themeColor="text1"/>
+                <w:sz w:val="24"/>
+                <w:szCs w:val="24"/>
+                <w:lang w:val="es-ES"/>
+              </w:rPr>
+              <w:t>Muchas veces por rapidez al realizar algún proceso, no podemos buscar a información necesaria de ciertas personas, y por ende, se falla en tal proceso.</w:t>
+            </w:r>
           </w:p>
         </w:tc>
       </w:tr>
@@ -34034,16 +34830,25 @@
             <w:pPr>
               <w:pStyle w:val="Prrafodelista"/>
               <w:ind w:left="0"/>
-              <w:jc w:val="center"/>
+              <w:jc w:val="both"/>
               <w:rPr>
                 <w:rFonts w:ascii="Arial" w:hAnsi="Arial" w:cs="Arial"/>
-                <w:b/>
                 <w:color w:val="000000" w:themeColor="text1"/>
-                <w:sz w:val="26"/>
-                <w:szCs w:val="26"/>
+                <w:sz w:val="24"/>
+                <w:szCs w:val="24"/>
                 <w:lang w:val="es-ES"/>
               </w:rPr>
             </w:pPr>
+            <w:r>
+              <w:rPr>
+                <w:rFonts w:ascii="Arial" w:hAnsi="Arial" w:cs="Arial"/>
+                <w:color w:val="000000" w:themeColor="text1"/>
+                <w:sz w:val="24"/>
+                <w:szCs w:val="24"/>
+                <w:lang w:val="es-ES"/>
+              </w:rPr>
+              <w:t>No existe un registro de personas que simplemente estén interesadas en algún curso. Se debería pedir un simple número de teléfono con un nombre para almacenarlo un una base de datos.</w:t>
+            </w:r>
           </w:p>
         </w:tc>
       </w:tr>
@@ -34110,16 +34915,25 @@
             <w:pPr>
               <w:pStyle w:val="Prrafodelista"/>
               <w:ind w:left="0"/>
-              <w:jc w:val="center"/>
+              <w:jc w:val="both"/>
               <w:rPr>
                 <w:rFonts w:ascii="Arial" w:hAnsi="Arial" w:cs="Arial"/>
-                <w:b/>
                 <w:color w:val="000000" w:themeColor="text1"/>
-                <w:sz w:val="26"/>
-                <w:szCs w:val="26"/>
+                <w:sz w:val="24"/>
+                <w:szCs w:val="24"/>
                 <w:lang w:val="es-ES"/>
               </w:rPr>
             </w:pPr>
+            <w:r>
+              <w:rPr>
+                <w:rFonts w:ascii="Arial" w:hAnsi="Arial" w:cs="Arial"/>
+                <w:color w:val="000000" w:themeColor="text1"/>
+                <w:sz w:val="24"/>
+                <w:szCs w:val="24"/>
+                <w:lang w:val="es-ES"/>
+              </w:rPr>
+              <w:t>Los documentos en físico son muy accesibles para cualquier persona extraña al instituto.</w:t>
+            </w:r>
           </w:p>
         </w:tc>
       </w:tr>
@@ -34127,20 +34941,365 @@
     <w:p>
       <w:pPr>
         <w:pStyle w:val="Prrafodelista"/>
+        <w:numPr>
+          <w:ilvl w:val="2"/>
+          <w:numId w:val="7"/>
+        </w:numPr>
         <w:rPr>
           <w:rFonts w:ascii="Arial" w:hAnsi="Arial" w:cs="Arial"/>
           <w:b/>
           <w:color w:val="2E74B5" w:themeColor="accent1" w:themeShade="BF"/>
           <w:sz w:val="24"/>
           <w:szCs w:val="24"/>
+          <w:lang w:val="es-MX"/>
+        </w:rPr>
+      </w:pPr>
+      <w:r>
+        <w:rPr>
+          <w:rFonts w:ascii="Arial" w:hAnsi="Arial" w:cs="Arial"/>
+          <w:b/>
+          <w:color w:val="2E74B5" w:themeColor="accent1" w:themeShade="BF"/>
+          <w:sz w:val="24"/>
+          <w:szCs w:val="24"/>
+          <w:lang w:val="es-MX"/>
+        </w:rPr>
+        <w:lastRenderedPageBreak/>
+        <w:t>Alternativas de cambio</w:t>
+      </w:r>
+    </w:p>
+    <w:p>
+      <w:pPr>
+        <w:rPr>
+          <w:rFonts w:ascii="Arial" w:hAnsi="Arial" w:cs="Arial"/>
+          <w:b/>
+          <w:color w:val="2E74B5" w:themeColor="accent1" w:themeShade="BF"/>
+          <w:sz w:val="24"/>
+          <w:szCs w:val="24"/>
+          <w:lang w:val="es-MX"/>
+        </w:rPr>
+      </w:pPr>
+    </w:p>
+    <w:p>
+      <w:pPr>
+        <w:ind w:left="720"/>
+        <w:rPr>
+          <w:rFonts w:ascii="Arial" w:hAnsi="Arial" w:cs="Arial"/>
+          <w:color w:val="000000" w:themeColor="text1"/>
+          <w:sz w:val="24"/>
+          <w:szCs w:val="24"/>
+          <w:lang w:val="es-MX"/>
+        </w:rPr>
+      </w:pPr>
+      <w:r>
+        <w:rPr>
+          <w:rFonts w:ascii="Arial" w:hAnsi="Arial" w:cs="Arial"/>
+          <w:b/>
+          <w:color w:val="000000" w:themeColor="text1"/>
+          <w:sz w:val="24"/>
+          <w:szCs w:val="24"/>
+          <w:lang w:val="es-MX"/>
+        </w:rPr>
+        <w:t xml:space="preserve">ALT01: </w:t>
+      </w:r>
+      <w:r>
+        <w:rPr>
+          <w:rFonts w:ascii="Arial" w:hAnsi="Arial" w:cs="Arial"/>
+          <w:color w:val="000000" w:themeColor="text1"/>
+          <w:sz w:val="24"/>
+          <w:szCs w:val="24"/>
+          <w:lang w:val="es-MX"/>
+        </w:rPr>
+        <w:t>Pedir</w:t>
+      </w:r>
+      <w:r>
+        <w:rPr>
+          <w:rFonts w:ascii="Arial" w:hAnsi="Arial" w:cs="Arial"/>
+          <w:b/>
+          <w:color w:val="000000" w:themeColor="text1"/>
+          <w:sz w:val="24"/>
+          <w:szCs w:val="24"/>
+          <w:lang w:val="es-MX"/>
+        </w:rPr>
+        <w:t xml:space="preserve"> </w:t>
+      </w:r>
+      <w:r>
+        <w:rPr>
+          <w:rFonts w:ascii="Arial" w:hAnsi="Arial" w:cs="Arial"/>
+          <w:color w:val="000000" w:themeColor="text1"/>
+          <w:sz w:val="24"/>
+          <w:szCs w:val="24"/>
+          <w:lang w:val="es-MX"/>
+        </w:rPr>
+        <w:t>má</w:t>
+      </w:r>
+      <w:r>
+        <w:rPr>
+          <w:rFonts w:ascii="Arial" w:hAnsi="Arial" w:cs="Arial"/>
+          <w:color w:val="000000" w:themeColor="text1"/>
+          <w:sz w:val="24"/>
+          <w:szCs w:val="24"/>
+          <w:lang w:val="es-MX"/>
+        </w:rPr>
+        <w:t>s</w:t>
+      </w:r>
+      <w:r>
+        <w:rPr>
+          <w:rFonts w:ascii="Arial" w:hAnsi="Arial" w:cs="Arial"/>
+          <w:color w:val="000000" w:themeColor="text1"/>
+          <w:sz w:val="24"/>
+          <w:szCs w:val="24"/>
+          <w:lang w:val="es-MX"/>
+        </w:rPr>
+        <w:t xml:space="preserve"> datos a las personas que se las vea interesadas en algún curso del instituto.</w:t>
+      </w:r>
+    </w:p>
+    <w:p>
+      <w:pPr>
+        <w:ind w:left="720"/>
+        <w:rPr>
+          <w:rFonts w:ascii="Arial" w:hAnsi="Arial" w:cs="Arial"/>
+          <w:color w:val="000000" w:themeColor="text1"/>
+          <w:sz w:val="24"/>
+          <w:szCs w:val="24"/>
+          <w:lang w:val="es-MX"/>
+        </w:rPr>
+      </w:pPr>
+      <w:r>
+        <w:rPr>
+          <w:rFonts w:ascii="Arial" w:hAnsi="Arial" w:cs="Arial"/>
+          <w:b/>
+          <w:color w:val="000000" w:themeColor="text1"/>
+          <w:sz w:val="24"/>
+          <w:szCs w:val="24"/>
+          <w:lang w:val="es-MX"/>
+        </w:rPr>
+        <w:t>ALT02:</w:t>
+      </w:r>
+      <w:r>
+        <w:rPr>
+          <w:rFonts w:ascii="Arial" w:hAnsi="Arial" w:cs="Arial"/>
+          <w:color w:val="000000" w:themeColor="text1"/>
+          <w:sz w:val="24"/>
+          <w:szCs w:val="24"/>
+          <w:lang w:val="es-MX"/>
+        </w:rPr>
+        <w:t xml:space="preserve"> Crear un reglamento sobre los horarios de clases en los cuales se dan los cursos.</w:t>
+      </w:r>
+    </w:p>
+    <w:p>
+      <w:pPr>
+        <w:ind w:left="720"/>
+        <w:rPr>
+          <w:rFonts w:ascii="Arial" w:hAnsi="Arial" w:cs="Arial"/>
+          <w:color w:val="000000" w:themeColor="text1"/>
+          <w:sz w:val="24"/>
+          <w:szCs w:val="24"/>
+          <w:lang w:val="es-MX"/>
+        </w:rPr>
+      </w:pPr>
+      <w:r>
+        <w:rPr>
+          <w:rFonts w:ascii="Arial" w:hAnsi="Arial" w:cs="Arial"/>
+          <w:b/>
+          <w:color w:val="000000" w:themeColor="text1"/>
+          <w:sz w:val="24"/>
+          <w:szCs w:val="24"/>
+          <w:lang w:val="es-MX"/>
+        </w:rPr>
+        <w:t>ALT03:</w:t>
+      </w:r>
+      <w:r>
+        <w:rPr>
+          <w:rFonts w:ascii="Arial" w:hAnsi="Arial" w:cs="Arial"/>
+          <w:color w:val="000000" w:themeColor="text1"/>
+          <w:sz w:val="24"/>
+          <w:szCs w:val="24"/>
+          <w:lang w:val="es-MX"/>
+        </w:rPr>
+        <w:t xml:space="preserve"> Agilizar los registros de alumnos nuevos m</w:t>
+      </w:r>
+      <w:r>
+        <w:rPr>
+          <w:rFonts w:ascii="Arial" w:hAnsi="Arial" w:cs="Arial"/>
+          <w:color w:val="000000" w:themeColor="text1"/>
+          <w:sz w:val="24"/>
+          <w:szCs w:val="24"/>
+          <w:lang w:val="es-MX"/>
+        </w:rPr>
+        <w:t>ediante un servicio web.</w:t>
+      </w:r>
+    </w:p>
+    <w:p>
+      <w:pPr>
+        <w:ind w:left="720"/>
+        <w:rPr>
+          <w:rFonts w:ascii="Arial" w:hAnsi="Arial" w:cs="Arial"/>
+          <w:color w:val="000000" w:themeColor="text1"/>
+          <w:sz w:val="24"/>
+          <w:szCs w:val="24"/>
+          <w:lang w:val="es-MX"/>
+        </w:rPr>
+      </w:pPr>
+      <w:r>
+        <w:rPr>
+          <w:rFonts w:ascii="Arial" w:hAnsi="Arial" w:cs="Arial"/>
+          <w:b/>
+          <w:color w:val="000000" w:themeColor="text1"/>
+          <w:sz w:val="24"/>
+          <w:szCs w:val="24"/>
+          <w:lang w:val="es-MX"/>
+        </w:rPr>
+        <w:t>ALT04:</w:t>
+      </w:r>
+      <w:r>
+        <w:rPr>
+          <w:rFonts w:ascii="Arial" w:hAnsi="Arial" w:cs="Arial"/>
+          <w:color w:val="000000" w:themeColor="text1"/>
+          <w:sz w:val="24"/>
+          <w:szCs w:val="24"/>
+          <w:lang w:val="es-MX"/>
+        </w:rPr>
+        <w:t xml:space="preserve"> Guardar los documentos en lugar con restricción de personal</w:t>
+      </w:r>
+      <w:r>
+        <w:rPr>
+          <w:rFonts w:ascii="Arial" w:hAnsi="Arial" w:cs="Arial"/>
+          <w:color w:val="000000" w:themeColor="text1"/>
+          <w:sz w:val="24"/>
+          <w:szCs w:val="24"/>
+          <w:lang w:val="es-MX"/>
+        </w:rPr>
+        <w:t>.</w:t>
+      </w:r>
+    </w:p>
+    <w:p>
+      <w:pPr>
+        <w:ind w:left="720"/>
+        <w:rPr>
+          <w:rFonts w:ascii="Arial" w:hAnsi="Arial" w:cs="Arial"/>
+          <w:color w:val="000000" w:themeColor="text1"/>
+          <w:sz w:val="24"/>
+          <w:szCs w:val="24"/>
+          <w:lang w:val="es-MX"/>
+        </w:rPr>
+      </w:pPr>
+      <w:r>
+        <w:rPr>
+          <w:rFonts w:ascii="Arial" w:hAnsi="Arial" w:cs="Arial"/>
+          <w:b/>
+          <w:color w:val="000000" w:themeColor="text1"/>
+          <w:sz w:val="24"/>
+          <w:szCs w:val="24"/>
+          <w:lang w:val="es-MX"/>
+        </w:rPr>
+        <w:t>ALT05:</w:t>
+      </w:r>
+      <w:r>
+        <w:rPr>
+          <w:rFonts w:ascii="Arial" w:hAnsi="Arial" w:cs="Arial"/>
+          <w:color w:val="000000" w:themeColor="text1"/>
+          <w:sz w:val="24"/>
+          <w:szCs w:val="24"/>
+          <w:lang w:val="es-MX"/>
+        </w:rPr>
+        <w:t xml:space="preserve"> Llegar a hacer conocer los cursos a personas más jóvenes interesados en su futuro.</w:t>
+      </w:r>
+    </w:p>
+    <w:p>
+      <w:pPr>
+        <w:ind w:left="720"/>
+        <w:rPr>
+          <w:rFonts w:ascii="Arial" w:hAnsi="Arial" w:cs="Arial"/>
+          <w:color w:val="000000" w:themeColor="text1"/>
+          <w:sz w:val="24"/>
+          <w:szCs w:val="24"/>
+          <w:lang w:val="es-MX"/>
+        </w:rPr>
+      </w:pPr>
+      <w:r>
+        <w:rPr>
+          <w:rFonts w:ascii="Arial" w:hAnsi="Arial" w:cs="Arial"/>
+          <w:b/>
+          <w:color w:val="000000" w:themeColor="text1"/>
+          <w:sz w:val="24"/>
+          <w:szCs w:val="24"/>
+          <w:lang w:val="es-MX"/>
+        </w:rPr>
+        <w:t>ALT06:</w:t>
+      </w:r>
+      <w:r>
+        <w:rPr>
+          <w:rFonts w:ascii="Arial" w:hAnsi="Arial" w:cs="Arial"/>
+          <w:color w:val="000000" w:themeColor="text1"/>
+          <w:sz w:val="24"/>
+          <w:szCs w:val="24"/>
+          <w:lang w:val="es-MX"/>
+        </w:rPr>
+        <w:t xml:space="preserve"> Realizar informes diarios para control del personal administrativo y académico en el instituto.</w:t>
+      </w:r>
+    </w:p>
+    <w:p>
+      <w:pPr>
+        <w:ind w:left="720"/>
+        <w:rPr>
+          <w:rFonts w:ascii="Arial" w:hAnsi="Arial" w:cs="Arial"/>
+          <w:color w:val="000000" w:themeColor="text1"/>
+          <w:sz w:val="24"/>
+          <w:szCs w:val="24"/>
+          <w:lang w:val="es-MX"/>
+        </w:rPr>
+      </w:pPr>
+      <w:r>
+        <w:rPr>
+          <w:rFonts w:ascii="Arial" w:hAnsi="Arial" w:cs="Arial"/>
+          <w:b/>
+          <w:color w:val="000000" w:themeColor="text1"/>
+          <w:sz w:val="24"/>
+          <w:szCs w:val="24"/>
+          <w:lang w:val="es-MX"/>
+        </w:rPr>
+        <w:t>ALT07:</w:t>
+      </w:r>
+      <w:r>
+        <w:rPr>
+          <w:rFonts w:ascii="Arial" w:hAnsi="Arial" w:cs="Arial"/>
+          <w:color w:val="000000" w:themeColor="text1"/>
+          <w:sz w:val="24"/>
+          <w:szCs w:val="24"/>
+          <w:lang w:val="es-MX"/>
+        </w:rPr>
+        <w:t xml:space="preserve"> Utilizar un sistema de información para la gestión de cursos, ventas, docentes y alumnos del instituto.</w:t>
+      </w:r>
+    </w:p>
+    <w:p>
+      <w:pPr>
+        <w:ind w:left="720"/>
+        <w:rPr>
+          <w:rFonts w:ascii="Arial" w:hAnsi="Arial" w:cs="Arial"/>
+          <w:color w:val="000000" w:themeColor="text1"/>
+          <w:sz w:val="24"/>
+          <w:szCs w:val="24"/>
+          <w:lang w:val="es-MX"/>
+        </w:rPr>
+      </w:pPr>
+    </w:p>
+    <w:p>
+      <w:pPr>
+        <w:pStyle w:val="Prrafodelista"/>
+        <w:numPr>
+          <w:ilvl w:val="2"/>
+          <w:numId w:val="7"/>
+        </w:numPr>
+        <w:rPr>
+          <w:rFonts w:ascii="Arial" w:hAnsi="Arial" w:cs="Arial"/>
+          <w:b/>
+          <w:color w:val="2E74B5" w:themeColor="accent1" w:themeShade="BF"/>
+          <w:sz w:val="24"/>
+          <w:szCs w:val="24"/>
           <w:lang w:val="es-ES"/>
         </w:rPr>
       </w:pPr>
-    </w:p>
-    <w:p>
-      <w:pPr>
-        <w:pStyle w:val="Prrafodelista"/>
-        <w:ind w:left="1440"/>
+      <w:r>
         <w:rPr>
           <w:rFonts w:ascii="Arial" w:hAnsi="Arial" w:cs="Arial"/>
           <w:b/>
@@ -34149,7 +35308,419 @@
           <w:szCs w:val="24"/>
           <w:lang w:val="es-ES"/>
         </w:rPr>
-      </w:pPr>
+        <w:t>Conclusión de los problemas</w:t>
+      </w:r>
+    </w:p>
+    <w:p>
+      <w:pPr>
+        <w:pStyle w:val="Prrafodelista"/>
+        <w:rPr>
+          <w:rFonts w:ascii="Arial" w:hAnsi="Arial" w:cs="Arial"/>
+          <w:color w:val="000000" w:themeColor="text1"/>
+          <w:sz w:val="24"/>
+          <w:szCs w:val="24"/>
+          <w:lang w:val="es-ES"/>
+        </w:rPr>
+      </w:pPr>
+    </w:p>
+    <w:p>
+      <w:pPr>
+        <w:pStyle w:val="Prrafodelista"/>
+        <w:rPr>
+          <w:rFonts w:ascii="Arial" w:hAnsi="Arial" w:cs="Arial"/>
+          <w:color w:val="000000" w:themeColor="text1"/>
+          <w:sz w:val="24"/>
+          <w:szCs w:val="24"/>
+          <w:lang w:val="es-ES"/>
+        </w:rPr>
+      </w:pPr>
+      <w:r>
+        <w:rPr>
+          <w:rFonts w:ascii="Arial" w:hAnsi="Arial" w:cs="Arial"/>
+          <w:color w:val="000000" w:themeColor="text1"/>
+          <w:sz w:val="24"/>
+          <w:szCs w:val="24"/>
+          <w:lang w:val="es-ES"/>
+        </w:rPr>
+        <w:t xml:space="preserve">Alternativas </w:t>
+      </w:r>
+      <w:r>
+        <w:rPr>
+          <w:rFonts w:ascii="Arial" w:hAnsi="Arial" w:cs="Arial"/>
+          <w:color w:val="000000" w:themeColor="text1"/>
+          <w:sz w:val="24"/>
+          <w:szCs w:val="24"/>
+          <w:lang w:val="es-ES"/>
+        </w:rPr>
+        <w:t>seleccionadas:</w:t>
+      </w:r>
+    </w:p>
+    <w:p>
+      <w:pPr>
+        <w:pStyle w:val="Prrafodelista"/>
+        <w:rPr>
+          <w:rFonts w:ascii="Arial" w:hAnsi="Arial" w:cs="Arial"/>
+          <w:color w:val="000000" w:themeColor="text1"/>
+          <w:sz w:val="24"/>
+          <w:szCs w:val="24"/>
+          <w:lang w:val="es-MX"/>
+        </w:rPr>
+      </w:pPr>
+      <w:r>
+        <w:rPr>
+          <w:rFonts w:ascii="Arial" w:hAnsi="Arial" w:cs="Arial"/>
+          <w:b/>
+          <w:color w:val="000000" w:themeColor="text1"/>
+          <w:sz w:val="24"/>
+          <w:szCs w:val="24"/>
+          <w:lang w:val="es-ES"/>
+        </w:rPr>
+        <w:t>ALT01:</w:t>
+      </w:r>
+      <w:r>
+        <w:rPr>
+          <w:rFonts w:ascii="Arial" w:hAnsi="Arial" w:cs="Arial"/>
+          <w:color w:val="000000" w:themeColor="text1"/>
+          <w:sz w:val="24"/>
+          <w:szCs w:val="24"/>
+          <w:lang w:val="es-ES"/>
+        </w:rPr>
+        <w:t xml:space="preserve"> </w:t>
+      </w:r>
+      <w:r>
+        <w:rPr>
+          <w:rFonts w:ascii="Arial" w:hAnsi="Arial" w:cs="Arial"/>
+          <w:color w:val="000000" w:themeColor="text1"/>
+          <w:sz w:val="24"/>
+          <w:szCs w:val="24"/>
+          <w:lang w:val="es-MX"/>
+        </w:rPr>
+        <w:t>Crear un reglamento sobre los horarios de clases en los cuales se dan los cursos</w:t>
+      </w:r>
+      <w:r>
+        <w:rPr>
+          <w:rFonts w:ascii="Arial" w:hAnsi="Arial" w:cs="Arial"/>
+          <w:color w:val="000000" w:themeColor="text1"/>
+          <w:sz w:val="24"/>
+          <w:szCs w:val="24"/>
+          <w:lang w:val="es-MX"/>
+        </w:rPr>
+        <w:t>. (ALT02)</w:t>
+      </w:r>
+    </w:p>
+    <w:p>
+      <w:pPr>
+        <w:ind w:left="720"/>
+        <w:rPr>
+          <w:rFonts w:ascii="Arial" w:hAnsi="Arial" w:cs="Arial"/>
+          <w:color w:val="000000" w:themeColor="text1"/>
+          <w:sz w:val="24"/>
+          <w:szCs w:val="24"/>
+          <w:lang w:val="es-MX"/>
+        </w:rPr>
+      </w:pPr>
+      <w:r>
+        <w:rPr>
+          <w:rFonts w:ascii="Arial" w:hAnsi="Arial" w:cs="Arial"/>
+          <w:b/>
+          <w:color w:val="000000" w:themeColor="text1"/>
+          <w:sz w:val="24"/>
+          <w:szCs w:val="24"/>
+          <w:lang w:val="es-MX"/>
+        </w:rPr>
+        <w:t>ALT02:</w:t>
+      </w:r>
+      <w:r>
+        <w:rPr>
+          <w:rFonts w:ascii="Arial" w:hAnsi="Arial" w:cs="Arial"/>
+          <w:color w:val="000000" w:themeColor="text1"/>
+          <w:sz w:val="24"/>
+          <w:szCs w:val="24"/>
+          <w:lang w:val="es-MX"/>
+        </w:rPr>
+        <w:t xml:space="preserve"> </w:t>
+      </w:r>
+      <w:r>
+        <w:rPr>
+          <w:rFonts w:ascii="Arial" w:hAnsi="Arial" w:cs="Arial"/>
+          <w:color w:val="000000" w:themeColor="text1"/>
+          <w:sz w:val="24"/>
+          <w:szCs w:val="24"/>
+          <w:lang w:val="es-MX"/>
+        </w:rPr>
+        <w:t>Agilizar los registros de alumnos nuevos mediante un servicio web.</w:t>
+      </w:r>
+      <w:r>
+        <w:rPr>
+          <w:rFonts w:ascii="Arial" w:hAnsi="Arial" w:cs="Arial"/>
+          <w:color w:val="000000" w:themeColor="text1"/>
+          <w:sz w:val="24"/>
+          <w:szCs w:val="24"/>
+          <w:lang w:val="es-MX"/>
+        </w:rPr>
+        <w:t xml:space="preserve"> (ALT03)</w:t>
+      </w:r>
+    </w:p>
+    <w:p>
+      <w:pPr>
+        <w:ind w:left="720"/>
+        <w:rPr>
+          <w:rFonts w:ascii="Arial" w:hAnsi="Arial" w:cs="Arial"/>
+          <w:color w:val="000000" w:themeColor="text1"/>
+          <w:sz w:val="24"/>
+          <w:szCs w:val="24"/>
+          <w:lang w:val="es-MX"/>
+        </w:rPr>
+      </w:pPr>
+      <w:r>
+        <w:rPr>
+          <w:rFonts w:ascii="Arial" w:hAnsi="Arial" w:cs="Arial"/>
+          <w:b/>
+          <w:color w:val="000000" w:themeColor="text1"/>
+          <w:sz w:val="24"/>
+          <w:szCs w:val="24"/>
+          <w:lang w:val="es-MX"/>
+        </w:rPr>
+        <w:t>ALT03:</w:t>
+      </w:r>
+      <w:r>
+        <w:rPr>
+          <w:rFonts w:ascii="Arial" w:hAnsi="Arial" w:cs="Arial"/>
+          <w:color w:val="000000" w:themeColor="text1"/>
+          <w:sz w:val="24"/>
+          <w:szCs w:val="24"/>
+          <w:lang w:val="es-MX"/>
+        </w:rPr>
+        <w:t xml:space="preserve"> </w:t>
+      </w:r>
+      <w:r>
+        <w:rPr>
+          <w:rFonts w:ascii="Arial" w:hAnsi="Arial" w:cs="Arial"/>
+          <w:color w:val="000000" w:themeColor="text1"/>
+          <w:sz w:val="24"/>
+          <w:szCs w:val="24"/>
+          <w:lang w:val="es-MX"/>
+        </w:rPr>
+        <w:t>Guardar los documentos en lugar con restricción de personal.</w:t>
+      </w:r>
+      <w:r>
+        <w:rPr>
+          <w:rFonts w:ascii="Arial" w:hAnsi="Arial" w:cs="Arial"/>
+          <w:color w:val="000000" w:themeColor="text1"/>
+          <w:sz w:val="24"/>
+          <w:szCs w:val="24"/>
+          <w:lang w:val="es-MX"/>
+        </w:rPr>
+        <w:t xml:space="preserve"> (ALT04)</w:t>
+      </w:r>
+      <w:r>
+        <w:rPr>
+          <w:rFonts w:ascii="Arial" w:hAnsi="Arial" w:cs="Arial"/>
+          <w:color w:val="000000" w:themeColor="text1"/>
+          <w:sz w:val="24"/>
+          <w:szCs w:val="24"/>
+          <w:lang w:val="es-MX"/>
+        </w:rPr>
+        <w:t xml:space="preserve"> </w:t>
+      </w:r>
+      <w:bookmarkStart w:id="12" w:name="_GoBack"/>
+      <w:bookmarkEnd w:id="12"/>
+    </w:p>
+    <w:p>
+      <w:pPr>
+        <w:ind w:left="720"/>
+        <w:rPr>
+          <w:rFonts w:ascii="Arial" w:hAnsi="Arial" w:cs="Arial"/>
+          <w:color w:val="000000" w:themeColor="text1"/>
+          <w:sz w:val="24"/>
+          <w:szCs w:val="24"/>
+          <w:lang w:val="es-MX"/>
+        </w:rPr>
+      </w:pPr>
+      <w:r>
+        <w:rPr>
+          <w:rFonts w:ascii="Arial" w:hAnsi="Arial" w:cs="Arial"/>
+          <w:b/>
+          <w:color w:val="000000" w:themeColor="text1"/>
+          <w:sz w:val="24"/>
+          <w:szCs w:val="24"/>
+          <w:lang w:val="es-MX"/>
+        </w:rPr>
+        <w:t>ALT04:</w:t>
+      </w:r>
+      <w:r>
+        <w:rPr>
+          <w:rFonts w:ascii="Arial" w:hAnsi="Arial" w:cs="Arial"/>
+          <w:color w:val="000000" w:themeColor="text1"/>
+          <w:sz w:val="24"/>
+          <w:szCs w:val="24"/>
+          <w:lang w:val="es-MX"/>
+        </w:rPr>
+        <w:t xml:space="preserve"> </w:t>
+      </w:r>
+      <w:r>
+        <w:rPr>
+          <w:rFonts w:ascii="Arial" w:hAnsi="Arial" w:cs="Arial"/>
+          <w:color w:val="000000" w:themeColor="text1"/>
+          <w:sz w:val="24"/>
+          <w:szCs w:val="24"/>
+          <w:lang w:val="es-MX"/>
+        </w:rPr>
+        <w:t>Realizar informes diarios para control del personal administrativo y académico en el instituto.</w:t>
+      </w:r>
+      <w:r>
+        <w:rPr>
+          <w:rFonts w:ascii="Arial" w:hAnsi="Arial" w:cs="Arial"/>
+          <w:color w:val="000000" w:themeColor="text1"/>
+          <w:sz w:val="24"/>
+          <w:szCs w:val="24"/>
+          <w:lang w:val="es-MX"/>
+        </w:rPr>
+        <w:t xml:space="preserve"> (ALT06)</w:t>
+      </w:r>
+    </w:p>
+    <w:p>
+      <w:pPr>
+        <w:ind w:left="720"/>
+        <w:rPr>
+          <w:rFonts w:ascii="Arial" w:hAnsi="Arial" w:cs="Arial"/>
+          <w:color w:val="000000" w:themeColor="text1"/>
+          <w:sz w:val="24"/>
+          <w:szCs w:val="24"/>
+          <w:lang w:val="es-MX"/>
+        </w:rPr>
+      </w:pPr>
+      <w:r>
+        <w:rPr>
+          <w:rFonts w:ascii="Arial" w:hAnsi="Arial" w:cs="Arial"/>
+          <w:b/>
+          <w:color w:val="000000" w:themeColor="text1"/>
+          <w:sz w:val="24"/>
+          <w:szCs w:val="24"/>
+          <w:lang w:val="es-MX"/>
+        </w:rPr>
+        <w:t>ALT05:</w:t>
+      </w:r>
+      <w:r>
+        <w:rPr>
+          <w:rFonts w:ascii="Arial" w:hAnsi="Arial" w:cs="Arial"/>
+          <w:color w:val="000000" w:themeColor="text1"/>
+          <w:sz w:val="24"/>
+          <w:szCs w:val="24"/>
+          <w:lang w:val="es-MX"/>
+        </w:rPr>
+        <w:t xml:space="preserve"> </w:t>
+      </w:r>
+      <w:r>
+        <w:rPr>
+          <w:rFonts w:ascii="Arial" w:hAnsi="Arial" w:cs="Arial"/>
+          <w:color w:val="000000" w:themeColor="text1"/>
+          <w:sz w:val="24"/>
+          <w:szCs w:val="24"/>
+          <w:lang w:val="es-MX"/>
+        </w:rPr>
+        <w:t>Utilizar un sistema de información para la gestión de cursos, ventas, docentes y alumnos del instituto.</w:t>
+      </w:r>
+      <w:r>
+        <w:rPr>
+          <w:rFonts w:ascii="Arial" w:hAnsi="Arial" w:cs="Arial"/>
+          <w:color w:val="000000" w:themeColor="text1"/>
+          <w:sz w:val="24"/>
+          <w:szCs w:val="24"/>
+          <w:lang w:val="es-MX"/>
+        </w:rPr>
+        <w:t xml:space="preserve"> (ALT07)</w:t>
+      </w:r>
+    </w:p>
+    <w:p>
+      <w:pPr>
+        <w:ind w:left="720"/>
+        <w:rPr>
+          <w:rFonts w:ascii="Arial" w:hAnsi="Arial" w:cs="Arial"/>
+          <w:color w:val="000000" w:themeColor="text1"/>
+          <w:sz w:val="24"/>
+          <w:szCs w:val="24"/>
+          <w:lang w:val="es-MX"/>
+        </w:rPr>
+      </w:pPr>
+    </w:p>
+    <w:p>
+      <w:pPr>
+        <w:ind w:left="720"/>
+        <w:rPr>
+          <w:rFonts w:ascii="Arial" w:hAnsi="Arial" w:cs="Arial"/>
+          <w:color w:val="000000" w:themeColor="text1"/>
+          <w:sz w:val="24"/>
+          <w:szCs w:val="24"/>
+          <w:lang w:val="es-MX"/>
+        </w:rPr>
+      </w:pPr>
+    </w:p>
+    <w:p>
+      <w:pPr>
+        <w:pStyle w:val="Prrafodelista"/>
+        <w:rPr>
+          <w:rFonts w:ascii="Arial" w:hAnsi="Arial" w:cs="Arial"/>
+          <w:color w:val="000000" w:themeColor="text1"/>
+          <w:sz w:val="24"/>
+          <w:szCs w:val="24"/>
+          <w:lang w:val="es-MX"/>
+        </w:rPr>
+      </w:pPr>
+    </w:p>
+    <w:p>
+      <w:pPr>
+        <w:pStyle w:val="Prrafodelista"/>
+        <w:rPr>
+          <w:rFonts w:ascii="Arial" w:hAnsi="Arial" w:cs="Arial"/>
+          <w:b/>
+          <w:color w:val="2E74B5" w:themeColor="accent1" w:themeShade="BF"/>
+          <w:sz w:val="24"/>
+          <w:szCs w:val="24"/>
+          <w:lang w:val="es-ES"/>
+        </w:rPr>
+      </w:pPr>
+    </w:p>
+    <w:p>
+      <w:pPr>
+        <w:pStyle w:val="Prrafodelista"/>
+        <w:rPr>
+          <w:rFonts w:ascii="Arial" w:hAnsi="Arial" w:cs="Arial"/>
+          <w:b/>
+          <w:color w:val="2E74B5" w:themeColor="accent1" w:themeShade="BF"/>
+          <w:sz w:val="24"/>
+          <w:szCs w:val="24"/>
+          <w:lang w:val="es-ES"/>
+        </w:rPr>
+      </w:pPr>
+    </w:p>
+    <w:p>
+      <w:pPr>
+        <w:pStyle w:val="Prrafodelista"/>
+        <w:numPr>
+          <w:ilvl w:val="2"/>
+          <w:numId w:val="7"/>
+        </w:numPr>
+        <w:rPr>
+          <w:rFonts w:ascii="Arial" w:hAnsi="Arial" w:cs="Arial"/>
+          <w:b/>
+          <w:color w:val="2E74B5" w:themeColor="accent1" w:themeShade="BF"/>
+          <w:sz w:val="24"/>
+          <w:szCs w:val="24"/>
+          <w:lang w:val="es-ES"/>
+        </w:rPr>
+      </w:pPr>
+      <w:r>
+        <w:rPr>
+          <w:rFonts w:ascii="Arial" w:hAnsi="Arial" w:cs="Arial"/>
+          <w:b/>
+          <w:color w:val="2E74B5" w:themeColor="accent1" w:themeShade="BF"/>
+          <w:sz w:val="24"/>
+          <w:szCs w:val="24"/>
+          <w:lang w:val="es-ES"/>
+        </w:rPr>
+        <w:t>Modelo Ishikawa</w:t>
+      </w:r>
     </w:p>
     <w:p>
       <w:pPr>
@@ -34238,7 +35809,7 @@
         <w:pStyle w:val="Prrafodelista"/>
         <w:numPr>
           <w:ilvl w:val="0"/>
-          <w:numId w:val="31"/>
+          <w:numId w:val="7"/>
         </w:numPr>
         <w:ind w:right="-376"/>
         <w:jc w:val="both"/>
@@ -34491,7 +36062,7 @@
         <w:rFonts w:asciiTheme="majorHAnsi" w:eastAsiaTheme="majorEastAsia" w:hAnsiTheme="majorHAnsi" w:cstheme="majorBidi"/>
         <w:noProof/>
       </w:rPr>
-      <w:t>28</w:t>
+      <w:t>35</w:t>
     </w:r>
     <w:r>
       <w:rPr>
@@ -39194,7 +40765,7 @@
 </file>
 
 <file path=customXml/itemProps1.xml><?xml version="1.0" encoding="utf-8"?>
-<ds:datastoreItem xmlns:ds="http://schemas.openxmlformats.org/officeDocument/2006/customXml" ds:itemID="{B5A79E07-5536-493A-9FE0-2F8B656F372B}">
+<ds:datastoreItem xmlns:ds="http://schemas.openxmlformats.org/officeDocument/2006/customXml" ds:itemID="{1224529E-2B6D-478F-921B-A2DA238A66D7}">
   <ds:schemaRefs>
     <ds:schemaRef ds:uri="http://schemas.openxmlformats.org/officeDocument/2006/bibliography"/>
   </ds:schemaRefs>

</xml_diff>

<commit_message>
Perfil hasta Ishikawa Indice Actualizado
</commit_message>
<xml_diff>
--- a/1.0 Perfil SI.docx
+++ b/1.0 Perfil SI.docx
@@ -1325,7 +1325,7 @@
                                 <w:sz w:val="24"/>
                                 <w:lang w:val="es-MX"/>
                               </w:rPr>
-                              <w:t>09/04</w:t>
+                              <w:t>14/04</w:t>
                             </w:r>
                             <w:r>
                               <w:rPr>
@@ -1760,7 +1760,7 @@
                           <w:sz w:val="24"/>
                           <w:lang w:val="es-MX"/>
                         </w:rPr>
-                        <w:t>09/04</w:t>
+                        <w:t>14/04</w:t>
                       </w:r>
                       <w:r>
                         <w:rPr>
@@ -2057,7 +2057,7 @@
           <w:rFonts w:ascii="Arial" w:hAnsi="Arial" w:cs="Arial"/>
           <w:lang w:val="es-ES" w:eastAsia="es-BO"/>
         </w:rPr>
-        <w:t>3</w:t>
+        <w:t>4</w:t>
       </w:r>
     </w:p>
     <w:p>
@@ -2119,7 +2119,7 @@
           <w:rFonts w:ascii="Arial" w:hAnsi="Arial" w:cs="Arial"/>
           <w:lang w:val="es-ES" w:eastAsia="es-BO"/>
         </w:rPr>
-        <w:t>3</w:t>
+        <w:t>4</w:t>
       </w:r>
     </w:p>
     <w:p>
@@ -2181,7 +2181,7 @@
           <w:rFonts w:ascii="Arial" w:hAnsi="Arial" w:cs="Arial"/>
           <w:lang w:val="es-ES" w:eastAsia="es-BO"/>
         </w:rPr>
-        <w:t>……………………………………4</w:t>
+        <w:t>……………………………………5</w:t>
       </w:r>
     </w:p>
     <w:p>
@@ -2249,7 +2249,7 @@
           <w:rFonts w:ascii="Arial" w:hAnsi="Arial" w:cs="Arial"/>
           <w:lang w:val="es-ES" w:eastAsia="es-BO"/>
         </w:rPr>
-        <w:t>4</w:t>
+        <w:t>5</w:t>
       </w:r>
     </w:p>
     <w:p>
@@ -2333,7 +2333,7 @@
           <w:rFonts w:ascii="Arial" w:hAnsi="Arial" w:cs="Arial"/>
           <w:lang w:val="es-ES" w:eastAsia="es-BO"/>
         </w:rPr>
-        <w:t>4</w:t>
+        <w:t>5</w:t>
       </w:r>
     </w:p>
     <w:p>
@@ -2380,7 +2380,7 @@
           <w:rFonts w:ascii="Arial" w:hAnsi="Arial" w:cs="Arial"/>
           <w:lang w:val="es-ES" w:eastAsia="es-BO"/>
         </w:rPr>
-        <w:t>5</w:t>
+        <w:t>6</w:t>
       </w:r>
     </w:p>
     <w:p>
@@ -2443,7 +2443,7 @@
           <w:rFonts w:ascii="Arial" w:hAnsi="Arial" w:cs="Arial"/>
           <w:lang w:val="es-ES" w:eastAsia="es-BO"/>
         </w:rPr>
-        <w:t>……………………………………….6</w:t>
+        <w:t>……………………………………….7</w:t>
       </w:r>
     </w:p>
     <w:p>
@@ -2506,7 +2506,7 @@
           <w:rFonts w:ascii="Arial" w:hAnsi="Arial" w:cs="Arial"/>
           <w:lang w:val="es-ES" w:eastAsia="es-BO"/>
         </w:rPr>
-        <w:t>…………..7</w:t>
+        <w:t>…………..8</w:t>
       </w:r>
     </w:p>
     <w:p>
@@ -2562,7 +2562,7 @@
           <w:rFonts w:ascii="Arial" w:hAnsi="Arial" w:cs="Arial"/>
           <w:lang w:val="es-ES" w:eastAsia="es-BO"/>
         </w:rPr>
-        <w:t>10</w:t>
+        <w:t>11</w:t>
       </w:r>
     </w:p>
     <w:p>
@@ -2618,7 +2618,7 @@
           <w:rFonts w:ascii="Arial" w:hAnsi="Arial" w:cs="Arial"/>
           <w:lang w:val="es-ES" w:eastAsia="es-BO"/>
         </w:rPr>
-        <w:t>…………………………..………………………………………….11</w:t>
+        <w:t>…………………………..………………………………………….12</w:t>
       </w:r>
     </w:p>
     <w:p>
@@ -2665,7 +2665,7 @@
           <w:rFonts w:ascii="Arial" w:hAnsi="Arial" w:cs="Arial"/>
           <w:lang w:val="es-ES" w:eastAsia="es-BO"/>
         </w:rPr>
-        <w:t>…...12</w:t>
+        <w:t>…...15</w:t>
       </w:r>
     </w:p>
     <w:p>
@@ -2741,7 +2741,7 @@
           <w:rFonts w:ascii="Arial" w:hAnsi="Arial" w:cs="Arial"/>
           <w:lang w:val="es-ES" w:eastAsia="es-BO"/>
         </w:rPr>
-        <w:t>17</w:t>
+        <w:t>21</w:t>
       </w:r>
     </w:p>
     <w:p>
@@ -2798,7 +2798,7 @@
           <w:rFonts w:ascii="Arial" w:hAnsi="Arial" w:cs="Arial"/>
           <w:lang w:val="es-ES" w:eastAsia="es-BO"/>
         </w:rPr>
-        <w:t>.17</w:t>
+        <w:t>.21</w:t>
       </w:r>
     </w:p>
     <w:p>
@@ -2838,7 +2838,14 @@
           <w:rFonts w:ascii="Arial" w:hAnsi="Arial" w:cs="Arial"/>
           <w:lang w:val="es-ES" w:eastAsia="es-BO"/>
         </w:rPr>
-        <w:t>vidor…………………………………………………………………...17</w:t>
+        <w:t>vid</w:t>
+      </w:r>
+      <w:r>
+        <w:rPr>
+          <w:rFonts w:ascii="Arial" w:hAnsi="Arial" w:cs="Arial"/>
+          <w:lang w:val="es-ES" w:eastAsia="es-BO"/>
+        </w:rPr>
+        <w:t>or…………………………………………………………………...21</w:t>
       </w:r>
     </w:p>
     <w:p>
@@ -2894,7 +2901,7 @@
           <w:rFonts w:ascii="Arial" w:hAnsi="Arial" w:cs="Arial"/>
           <w:lang w:val="es-ES" w:eastAsia="es-BO"/>
         </w:rPr>
-        <w:t>17</w:t>
+        <w:t>21</w:t>
       </w:r>
     </w:p>
     <w:p>
@@ -2949,7 +2956,7 @@
           <w:rFonts w:ascii="Arial" w:hAnsi="Arial" w:cs="Arial"/>
           <w:lang w:val="es-ES" w:eastAsia="es-BO"/>
         </w:rPr>
-        <w:t>.17</w:t>
+        <w:t>.21</w:t>
       </w:r>
     </w:p>
     <w:p>
@@ -2995,7 +3002,7 @@
           <w:rFonts w:ascii="Arial" w:hAnsi="Arial" w:cs="Arial"/>
           <w:lang w:val="es-ES" w:eastAsia="es-BO"/>
         </w:rPr>
-        <w:t>17</w:t>
+        <w:t>22</w:t>
       </w:r>
     </w:p>
     <w:p>
@@ -3035,7 +3042,7 @@
           <w:rFonts w:ascii="Arial" w:hAnsi="Arial" w:cs="Arial"/>
           <w:lang w:val="es-ES" w:eastAsia="es-BO"/>
         </w:rPr>
-        <w:t>...18</w:t>
+        <w:t>...22</w:t>
       </w:r>
     </w:p>
     <w:p>
@@ -3075,7 +3082,7 @@
           <w:rFonts w:ascii="Arial" w:hAnsi="Arial" w:cs="Arial"/>
           <w:lang w:val="es-ES" w:eastAsia="es-BO"/>
         </w:rPr>
-        <w:t>…...18</w:t>
+        <w:t>…...22</w:t>
       </w:r>
     </w:p>
     <w:p>
@@ -3131,7 +3138,7 @@
           <w:rFonts w:ascii="Arial" w:hAnsi="Arial" w:cs="Arial"/>
           <w:lang w:val="es-ES" w:eastAsia="es-BO"/>
         </w:rPr>
-        <w:t>18</w:t>
+        <w:t>22</w:t>
       </w:r>
     </w:p>
     <w:p>
@@ -3186,7 +3193,7 @@
           <w:rFonts w:ascii="Arial" w:hAnsi="Arial" w:cs="Arial"/>
           <w:lang w:val="es-ES" w:eastAsia="es-BO"/>
         </w:rPr>
-        <w:t>.18</w:t>
+        <w:t>.22</w:t>
       </w:r>
     </w:p>
     <w:p>
@@ -3242,7 +3249,7 @@
           <w:rFonts w:ascii="Arial" w:hAnsi="Arial" w:cs="Arial"/>
           <w:lang w:val="es-ES" w:eastAsia="es-BO"/>
         </w:rPr>
-        <w:t>18</w:t>
+        <w:t>22</w:t>
       </w:r>
     </w:p>
     <w:p>
@@ -3290,7 +3297,7 @@
           <w:rFonts w:ascii="Arial" w:hAnsi="Arial" w:cs="Arial"/>
           <w:lang w:val="es-ES" w:eastAsia="es-BO"/>
         </w:rPr>
-        <w:t>19</w:t>
+        <w:t>23</w:t>
       </w:r>
     </w:p>
     <w:p>
@@ -3328,7 +3335,7 @@
           <w:rFonts w:ascii="Arial" w:hAnsi="Arial" w:cs="Arial"/>
           <w:lang w:val="es-ES" w:eastAsia="es-BO"/>
         </w:rPr>
-        <w:t>19</w:t>
+        <w:t>23</w:t>
       </w:r>
     </w:p>
     <w:p>
@@ -3375,7 +3382,7 @@
           <w:rFonts w:ascii="Arial" w:hAnsi="Arial" w:cs="Arial"/>
           <w:lang w:val="es-ES" w:eastAsia="es-BO"/>
         </w:rPr>
-        <w:t>19</w:t>
+        <w:t>23</w:t>
       </w:r>
     </w:p>
     <w:p>
@@ -3427,7 +3434,7 @@
           <w:rFonts w:ascii="Arial" w:hAnsi="Arial" w:cs="Arial"/>
           <w:lang w:val="es-ES" w:eastAsia="es-BO"/>
         </w:rPr>
-        <w:t>…20</w:t>
+        <w:t>…24</w:t>
       </w:r>
     </w:p>
     <w:p>
@@ -3482,7 +3489,7 @@
           <w:rFonts w:ascii="Arial" w:hAnsi="Arial" w:cs="Arial"/>
           <w:lang w:val="es-ES" w:eastAsia="es-BO"/>
         </w:rPr>
-        <w:t>.20</w:t>
+        <w:t>.24</w:t>
       </w:r>
     </w:p>
     <w:p>
@@ -3537,7 +3544,7 @@
           <w:rFonts w:ascii="Arial" w:hAnsi="Arial" w:cs="Arial"/>
           <w:lang w:val="es-ES" w:eastAsia="es-BO"/>
         </w:rPr>
-        <w:t>.20</w:t>
+        <w:t>.24</w:t>
       </w:r>
     </w:p>
     <w:p>
@@ -3575,7 +3582,7 @@
           <w:rFonts w:ascii="Arial" w:hAnsi="Arial" w:cs="Arial"/>
           <w:lang w:val="es-ES" w:eastAsia="es-BO"/>
         </w:rPr>
-        <w:t>…20</w:t>
+        <w:t>…24</w:t>
       </w:r>
     </w:p>
     <w:p>
@@ -3623,7 +3630,7 @@
           <w:rFonts w:ascii="Arial" w:hAnsi="Arial" w:cs="Arial"/>
           <w:lang w:val="es-ES" w:eastAsia="es-BO"/>
         </w:rPr>
-        <w:t>.22</w:t>
+        <w:t>.26</w:t>
       </w:r>
     </w:p>
     <w:p>
@@ -3684,7 +3691,7 @@
           <w:rFonts w:ascii="Arial" w:hAnsi="Arial" w:cs="Arial"/>
           <w:lang w:val="es-ES" w:eastAsia="es-BO"/>
         </w:rPr>
-        <w:t>3</w:t>
+        <w:t>7</w:t>
       </w:r>
     </w:p>
     <w:p>
@@ -3746,7 +3753,7 @@
           <w:rFonts w:ascii="Arial" w:hAnsi="Arial" w:cs="Arial"/>
           <w:lang w:val="es-ES" w:eastAsia="es-BO"/>
         </w:rPr>
-        <w:t>3</w:t>
+        <w:t>7</w:t>
       </w:r>
     </w:p>
     <w:p>
@@ -3792,7 +3799,7 @@
           <w:rFonts w:ascii="Arial" w:hAnsi="Arial" w:cs="Arial"/>
           <w:lang w:val="es-ES" w:eastAsia="es-BO"/>
         </w:rPr>
-        <w:t>3</w:t>
+        <w:t>7</w:t>
       </w:r>
     </w:p>
     <w:p>
@@ -3846,7 +3853,7 @@
           <w:rFonts w:ascii="Arial" w:hAnsi="Arial" w:cs="Arial"/>
           <w:lang w:val="es-ES" w:eastAsia="es-BO"/>
         </w:rPr>
-        <w:t>4</w:t>
+        <w:t>8</w:t>
       </w:r>
     </w:p>
     <w:p>
@@ -3892,7 +3899,7 @@
           <w:rFonts w:ascii="Arial" w:hAnsi="Arial" w:cs="Arial"/>
           <w:lang w:val="es-ES" w:eastAsia="es-BO"/>
         </w:rPr>
-        <w:t>4</w:t>
+        <w:t>8</w:t>
       </w:r>
     </w:p>
     <w:p>
@@ -3937,7 +3944,7 @@
           <w:rFonts w:ascii="Arial" w:hAnsi="Arial" w:cs="Arial"/>
           <w:lang w:val="es-ES" w:eastAsia="es-BO"/>
         </w:rPr>
-        <w:t>4</w:t>
+        <w:t>8</w:t>
       </w:r>
     </w:p>
     <w:p>
@@ -3997,7 +4004,7 @@
           <w:rFonts w:ascii="Arial" w:hAnsi="Arial" w:cs="Arial"/>
           <w:lang w:val="es-ES" w:eastAsia="es-BO"/>
         </w:rPr>
-        <w:t>4</w:t>
+        <w:t>9</w:t>
       </w:r>
     </w:p>
     <w:p>
@@ -4058,7 +4065,7 @@
           <w:rFonts w:ascii="Arial" w:hAnsi="Arial" w:cs="Arial"/>
           <w:lang w:val="es-ES" w:eastAsia="es-BO"/>
         </w:rPr>
-        <w:t>5</w:t>
+        <w:t>9</w:t>
       </w:r>
     </w:p>
     <w:p>
@@ -4103,7 +4110,7 @@
           <w:rFonts w:ascii="Arial" w:hAnsi="Arial" w:cs="Arial"/>
           <w:lang w:val="es-ES" w:eastAsia="es-BO"/>
         </w:rPr>
-        <w:t>5</w:t>
+        <w:t>9</w:t>
       </w:r>
     </w:p>
     <w:p>
@@ -4135,7 +4142,14 @@
           <w:rFonts w:ascii="Arial" w:hAnsi="Arial" w:cs="Arial"/>
           <w:lang w:val="es-ES" w:eastAsia="es-BO"/>
         </w:rPr>
-        <w:t>Modelo de dominio……………………………………………………………………………26</w:t>
+        <w:t>Modelo de domini</w:t>
+      </w:r>
+      <w:r>
+        <w:rPr>
+          <w:rFonts w:ascii="Arial" w:hAnsi="Arial" w:cs="Arial"/>
+          <w:lang w:val="es-ES" w:eastAsia="es-BO"/>
+        </w:rPr>
+        <w:t>o……………………………………………………………………………30</w:t>
       </w:r>
     </w:p>
     <w:p>
@@ -4202,7 +4216,7 @@
           <w:rFonts w:ascii="Arial" w:hAnsi="Arial" w:cs="Arial"/>
           <w:lang w:val="es-ES" w:eastAsia="es-BO"/>
         </w:rPr>
-        <w:t>26</w:t>
+        <w:t>30</w:t>
       </w:r>
     </w:p>
     <w:p>
@@ -4234,7 +4248,14 @@
           <w:rFonts w:ascii="Arial" w:hAnsi="Arial" w:cs="Arial"/>
           <w:lang w:val="es-ES" w:eastAsia="es-BO"/>
         </w:rPr>
-        <w:t>Diagrama de clases………………………………………………</w:t>
+        <w:t xml:space="preserve">Diagrama </w:t>
+      </w:r>
+      <w:r>
+        <w:rPr>
+          <w:rFonts w:ascii="Arial" w:hAnsi="Arial" w:cs="Arial"/>
+          <w:lang w:val="es-ES" w:eastAsia="es-BO"/>
+        </w:rPr>
+        <w:t>de clases………………………………………………</w:t>
       </w:r>
       <w:proofErr w:type="gramStart"/>
       <w:r>
@@ -4250,7 +4271,7 @@
           <w:rFonts w:ascii="Arial" w:hAnsi="Arial" w:cs="Arial"/>
           <w:lang w:val="es-ES" w:eastAsia="es-BO"/>
         </w:rPr>
-        <w:t>26</w:t>
+        <w:t>30</w:t>
       </w:r>
     </w:p>
     <w:p>
@@ -4282,7 +4303,14 @@
           <w:rFonts w:ascii="Arial" w:hAnsi="Arial" w:cs="Arial"/>
           <w:lang w:val="es-ES" w:eastAsia="es-BO"/>
         </w:rPr>
-        <w:t>Mapeo……………………………………………………………………27</w:t>
+        <w:t>M</w:t>
+      </w:r>
+      <w:r>
+        <w:rPr>
+          <w:rFonts w:ascii="Arial" w:hAnsi="Arial" w:cs="Arial"/>
+          <w:lang w:val="es-ES" w:eastAsia="es-BO"/>
+        </w:rPr>
+        <w:t>apeo……………………………………………………………………31</w:t>
       </w:r>
     </w:p>
     <w:p>
@@ -4312,7 +4340,14 @@
           <w:rFonts w:ascii="Arial" w:hAnsi="Arial" w:cs="Arial"/>
           <w:lang w:val="es-ES" w:eastAsia="es-BO"/>
         </w:rPr>
-        <w:t>Normalización…………………………………………………………...28</w:t>
+        <w:t>Normaliz</w:t>
+      </w:r>
+      <w:r>
+        <w:rPr>
+          <w:rFonts w:ascii="Arial" w:hAnsi="Arial" w:cs="Arial"/>
+          <w:lang w:val="es-ES" w:eastAsia="es-BO"/>
+        </w:rPr>
+        <w:t>ación…………………………………………………………...31</w:t>
       </w:r>
     </w:p>
     <w:p>
@@ -4342,7 +4377,14 @@
           <w:rFonts w:ascii="Arial" w:hAnsi="Arial" w:cs="Arial"/>
           <w:lang w:val="es-ES" w:eastAsia="es-BO"/>
         </w:rPr>
-        <w:t>Diseño físico……………………………………………………………………...29</w:t>
+        <w:t>Diseño físic</w:t>
+      </w:r>
+      <w:r>
+        <w:rPr>
+          <w:rFonts w:ascii="Arial" w:hAnsi="Arial" w:cs="Arial"/>
+          <w:lang w:val="es-ES" w:eastAsia="es-BO"/>
+        </w:rPr>
+        <w:t>o……………………………………………………………………...31</w:t>
       </w:r>
     </w:p>
     <w:p>
@@ -4374,7 +4416,14 @@
           <w:rFonts w:ascii="Arial" w:hAnsi="Arial" w:cs="Arial"/>
           <w:lang w:val="es-ES" w:eastAsia="es-BO"/>
         </w:rPr>
-        <w:t>Tabla de volumen…………………………………………………</w:t>
+        <w:t>Tabla de</w:t>
+      </w:r>
+      <w:r>
+        <w:rPr>
+          <w:rFonts w:ascii="Arial" w:hAnsi="Arial" w:cs="Arial"/>
+          <w:lang w:val="es-ES" w:eastAsia="es-BO"/>
+        </w:rPr>
+        <w:t xml:space="preserve"> volumen…………………………………………………</w:t>
       </w:r>
       <w:proofErr w:type="gramStart"/>
       <w:r>
@@ -4390,7 +4439,7 @@
           <w:rFonts w:ascii="Arial" w:hAnsi="Arial" w:cs="Arial"/>
           <w:lang w:val="es-ES" w:eastAsia="es-BO"/>
         </w:rPr>
-        <w:t>29</w:t>
+        <w:t>31</w:t>
       </w:r>
     </w:p>
     <w:p>
@@ -4412,7 +4461,14 @@
           <w:lang w:val="es-ES" w:eastAsia="es-BO"/>
         </w:rPr>
         <w:lastRenderedPageBreak/>
-        <w:t>Script………………………………………………………………</w:t>
+        <w:t>Scri</w:t>
+      </w:r>
+      <w:r>
+        <w:rPr>
+          <w:rFonts w:ascii="Arial" w:hAnsi="Arial" w:cs="Arial"/>
+          <w:lang w:val="es-ES" w:eastAsia="es-BO"/>
+        </w:rPr>
+        <w:t>pt………………………………………………………………</w:t>
       </w:r>
       <w:proofErr w:type="gramStart"/>
       <w:r>
@@ -4428,7 +4484,7 @@
           <w:rFonts w:ascii="Arial" w:hAnsi="Arial" w:cs="Arial"/>
           <w:lang w:val="es-ES" w:eastAsia="es-BO"/>
         </w:rPr>
-        <w:t>.99</w:t>
+        <w:t>.31</w:t>
       </w:r>
     </w:p>
     <w:p>
@@ -4460,7 +4516,14 @@
           <w:rFonts w:ascii="Arial" w:hAnsi="Arial" w:cs="Arial"/>
           <w:lang w:val="es-ES" w:eastAsia="es-BO"/>
         </w:rPr>
-        <w:t>Diagrama relacional………………………………………………</w:t>
+        <w:t>Diagrama r</w:t>
+      </w:r>
+      <w:r>
+        <w:rPr>
+          <w:rFonts w:ascii="Arial" w:hAnsi="Arial" w:cs="Arial"/>
+          <w:lang w:val="es-ES" w:eastAsia="es-BO"/>
+        </w:rPr>
+        <w:t>elacional………………………………………………</w:t>
       </w:r>
       <w:proofErr w:type="gramStart"/>
       <w:r>
@@ -4476,7 +4539,7 @@
           <w:rFonts w:ascii="Arial" w:hAnsi="Arial" w:cs="Arial"/>
           <w:lang w:val="es-ES" w:eastAsia="es-BO"/>
         </w:rPr>
-        <w:t>99</w:t>
+        <w:t>31</w:t>
       </w:r>
     </w:p>
     <w:p>
@@ -4506,7 +4569,14 @@
           <w:rFonts w:ascii="Arial" w:hAnsi="Arial" w:cs="Arial"/>
           <w:lang w:val="es-ES" w:eastAsia="es-BO"/>
         </w:rPr>
-        <w:t>Actualización de tuplas…………………………………………………99</w:t>
+        <w:t>Actualizació</w:t>
+      </w:r>
+      <w:r>
+        <w:rPr>
+          <w:rFonts w:ascii="Arial" w:hAnsi="Arial" w:cs="Arial"/>
+          <w:lang w:val="es-ES" w:eastAsia="es-BO"/>
+        </w:rPr>
+        <w:t>n de tuplas…………………………………………………31</w:t>
       </w:r>
     </w:p>
     <w:p>
@@ -4536,7 +4606,14 @@
           <w:rFonts w:ascii="Arial" w:hAnsi="Arial" w:cs="Arial"/>
           <w:lang w:val="es-ES" w:eastAsia="es-BO"/>
         </w:rPr>
-        <w:t>Consultas…………………………………………………………</w:t>
+        <w:t>Consu</w:t>
+      </w:r>
+      <w:r>
+        <w:rPr>
+          <w:rFonts w:ascii="Arial" w:hAnsi="Arial" w:cs="Arial"/>
+          <w:lang w:val="es-ES" w:eastAsia="es-BO"/>
+        </w:rPr>
+        <w:t>ltas…………………………………………………………</w:t>
       </w:r>
       <w:proofErr w:type="gramStart"/>
       <w:r>
@@ -4552,7 +4629,7 @@
           <w:rFonts w:ascii="Arial" w:hAnsi="Arial" w:cs="Arial"/>
           <w:lang w:val="es-ES" w:eastAsia="es-BO"/>
         </w:rPr>
-        <w:t>.99</w:t>
+        <w:t>.31</w:t>
       </w:r>
     </w:p>
     <w:p>
@@ -4582,7 +4659,14 @@
           <w:rFonts w:ascii="Arial" w:hAnsi="Arial" w:cs="Arial"/>
           <w:lang w:val="es-ES" w:eastAsia="es-BO"/>
         </w:rPr>
-        <w:t>Procedimientos almacenados…………………………………………99</w:t>
+        <w:t>Procedimient</w:t>
+      </w:r>
+      <w:r>
+        <w:rPr>
+          <w:rFonts w:ascii="Arial" w:hAnsi="Arial" w:cs="Arial"/>
+          <w:lang w:val="es-ES" w:eastAsia="es-BO"/>
+        </w:rPr>
+        <w:t>os almacenados…………………………………………31</w:t>
       </w:r>
     </w:p>
     <w:p>
@@ -4612,7 +4696,14 @@
           <w:rFonts w:ascii="Arial" w:hAnsi="Arial" w:cs="Arial"/>
           <w:lang w:val="es-ES" w:eastAsia="es-BO"/>
         </w:rPr>
-        <w:t>Disparadores………………………………………………………</w:t>
+        <w:t>Dispar</w:t>
+      </w:r>
+      <w:r>
+        <w:rPr>
+          <w:rFonts w:ascii="Arial" w:hAnsi="Arial" w:cs="Arial"/>
+          <w:lang w:val="es-ES" w:eastAsia="es-BO"/>
+        </w:rPr>
+        <w:t>adores………………………………………………………</w:t>
       </w:r>
       <w:proofErr w:type="gramStart"/>
       <w:r>
@@ -4628,7 +4719,7 @@
           <w:rFonts w:ascii="Arial" w:hAnsi="Arial" w:cs="Arial"/>
           <w:lang w:val="es-ES" w:eastAsia="es-BO"/>
         </w:rPr>
-        <w:t>99</w:t>
+        <w:t>31</w:t>
       </w:r>
     </w:p>
     <w:p>
@@ -4674,7 +4765,7 @@
           <w:rFonts w:ascii="Arial" w:hAnsi="Arial" w:cs="Arial"/>
           <w:lang w:val="es-ES" w:eastAsia="es-BO"/>
         </w:rPr>
-        <w:t>99</w:t>
+        <w:t>32</w:t>
       </w:r>
     </w:p>
     <w:p>
@@ -4706,25 +4797,41 @@
           <w:rFonts w:ascii="Arial" w:hAnsi="Arial" w:cs="Arial"/>
           <w:lang w:val="es-ES" w:eastAsia="es-BO"/>
         </w:rPr>
-        <w:t>Lista de problemas………………………………………………………………99</w:t>
-      </w:r>
-    </w:p>
-    <w:p>
-      <w:pPr>
-        <w:pStyle w:val="Prrafodelista"/>
-        <w:ind w:left="1080"/>
-        <w:jc w:val="both"/>
+        <w:t>Identificar el problema……………………………………………………</w:t>
+      </w:r>
+      <w:proofErr w:type="gramStart"/>
+      <w:r>
         <w:rPr>
           <w:rFonts w:ascii="Arial" w:hAnsi="Arial" w:cs="Arial"/>
           <w:lang w:val="es-ES" w:eastAsia="es-BO"/>
         </w:rPr>
+        <w:t>…….</w:t>
+      </w:r>
+      <w:proofErr w:type="gramEnd"/>
+      <w:r>
+        <w:rPr>
+          <w:rFonts w:ascii="Arial" w:hAnsi="Arial" w:cs="Arial"/>
+          <w:lang w:val="es-ES" w:eastAsia="es-BO"/>
+        </w:rPr>
+        <w:t>.32</w:t>
+      </w:r>
+    </w:p>
+    <w:p>
+      <w:pPr>
+        <w:pStyle w:val="Prrafodelista"/>
+        <w:ind w:left="360"/>
+        <w:jc w:val="both"/>
+        <w:rPr>
+          <w:rFonts w:ascii="Arial" w:hAnsi="Arial" w:cs="Arial"/>
+          <w:lang w:val="es-ES" w:eastAsia="es-BO"/>
+        </w:rPr>
       </w:pPr>
     </w:p>
     <w:p>
       <w:pPr>
         <w:pStyle w:val="Prrafodelista"/>
         <w:numPr>
-          <w:ilvl w:val="1"/>
+          <w:ilvl w:val="2"/>
           <w:numId w:val="6"/>
         </w:numPr>
         <w:jc w:val="both"/>
@@ -4738,23 +4845,32 @@
           <w:rFonts w:ascii="Arial" w:hAnsi="Arial" w:cs="Arial"/>
           <w:lang w:val="es-ES" w:eastAsia="es-BO"/>
         </w:rPr>
-        <w:t>Depurar problemas………………………………………………………………99</w:t>
-      </w:r>
-    </w:p>
-    <w:p>
-      <w:pPr>
-        <w:pStyle w:val="Prrafodelista"/>
+        <w:t>Lista de pro</w:t>
+      </w:r>
+      <w:r>
         <w:rPr>
           <w:rFonts w:ascii="Arial" w:hAnsi="Arial" w:cs="Arial"/>
           <w:lang w:val="es-ES" w:eastAsia="es-BO"/>
         </w:rPr>
+        <w:t>blemas...……………………………………………………32</w:t>
+      </w:r>
+    </w:p>
+    <w:p>
+      <w:pPr>
+        <w:pStyle w:val="Prrafodelista"/>
+        <w:ind w:left="1080"/>
+        <w:jc w:val="both"/>
+        <w:rPr>
+          <w:rFonts w:ascii="Arial" w:hAnsi="Arial" w:cs="Arial"/>
+          <w:lang w:val="es-ES" w:eastAsia="es-BO"/>
+        </w:rPr>
       </w:pPr>
     </w:p>
     <w:p>
       <w:pPr>
         <w:pStyle w:val="Prrafodelista"/>
         <w:numPr>
-          <w:ilvl w:val="1"/>
+          <w:ilvl w:val="2"/>
           <w:numId w:val="6"/>
         </w:numPr>
         <w:jc w:val="both"/>
@@ -4768,7 +4884,14 @@
           <w:rFonts w:ascii="Arial" w:hAnsi="Arial" w:cs="Arial"/>
           <w:lang w:val="es-ES" w:eastAsia="es-BO"/>
         </w:rPr>
-        <w:t xml:space="preserve">Propietarios del </w:t>
+        <w:t>Depurar pro</w:t>
+      </w:r>
+      <w:r>
+        <w:rPr>
+          <w:rFonts w:ascii="Arial" w:hAnsi="Arial" w:cs="Arial"/>
+          <w:lang w:val="es-ES" w:eastAsia="es-BO"/>
+        </w:rPr>
+        <w:t>blemas………………………………………………</w:t>
       </w:r>
       <w:proofErr w:type="gramStart"/>
       <w:r>
@@ -4776,38 +4899,31 @@
           <w:rFonts w:ascii="Arial" w:hAnsi="Arial" w:cs="Arial"/>
           <w:lang w:val="es-ES" w:eastAsia="es-BO"/>
         </w:rPr>
-        <w:t>problema</w:t>
-      </w:r>
+        <w:t>…….</w:t>
+      </w:r>
+      <w:proofErr w:type="gramEnd"/>
       <w:r>
         <w:rPr>
           <w:rFonts w:ascii="Arial" w:hAnsi="Arial" w:cs="Arial"/>
           <w:lang w:val="es-ES" w:eastAsia="es-BO"/>
         </w:rPr>
-        <w:t>….</w:t>
-      </w:r>
-      <w:proofErr w:type="gramEnd"/>
-      <w:r>
+        <w:t>.33</w:t>
+      </w:r>
+    </w:p>
+    <w:p>
+      <w:pPr>
+        <w:pStyle w:val="Prrafodelista"/>
         <w:rPr>
           <w:rFonts w:ascii="Arial" w:hAnsi="Arial" w:cs="Arial"/>
           <w:lang w:val="es-ES" w:eastAsia="es-BO"/>
         </w:rPr>
-        <w:t>…………………………………………………...99</w:t>
-      </w:r>
-    </w:p>
-    <w:p>
-      <w:pPr>
-        <w:pStyle w:val="Prrafodelista"/>
-        <w:rPr>
-          <w:rFonts w:ascii="Arial" w:hAnsi="Arial" w:cs="Arial"/>
-          <w:lang w:val="es-ES" w:eastAsia="es-BO"/>
-        </w:rPr>
       </w:pPr>
     </w:p>
     <w:p>
       <w:pPr>
         <w:pStyle w:val="Prrafodelista"/>
         <w:numPr>
-          <w:ilvl w:val="1"/>
+          <w:ilvl w:val="2"/>
           <w:numId w:val="6"/>
         </w:numPr>
         <w:jc w:val="both"/>
@@ -4821,23 +4937,46 @@
           <w:rFonts w:ascii="Arial" w:hAnsi="Arial" w:cs="Arial"/>
           <w:lang w:val="es-ES" w:eastAsia="es-BO"/>
         </w:rPr>
-        <w:t>Análisis del problema……………………………………………………………99</w:t>
-      </w:r>
-    </w:p>
-    <w:p>
-      <w:pPr>
-        <w:pStyle w:val="Prrafodelista"/>
+        <w:t xml:space="preserve">Propietarios del </w:t>
+      </w:r>
+      <w:proofErr w:type="gramStart"/>
+      <w:r>
         <w:rPr>
           <w:rFonts w:ascii="Arial" w:hAnsi="Arial" w:cs="Arial"/>
           <w:lang w:val="es-ES" w:eastAsia="es-BO"/>
         </w:rPr>
+        <w:t>problema</w:t>
+      </w:r>
+      <w:r>
+        <w:rPr>
+          <w:rFonts w:ascii="Arial" w:hAnsi="Arial" w:cs="Arial"/>
+          <w:lang w:val="es-ES" w:eastAsia="es-BO"/>
+        </w:rPr>
+        <w:t>….</w:t>
+      </w:r>
+      <w:proofErr w:type="gramEnd"/>
+      <w:r>
+        <w:rPr>
+          <w:rFonts w:ascii="Arial" w:hAnsi="Arial" w:cs="Arial"/>
+          <w:lang w:val="es-ES" w:eastAsia="es-BO"/>
+        </w:rPr>
+        <w:t>…………………………………………..34</w:t>
+      </w:r>
+    </w:p>
+    <w:p>
+      <w:pPr>
+        <w:pStyle w:val="Prrafodelista"/>
+        <w:rPr>
+          <w:rFonts w:ascii="Arial" w:hAnsi="Arial" w:cs="Arial"/>
+          <w:lang w:val="es-ES" w:eastAsia="es-BO"/>
+        </w:rPr>
       </w:pPr>
     </w:p>
     <w:p>
       <w:pPr>
         <w:pStyle w:val="Prrafodelista"/>
         <w:numPr>
-          <w:ilvl w:val="1"/>
+          <w:ilvl w:val="2"/>
           <w:numId w:val="6"/>
         </w:numPr>
         <w:jc w:val="both"/>
@@ -4851,39 +4990,30 @@
           <w:rFonts w:ascii="Arial" w:hAnsi="Arial" w:cs="Arial"/>
           <w:lang w:val="es-ES" w:eastAsia="es-BO"/>
         </w:rPr>
-        <w:t>Estimación y cuantificación de problemas………………………………</w:t>
-      </w:r>
-      <w:proofErr w:type="gramStart"/>
+        <w:t>Análisis del p</w:t>
+      </w:r>
       <w:r>
         <w:rPr>
           <w:rFonts w:ascii="Arial" w:hAnsi="Arial" w:cs="Arial"/>
           <w:lang w:val="es-ES" w:eastAsia="es-BO"/>
         </w:rPr>
-        <w:t>…….</w:t>
-      </w:r>
-      <w:proofErr w:type="gramEnd"/>
-      <w:r>
+        <w:t>roblema…………………………………………………...35</w:t>
+      </w:r>
+    </w:p>
+    <w:p>
+      <w:pPr>
+        <w:pStyle w:val="Prrafodelista"/>
         <w:rPr>
           <w:rFonts w:ascii="Arial" w:hAnsi="Arial" w:cs="Arial"/>
           <w:lang w:val="es-ES" w:eastAsia="es-BO"/>
         </w:rPr>
-        <w:t>99</w:t>
-      </w:r>
-    </w:p>
-    <w:p>
-      <w:pPr>
-        <w:pStyle w:val="Prrafodelista"/>
-        <w:rPr>
-          <w:rFonts w:ascii="Arial" w:hAnsi="Arial" w:cs="Arial"/>
-          <w:lang w:val="es-ES" w:eastAsia="es-BO"/>
-        </w:rPr>
       </w:pPr>
     </w:p>
     <w:p>
       <w:pPr>
         <w:pStyle w:val="Prrafodelista"/>
         <w:numPr>
-          <w:ilvl w:val="1"/>
+          <w:ilvl w:val="2"/>
           <w:numId w:val="6"/>
         </w:numPr>
         <w:jc w:val="both"/>
@@ -4897,23 +5027,30 @@
           <w:rFonts w:ascii="Arial" w:hAnsi="Arial" w:cs="Arial"/>
           <w:lang w:val="es-ES" w:eastAsia="es-BO"/>
         </w:rPr>
-        <w:t>Alternativas de cambios…………………………………………………………99</w:t>
-      </w:r>
-    </w:p>
-    <w:p>
-      <w:pPr>
-        <w:pStyle w:val="Prrafodelista"/>
+        <w:t>Estimación y cuantificaci</w:t>
+      </w:r>
+      <w:r>
         <w:rPr>
           <w:rFonts w:ascii="Arial" w:hAnsi="Arial" w:cs="Arial"/>
           <w:lang w:val="es-ES" w:eastAsia="es-BO"/>
         </w:rPr>
+        <w:t>ón de problemas……………………………36</w:t>
+      </w:r>
+    </w:p>
+    <w:p>
+      <w:pPr>
+        <w:pStyle w:val="Prrafodelista"/>
+        <w:rPr>
+          <w:rFonts w:ascii="Arial" w:hAnsi="Arial" w:cs="Arial"/>
+          <w:lang w:val="es-ES" w:eastAsia="es-BO"/>
+        </w:rPr>
       </w:pPr>
     </w:p>
     <w:p>
       <w:pPr>
         <w:pStyle w:val="Prrafodelista"/>
         <w:numPr>
-          <w:ilvl w:val="1"/>
+          <w:ilvl w:val="2"/>
           <w:numId w:val="6"/>
         </w:numPr>
         <w:jc w:val="both"/>
@@ -4927,23 +5064,46 @@
           <w:rFonts w:ascii="Arial" w:hAnsi="Arial" w:cs="Arial"/>
           <w:lang w:val="es-ES" w:eastAsia="es-BO"/>
         </w:rPr>
-        <w:t>Conclusión de los problemas…………………………………………………...99</w:t>
-      </w:r>
-    </w:p>
-    <w:p>
-      <w:pPr>
-        <w:pStyle w:val="Prrafodelista"/>
+        <w:t>Alternativas de cam</w:t>
+      </w:r>
+      <w:r>
         <w:rPr>
           <w:rFonts w:ascii="Arial" w:hAnsi="Arial" w:cs="Arial"/>
           <w:lang w:val="es-ES" w:eastAsia="es-BO"/>
         </w:rPr>
+        <w:t>bios…………………………………………</w:t>
+      </w:r>
+      <w:proofErr w:type="gramStart"/>
+      <w:r>
+        <w:rPr>
+          <w:rFonts w:ascii="Arial" w:hAnsi="Arial" w:cs="Arial"/>
+          <w:lang w:val="es-ES" w:eastAsia="es-BO"/>
+        </w:rPr>
+        <w:t>…….</w:t>
+      </w:r>
+      <w:proofErr w:type="gramEnd"/>
+      <w:r>
+        <w:rPr>
+          <w:rFonts w:ascii="Arial" w:hAnsi="Arial" w:cs="Arial"/>
+          <w:lang w:val="es-ES" w:eastAsia="es-BO"/>
+        </w:rPr>
+        <w:t>.37</w:t>
+      </w:r>
+    </w:p>
+    <w:p>
+      <w:pPr>
+        <w:pStyle w:val="Prrafodelista"/>
+        <w:rPr>
+          <w:rFonts w:ascii="Arial" w:hAnsi="Arial" w:cs="Arial"/>
+          <w:lang w:val="es-ES" w:eastAsia="es-BO"/>
+        </w:rPr>
       </w:pPr>
     </w:p>
     <w:p>
       <w:pPr>
         <w:pStyle w:val="Prrafodelista"/>
         <w:numPr>
-          <w:ilvl w:val="1"/>
+          <w:ilvl w:val="2"/>
           <w:numId w:val="6"/>
         </w:numPr>
         <w:jc w:val="both"/>
@@ -4957,7 +5117,14 @@
           <w:rFonts w:ascii="Arial" w:hAnsi="Arial" w:cs="Arial"/>
           <w:lang w:val="es-ES" w:eastAsia="es-BO"/>
         </w:rPr>
-        <w:t>Modelo Ishikawa……………………………………………………………</w:t>
+        <w:t>Conclusión de los p</w:t>
+      </w:r>
+      <w:r>
+        <w:rPr>
+          <w:rFonts w:ascii="Arial" w:hAnsi="Arial" w:cs="Arial"/>
+          <w:lang w:val="es-ES" w:eastAsia="es-BO"/>
+        </w:rPr>
+        <w:t>roblemas……………………………………</w:t>
       </w:r>
       <w:proofErr w:type="gramStart"/>
       <w:r>
@@ -4965,7 +5132,7 @@
           <w:rFonts w:ascii="Arial" w:hAnsi="Arial" w:cs="Arial"/>
           <w:lang w:val="es-ES" w:eastAsia="es-BO"/>
         </w:rPr>
-        <w:t>…....</w:t>
+        <w:t>…….</w:t>
       </w:r>
       <w:proofErr w:type="gramEnd"/>
       <w:r>
@@ -4973,7 +5140,53 @@
           <w:rFonts w:ascii="Arial" w:hAnsi="Arial" w:cs="Arial"/>
           <w:lang w:val="es-ES" w:eastAsia="es-BO"/>
         </w:rPr>
-        <w:t>99</w:t>
+        <w:t>.37</w:t>
+      </w:r>
+    </w:p>
+    <w:p>
+      <w:pPr>
+        <w:pStyle w:val="Prrafodelista"/>
+        <w:rPr>
+          <w:rFonts w:ascii="Arial" w:hAnsi="Arial" w:cs="Arial"/>
+          <w:lang w:val="es-ES" w:eastAsia="es-BO"/>
+        </w:rPr>
+      </w:pPr>
+    </w:p>
+    <w:p>
+      <w:pPr>
+        <w:pStyle w:val="Prrafodelista"/>
+        <w:numPr>
+          <w:ilvl w:val="2"/>
+          <w:numId w:val="6"/>
+        </w:numPr>
+        <w:jc w:val="both"/>
+        <w:rPr>
+          <w:rFonts w:ascii="Arial" w:hAnsi="Arial" w:cs="Arial"/>
+          <w:lang w:val="es-ES" w:eastAsia="es-BO"/>
+        </w:rPr>
+      </w:pPr>
+      <w:r>
+        <w:rPr>
+          <w:rFonts w:ascii="Arial" w:hAnsi="Arial" w:cs="Arial"/>
+          <w:lang w:val="es-ES" w:eastAsia="es-BO"/>
+        </w:rPr>
+        <w:t>Modelo Ishika</w:t>
+      </w:r>
+      <w:r>
+        <w:rPr>
+          <w:rFonts w:ascii="Arial" w:hAnsi="Arial" w:cs="Arial"/>
+          <w:lang w:val="es-ES" w:eastAsia="es-BO"/>
+        </w:rPr>
+        <w:t>wa………………………………………………………...</w:t>
+      </w:r>
+      <w:bookmarkStart w:id="3" w:name="_GoBack"/>
+      <w:bookmarkEnd w:id="3"/>
+      <w:r>
+        <w:rPr>
+          <w:rFonts w:ascii="Arial" w:hAnsi="Arial" w:cs="Arial"/>
+          <w:lang w:val="es-ES" w:eastAsia="es-BO"/>
+        </w:rPr>
+        <w:t>38</w:t>
       </w:r>
     </w:p>
     <w:p>
@@ -5017,7 +5230,7 @@
           <w:rFonts w:ascii="Arial" w:hAnsi="Arial" w:cs="Arial"/>
           <w:lang w:val="es-ES" w:eastAsia="es-BO"/>
         </w:rPr>
-        <w:t>99</w:t>
+        <w:t>39</w:t>
       </w:r>
     </w:p>
     <w:p>
@@ -5152,7 +5365,6 @@
           <w:szCs w:val="30"/>
           <w:lang w:val="es-MX"/>
         </w:rPr>
-        <w:lastRenderedPageBreak/>
         <w:t>PERFIL</w:t>
       </w:r>
     </w:p>
@@ -5707,7 +5919,6 @@
           <w:szCs w:val="26"/>
           <w:lang w:val="es"/>
         </w:rPr>
-        <w:lastRenderedPageBreak/>
         <w:t>Objetivos</w:t>
       </w:r>
     </w:p>
@@ -6531,7 +6742,6 @@
           <w:szCs w:val="26"/>
           <w:lang w:val="es-ES"/>
         </w:rPr>
-        <w:lastRenderedPageBreak/>
         <w:t>Antecedentes y estructura organiza</w:t>
       </w:r>
       <w:r>
@@ -7066,7 +7276,6 @@
           <w:szCs w:val="26"/>
           <w:lang w:val="es"/>
         </w:rPr>
-        <w:lastRenderedPageBreak/>
         <w:t>Justificación</w:t>
       </w:r>
     </w:p>
@@ -7633,7 +7842,6 @@
           <w:szCs w:val="26"/>
           <w:lang w:val="es"/>
         </w:rPr>
-        <w:lastRenderedPageBreak/>
         <w:t>Descripción del problema</w:t>
       </w:r>
     </w:p>
@@ -8343,7 +8551,6 @@
           <w:szCs w:val="24"/>
           <w:shd w:val="clear" w:color="auto" w:fill="FFFFFF"/>
         </w:rPr>
-        <w:lastRenderedPageBreak/>
         <w:t>Personal</w:t>
       </w:r>
     </w:p>
@@ -8980,7 +9187,6 @@
           <w:sz w:val="24"/>
           <w:szCs w:val="24"/>
         </w:rPr>
-        <w:lastRenderedPageBreak/>
         <w:t>Servicios</w:t>
       </w:r>
     </w:p>
@@ -9577,7 +9783,6 @@
           <w:szCs w:val="26"/>
           <w:lang w:val="es"/>
         </w:rPr>
-        <w:lastRenderedPageBreak/>
         <w:t>Formulación del problema</w:t>
       </w:r>
     </w:p>
@@ -10242,7 +10447,6 @@
           <w:szCs w:val="26"/>
           <w:lang w:val="es"/>
         </w:rPr>
-        <w:lastRenderedPageBreak/>
         <w:t>Alcance</w:t>
       </w:r>
     </w:p>
@@ -10492,8 +10696,8 @@
           <w:lang w:val="es-MX"/>
         </w:rPr>
       </w:pPr>
-      <w:bookmarkStart w:id="3" w:name="_Toc516561945"/>
-      <w:bookmarkStart w:id="4" w:name="_Toc513072484"/>
+      <w:bookmarkStart w:id="4" w:name="_Toc516561945"/>
+      <w:bookmarkStart w:id="5" w:name="_Toc513072484"/>
       <w:r>
         <w:rPr>
           <w:rFonts w:ascii="Arial" w:hAnsi="Arial" w:cs="Arial"/>
@@ -10604,8 +10808,8 @@
         </w:rPr>
         <w:t xml:space="preserve"> </w:t>
       </w:r>
-      <w:bookmarkEnd w:id="3"/>
       <w:bookmarkEnd w:id="4"/>
+      <w:bookmarkEnd w:id="5"/>
       <w:proofErr w:type="spellStart"/>
       <w:r>
         <w:rPr>
@@ -10852,8 +11056,8 @@
           <w:lang w:val="es-BO"/>
         </w:rPr>
       </w:pPr>
-      <w:bookmarkStart w:id="5" w:name="_Toc516561946"/>
-      <w:bookmarkStart w:id="6" w:name="_Toc513072485"/>
+      <w:bookmarkStart w:id="6" w:name="_Toc516561946"/>
+      <w:bookmarkStart w:id="7" w:name="_Toc513072485"/>
       <w:r>
         <w:rPr>
           <w:rFonts w:ascii="Arial" w:hAnsi="Arial" w:cs="Arial"/>
@@ -10862,11 +11066,10 @@
           <w:szCs w:val="24"/>
           <w:lang w:val="es-BO"/>
         </w:rPr>
-        <w:lastRenderedPageBreak/>
         <w:t xml:space="preserve">Gestionar </w:t>
       </w:r>
-      <w:bookmarkEnd w:id="5"/>
       <w:bookmarkEnd w:id="6"/>
+      <w:bookmarkEnd w:id="7"/>
       <w:r>
         <w:rPr>
           <w:rFonts w:ascii="Arial" w:hAnsi="Arial" w:cs="Arial"/>
@@ -10941,8 +11144,8 @@
           <w:szCs w:val="24"/>
         </w:rPr>
       </w:pPr>
-      <w:bookmarkStart w:id="7" w:name="_Toc516561947"/>
-      <w:bookmarkStart w:id="8" w:name="_Toc513072486"/>
+      <w:bookmarkStart w:id="8" w:name="_Toc516561947"/>
+      <w:bookmarkStart w:id="9" w:name="_Toc513072486"/>
       <w:proofErr w:type="spellStart"/>
       <w:r>
         <w:rPr>
@@ -10987,8 +11190,8 @@
         </w:rPr>
         <w:t xml:space="preserve"> de personal</w:t>
       </w:r>
-      <w:bookmarkEnd w:id="7"/>
       <w:bookmarkEnd w:id="8"/>
+      <w:bookmarkEnd w:id="9"/>
     </w:p>
     <w:p>
       <w:pPr>
@@ -11008,8 +11211,8 @@
         </w:rPr>
         <w:t>En este módulo se registrará toda la información concerniente al personal que trabaja dentro de la empresa</w:t>
       </w:r>
-      <w:bookmarkStart w:id="9" w:name="_Toc516561948"/>
-      <w:bookmarkStart w:id="10" w:name="_Toc513072487"/>
+      <w:bookmarkStart w:id="10" w:name="_Toc516561948"/>
+      <w:bookmarkStart w:id="11" w:name="_Toc513072487"/>
       <w:r>
         <w:rPr>
           <w:rFonts w:ascii="Arial" w:hAnsi="Arial" w:cs="Arial"/>
@@ -11088,8 +11291,8 @@
         </w:rPr>
         <w:t>:</w:t>
       </w:r>
-      <w:bookmarkEnd w:id="9"/>
       <w:bookmarkEnd w:id="10"/>
+      <w:bookmarkEnd w:id="11"/>
       <w:r>
         <w:rPr>
           <w:rFonts w:ascii="Arial" w:hAnsi="Arial" w:cs="Arial"/>
@@ -11595,7 +11798,6 @@
           <w:szCs w:val="24"/>
           <w:lang w:val="es"/>
         </w:rPr>
-        <w:lastRenderedPageBreak/>
         <w:t>Controlar accesos de trabajadores:</w:t>
       </w:r>
     </w:p>
@@ -11942,7 +12144,6 @@
           <w:szCs w:val="26"/>
           <w:lang w:val="es"/>
         </w:rPr>
-        <w:lastRenderedPageBreak/>
         <w:t>Entrevistas</w:t>
       </w:r>
     </w:p>
@@ -13191,7 +13392,6 @@
           <w:szCs w:val="24"/>
           <w:lang w:val="es"/>
         </w:rPr>
-        <w:lastRenderedPageBreak/>
         <w:t>5. ¿</w:t>
       </w:r>
       <w:r>
@@ -14303,7 +14503,7 @@
           <w:szCs w:val="24"/>
           <w:lang w:val="es"/>
         </w:rPr>
-        <w:t xml:space="preserve">Gerente general, jefe administrativo financiero, coordinador académico e investigación, jefe comercial y marketing, contador, auxiliar contable, responsable de compras y adquisiciones, responsable de recursos humanos, encargado de caja, mensajero, asesor legal, asistente legal, encargado de logística, encargado de </w:t>
+        <w:t xml:space="preserve">Gerente general, jefe administrativo financiero, coordinador académico e investigación, jefe comercial y marketing, contador, auxiliar contable, responsable de compras y adquisiciones, responsable de recursos humanos, encargado de caja, </w:t>
       </w:r>
       <w:r>
         <w:rPr>
@@ -14314,7 +14514,7 @@
           <w:lang w:val="es"/>
         </w:rPr>
         <w:lastRenderedPageBreak/>
-        <w:t xml:space="preserve">alquiler de ambientes, secretaria, encargado de seguimiento académico, responsable de capacitación continua, </w:t>
+        <w:t xml:space="preserve">mensajero, asesor legal, asistente legal, encargado de logística, encargado de alquiler de ambientes, secretaria, encargado de seguimiento académico, responsable de capacitación continua, </w:t>
       </w:r>
       <w:r>
         <w:rPr>
@@ -15148,7 +15348,6 @@
           <w:szCs w:val="24"/>
           <w:lang w:val="es-MX"/>
         </w:rPr>
-        <w:lastRenderedPageBreak/>
         <w:t xml:space="preserve">Entrevista para obtención de requisitos </w:t>
       </w:r>
     </w:p>
@@ -16419,6 +16618,7 @@
           <w:szCs w:val="24"/>
           <w:lang w:val="es-MX"/>
         </w:rPr>
+        <w:lastRenderedPageBreak/>
         <w:t>Contamos con un parqueo propio.</w:t>
       </w:r>
     </w:p>
@@ -16447,7 +16647,6 @@
           <w:szCs w:val="24"/>
           <w:lang w:val="es-MX"/>
         </w:rPr>
-        <w:lastRenderedPageBreak/>
         <w:t>8</w:t>
       </w:r>
       <w:r>
@@ -17568,7 +17767,6 @@
           <w:szCs w:val="24"/>
           <w:lang w:val="es-MX"/>
         </w:rPr>
-        <w:lastRenderedPageBreak/>
         <w:t>15</w:t>
       </w:r>
       <w:r>
@@ -18206,6 +18404,41 @@
         </w:rPr>
         <w:lastRenderedPageBreak/>
         <w:t>ELEMENTOS DEL SISTEMA</w:t>
+      </w:r>
+      <w:r>
+        <w:rPr>
+          <w:rFonts w:ascii="Arial" w:hAnsi="Arial" w:cs="Arial"/>
+          <w:b/>
+          <w:color w:val="2E74B5" w:themeColor="accent1" w:themeShade="BF"/>
+          <w:sz w:val="30"/>
+          <w:szCs w:val="30"/>
+          <w:lang w:val="es-MX"/>
+        </w:rPr>
+        <w:t xml:space="preserve"> BASADO </w:t>
+      </w:r>
+    </w:p>
+    <w:p>
+      <w:pPr>
+        <w:jc w:val="center"/>
+        <w:rPr>
+          <w:rFonts w:ascii="Arial" w:hAnsi="Arial" w:cs="Arial"/>
+          <w:b/>
+          <w:color w:val="2E74B5" w:themeColor="accent1" w:themeShade="BF"/>
+          <w:sz w:val="30"/>
+          <w:szCs w:val="30"/>
+          <w:lang w:val="es-MX"/>
+        </w:rPr>
+      </w:pPr>
+      <w:r>
+        <w:rPr>
+          <w:rFonts w:ascii="Arial" w:hAnsi="Arial" w:cs="Arial"/>
+          <w:b/>
+          <w:color w:val="2E74B5" w:themeColor="accent1" w:themeShade="BF"/>
+          <w:sz w:val="30"/>
+          <w:szCs w:val="30"/>
+          <w:lang w:val="es-MX"/>
+        </w:rPr>
+        <w:t>EN COMPUTADORAS</w:t>
       </w:r>
     </w:p>
     <w:p>
@@ -19199,6 +19432,7 @@
           <w:szCs w:val="26"/>
           <w:lang w:val="es-BO" w:eastAsia="es-CO"/>
         </w:rPr>
+        <w:lastRenderedPageBreak/>
         <w:t>Otros dispositivos</w:t>
       </w:r>
     </w:p>
@@ -19257,7 +19491,6 @@
           <w:szCs w:val="26"/>
           <w:lang w:val="es-BO" w:eastAsia="es-CO"/>
         </w:rPr>
-        <w:lastRenderedPageBreak/>
         <w:t>Impresoras</w:t>
       </w:r>
     </w:p>
@@ -20120,6 +20353,32 @@
     </w:p>
     <w:p>
       <w:pPr>
+        <w:spacing w:after="0" w:line="240" w:lineRule="auto"/>
+        <w:ind w:left="709" w:hanging="283"/>
+        <w:jc w:val="both"/>
+        <w:rPr>
+          <w:rFonts w:ascii="Arial" w:eastAsia="Times New Roman" w:hAnsi="Arial" w:cs="Arial"/>
+          <w:sz w:val="24"/>
+          <w:szCs w:val="24"/>
+          <w:lang w:val="es-CO" w:eastAsia="es-CO"/>
+        </w:rPr>
+      </w:pPr>
+    </w:p>
+    <w:p>
+      <w:pPr>
+        <w:spacing w:after="0" w:line="240" w:lineRule="auto"/>
+        <w:ind w:left="709" w:hanging="283"/>
+        <w:jc w:val="both"/>
+        <w:rPr>
+          <w:rFonts w:ascii="Arial" w:eastAsia="Times New Roman" w:hAnsi="Arial" w:cs="Arial"/>
+          <w:sz w:val="24"/>
+          <w:szCs w:val="24"/>
+          <w:lang w:val="es-CO" w:eastAsia="es-CO"/>
+        </w:rPr>
+      </w:pPr>
+    </w:p>
+    <w:p>
+      <w:pPr>
         <w:pStyle w:val="Prrafodelista"/>
         <w:numPr>
           <w:ilvl w:val="1"/>
@@ -20145,6 +20404,7 @@
           <w:szCs w:val="26"/>
           <w:lang w:val="es"/>
         </w:rPr>
+        <w:lastRenderedPageBreak/>
         <w:t>Procesos</w:t>
       </w:r>
     </w:p>
@@ -20210,17 +20470,7 @@
           <w:szCs w:val="24"/>
           <w:lang w:val="es-CO" w:eastAsia="es-CO"/>
         </w:rPr>
-        <w:t xml:space="preserve">. Toda persona que solicite información por los cursos por primera vez tiene que ser registrado y a esta persona se </w:t>
-      </w:r>
-      <w:r>
-        <w:rPr>
-          <w:rFonts w:ascii="Arial" w:eastAsia="Times New Roman" w:hAnsi="Arial" w:cs="Arial"/>
-          <w:sz w:val="24"/>
-          <w:szCs w:val="24"/>
-          <w:lang w:val="es-CO" w:eastAsia="es-CO"/>
-        </w:rPr>
-        <w:lastRenderedPageBreak/>
-        <w:t>le pide su</w:t>
+        <w:t>. Toda persona que solicite información por los cursos por primera vez tiene que ser registrado y a esta persona se le pide su</w:t>
       </w:r>
       <w:r>
         <w:rPr>
@@ -20611,9 +20861,9 @@
         </w:rPr>
         <w:t>Manual de usuario</w:t>
       </w:r>
-      <w:bookmarkStart w:id="11" w:name="_Toc479058249"/>
-    </w:p>
-    <w:bookmarkEnd w:id="11"/>
+      <w:bookmarkStart w:id="12" w:name="_Toc479058249"/>
+    </w:p>
+    <w:bookmarkEnd w:id="12"/>
     <w:p>
       <w:pPr>
         <w:pStyle w:val="Prrafodelista"/>
@@ -20794,7 +21044,6 @@
           <w:szCs w:val="30"/>
           <w:lang w:val="es-MX"/>
         </w:rPr>
-        <w:lastRenderedPageBreak/>
         <w:t>TECNOLOGIA PARA EL DESARROLLO</w:t>
       </w:r>
     </w:p>
@@ -21505,7 +21754,17 @@
           <w:szCs w:val="24"/>
           <w:lang w:val="es"/>
         </w:rPr>
-        <w:t xml:space="preserve"> La importancia de la distribución del trabajo en partes más pequeñas es la minimización de pérdidas en casos de falla, es decir que, si algo malo pasa en el transcurso de desarrollo del software, esta falla afectará únicamente a una pequeña parte del trabajo total.</w:t>
+        <w:t xml:space="preserve"> La importancia de la distribución del trabajo en partes más pequeñas es la minimización de pérdidas en casos de falla, </w:t>
+      </w:r>
+      <w:r>
+        <w:rPr>
+          <w:rFonts w:ascii="Arial" w:hAnsi="Arial" w:cs="Arial"/>
+          <w:sz w:val="24"/>
+          <w:szCs w:val="24"/>
+          <w:lang w:val="es"/>
+        </w:rPr>
+        <w:lastRenderedPageBreak/>
+        <w:t>es decir que, si algo malo pasa en el transcurso de desarrollo del software, esta falla afectará únicamente a una pequeña parte del trabajo total.</w:t>
       </w:r>
       <w:r>
         <w:rPr>
@@ -21523,17 +21782,7 @@
           <w:szCs w:val="24"/>
           <w:lang w:val="es"/>
         </w:rPr>
-        <w:t xml:space="preserve">l proceso unificado se </w:t>
-      </w:r>
-      <w:r>
-        <w:rPr>
-          <w:rFonts w:ascii="Arial" w:hAnsi="Arial" w:cs="Arial"/>
-          <w:sz w:val="24"/>
-          <w:szCs w:val="24"/>
-          <w:lang w:val="es"/>
-        </w:rPr>
-        <w:lastRenderedPageBreak/>
-        <w:t>repite</w:t>
+        <w:t>l proceso unificado se repite</w:t>
       </w:r>
       <w:r>
         <w:rPr>
@@ -22072,7 +22321,6 @@
           <w:szCs w:val="26"/>
           <w:lang w:val="es"/>
         </w:rPr>
-        <w:lastRenderedPageBreak/>
         <w:t>Características del UML</w:t>
       </w:r>
     </w:p>
@@ -22571,7 +22819,6 @@
           <w:szCs w:val="26"/>
           <w:lang w:val="es"/>
         </w:rPr>
-        <w:lastRenderedPageBreak/>
         <w:t>Herramientas de desarrollo</w:t>
       </w:r>
     </w:p>
@@ -23447,7 +23694,6 @@
           <w:szCs w:val="26"/>
           <w:lang w:val="es"/>
         </w:rPr>
-        <w:lastRenderedPageBreak/>
         <w:t>Posibles costos</w:t>
       </w:r>
     </w:p>
@@ -24736,6 +24982,74 @@
     <w:p>
       <w:pPr>
         <w:pStyle w:val="Prrafodelista"/>
+        <w:autoSpaceDE w:val="0"/>
+        <w:autoSpaceDN w:val="0"/>
+        <w:adjustRightInd w:val="0"/>
+        <w:spacing w:after="200" w:line="240" w:lineRule="auto"/>
+        <w:ind w:left="0" w:firstLine="720"/>
+        <w:jc w:val="both"/>
+        <w:rPr>
+          <w:rFonts w:ascii="Arial" w:hAnsi="Arial" w:cs="Arial"/>
+          <w:sz w:val="24"/>
+          <w:szCs w:val="24"/>
+          <w:lang w:val="es-BO"/>
+        </w:rPr>
+      </w:pPr>
+    </w:p>
+    <w:p>
+      <w:pPr>
+        <w:pStyle w:val="Prrafodelista"/>
+        <w:autoSpaceDE w:val="0"/>
+        <w:autoSpaceDN w:val="0"/>
+        <w:adjustRightInd w:val="0"/>
+        <w:spacing w:after="200" w:line="240" w:lineRule="auto"/>
+        <w:ind w:left="0" w:firstLine="720"/>
+        <w:jc w:val="both"/>
+        <w:rPr>
+          <w:rFonts w:ascii="Arial" w:hAnsi="Arial" w:cs="Arial"/>
+          <w:sz w:val="24"/>
+          <w:szCs w:val="24"/>
+          <w:lang w:val="es-BO"/>
+        </w:rPr>
+      </w:pPr>
+    </w:p>
+    <w:p>
+      <w:pPr>
+        <w:pStyle w:val="Prrafodelista"/>
+        <w:autoSpaceDE w:val="0"/>
+        <w:autoSpaceDN w:val="0"/>
+        <w:adjustRightInd w:val="0"/>
+        <w:spacing w:after="200" w:line="240" w:lineRule="auto"/>
+        <w:ind w:left="0" w:firstLine="720"/>
+        <w:jc w:val="both"/>
+        <w:rPr>
+          <w:rFonts w:ascii="Arial" w:hAnsi="Arial" w:cs="Arial"/>
+          <w:sz w:val="24"/>
+          <w:szCs w:val="24"/>
+          <w:lang w:val="es-BO"/>
+        </w:rPr>
+      </w:pPr>
+    </w:p>
+    <w:p>
+      <w:pPr>
+        <w:pStyle w:val="Prrafodelista"/>
+        <w:autoSpaceDE w:val="0"/>
+        <w:autoSpaceDN w:val="0"/>
+        <w:adjustRightInd w:val="0"/>
+        <w:spacing w:after="200" w:line="240" w:lineRule="auto"/>
+        <w:ind w:left="0" w:firstLine="720"/>
+        <w:jc w:val="both"/>
+        <w:rPr>
+          <w:rFonts w:ascii="Arial" w:hAnsi="Arial" w:cs="Arial"/>
+          <w:sz w:val="24"/>
+          <w:szCs w:val="24"/>
+          <w:lang w:val="es-BO"/>
+        </w:rPr>
+      </w:pPr>
+    </w:p>
+    <w:p>
+      <w:pPr>
+        <w:pStyle w:val="Prrafodelista"/>
         <w:numPr>
           <w:ilvl w:val="1"/>
           <w:numId w:val="7"/>
@@ -24763,6 +25077,7 @@
           <w:szCs w:val="26"/>
           <w:lang w:val="es-BO"/>
         </w:rPr>
+        <w:lastRenderedPageBreak/>
         <w:t>Esfuerzo</w:t>
       </w:r>
     </w:p>
@@ -24981,7 +25296,6 @@
           <w:szCs w:val="24"/>
           <w:lang w:val="es-MX"/>
         </w:rPr>
-        <w:lastRenderedPageBreak/>
         <w:t>S</w:t>
       </w:r>
       <w:r>
@@ -25749,87 +26063,6 @@
     </w:p>
     <w:p>
       <w:pPr>
-        <w:autoSpaceDE w:val="0"/>
-        <w:autoSpaceDN w:val="0"/>
-        <w:adjustRightInd w:val="0"/>
-        <w:spacing w:after="0" w:line="240" w:lineRule="auto"/>
-        <w:jc w:val="both"/>
-        <w:rPr>
-          <w:rFonts w:ascii="Arial" w:hAnsi="Arial" w:cs="Arial"/>
-          <w:b/>
-          <w:sz w:val="24"/>
-          <w:szCs w:val="24"/>
-          <w:lang w:val="es-MX"/>
-        </w:rPr>
-      </w:pPr>
-    </w:p>
-    <w:p>
-      <w:pPr>
-        <w:autoSpaceDE w:val="0"/>
-        <w:autoSpaceDN w:val="0"/>
-        <w:adjustRightInd w:val="0"/>
-        <w:spacing w:after="0" w:line="240" w:lineRule="auto"/>
-        <w:jc w:val="both"/>
-        <w:rPr>
-          <w:rFonts w:ascii="Arial" w:hAnsi="Arial" w:cs="Arial"/>
-          <w:b/>
-          <w:sz w:val="24"/>
-          <w:szCs w:val="24"/>
-          <w:lang w:val="es-MX"/>
-        </w:rPr>
-      </w:pPr>
-    </w:p>
-    <w:p>
-      <w:pPr>
-        <w:autoSpaceDE w:val="0"/>
-        <w:autoSpaceDN w:val="0"/>
-        <w:adjustRightInd w:val="0"/>
-        <w:spacing w:after="0" w:line="240" w:lineRule="auto"/>
-        <w:jc w:val="both"/>
-        <w:rPr>
-          <w:rFonts w:ascii="Arial" w:hAnsi="Arial" w:cs="Arial"/>
-          <w:b/>
-          <w:sz w:val="24"/>
-          <w:szCs w:val="24"/>
-          <w:lang w:val="es-MX"/>
-        </w:rPr>
-      </w:pPr>
-    </w:p>
-    <w:p>
-      <w:pPr>
-        <w:autoSpaceDE w:val="0"/>
-        <w:autoSpaceDN w:val="0"/>
-        <w:adjustRightInd w:val="0"/>
-        <w:spacing w:after="0" w:line="240" w:lineRule="auto"/>
-        <w:jc w:val="both"/>
-        <w:rPr>
-          <w:rFonts w:ascii="Arial" w:hAnsi="Arial" w:cs="Arial"/>
-          <w:b/>
-          <w:sz w:val="24"/>
-          <w:szCs w:val="24"/>
-          <w:lang w:val="es-MX"/>
-        </w:rPr>
-      </w:pPr>
-    </w:p>
-    <w:p>
-      <w:pPr>
-        <w:autoSpaceDE w:val="0"/>
-        <w:autoSpaceDN w:val="0"/>
-        <w:adjustRightInd w:val="0"/>
-        <w:spacing w:after="0" w:line="240" w:lineRule="auto"/>
-        <w:jc w:val="both"/>
-        <w:rPr>
-          <w:rFonts w:ascii="Arial" w:hAnsi="Arial" w:cs="Arial"/>
-          <w:b/>
-          <w:sz w:val="24"/>
-          <w:szCs w:val="24"/>
-          <w:lang w:val="es-MX"/>
-        </w:rPr>
-      </w:pPr>
-    </w:p>
-    <w:p>
-      <w:pPr>
-        <w:pStyle w:val="Prrafodelista"/>
         <w:autoSpaceDE w:val="0"/>
         <w:autoSpaceDN w:val="0"/>
         <w:adjustRightInd w:val="0"/>
@@ -31648,7 +31881,7 @@
           <w:color w:val="2E74B5" w:themeColor="accent1" w:themeShade="BF"/>
           <w:sz w:val="24"/>
           <w:szCs w:val="24"/>
-          <w:lang w:eastAsia="es-MX"/>
+          <w:lang w:val="es-MX" w:eastAsia="es-MX"/>
         </w:rPr>
         <mc:AlternateContent>
           <mc:Choice Requires="wps">
@@ -31776,7 +32009,7 @@
           <w:color w:val="2E74B5" w:themeColor="accent1" w:themeShade="BF"/>
           <w:sz w:val="24"/>
           <w:szCs w:val="24"/>
-          <w:lang w:eastAsia="es-MX"/>
+          <w:lang w:val="es-MX" w:eastAsia="es-MX"/>
         </w:rPr>
         <mc:AlternateContent>
           <mc:Choice Requires="wps">
@@ -31892,7 +32125,7 @@
           <w:color w:val="2E74B5" w:themeColor="accent1" w:themeShade="BF"/>
           <w:sz w:val="24"/>
           <w:szCs w:val="24"/>
-          <w:lang w:eastAsia="es-MX"/>
+          <w:lang w:val="es-MX" w:eastAsia="es-MX"/>
         </w:rPr>
         <mc:AlternateContent>
           <mc:Choice Requires="wps">
@@ -32008,7 +32241,7 @@
           <w:color w:val="2E74B5" w:themeColor="accent1" w:themeShade="BF"/>
           <w:sz w:val="24"/>
           <w:szCs w:val="24"/>
-          <w:lang w:eastAsia="es-MX"/>
+          <w:lang w:val="es-MX" w:eastAsia="es-MX"/>
         </w:rPr>
         <mc:AlternateContent>
           <mc:Choice Requires="wps">
@@ -32125,7 +32358,7 @@
           <w:color w:val="2E74B5" w:themeColor="accent1" w:themeShade="BF"/>
           <w:sz w:val="24"/>
           <w:szCs w:val="24"/>
-          <w:lang w:eastAsia="es-MX"/>
+          <w:lang w:val="es-MX" w:eastAsia="es-MX"/>
         </w:rPr>
         <mc:AlternateContent>
           <mc:Choice Requires="wps">
@@ -32242,7 +32475,7 @@
           <w:color w:val="2E74B5" w:themeColor="accent1" w:themeShade="BF"/>
           <w:sz w:val="24"/>
           <w:szCs w:val="24"/>
-          <w:lang w:eastAsia="es-MX"/>
+          <w:lang w:val="es-MX" w:eastAsia="es-MX"/>
         </w:rPr>
         <mc:AlternateContent>
           <mc:Choice Requires="wps">
@@ -32324,7 +32557,7 @@
           <w:color w:val="2E74B5" w:themeColor="accent1" w:themeShade="BF"/>
           <w:sz w:val="24"/>
           <w:szCs w:val="24"/>
-          <w:lang w:eastAsia="es-MX"/>
+          <w:lang w:val="es-MX" w:eastAsia="es-MX"/>
         </w:rPr>
         <mc:AlternateContent>
           <mc:Choice Requires="wps">
@@ -32402,7 +32635,7 @@
           <w:color w:val="2E74B5" w:themeColor="accent1" w:themeShade="BF"/>
           <w:sz w:val="24"/>
           <w:szCs w:val="24"/>
-          <w:lang w:eastAsia="es-MX"/>
+          <w:lang w:val="es-MX" w:eastAsia="es-MX"/>
         </w:rPr>
         <mc:AlternateContent>
           <mc:Choice Requires="wps">
@@ -32480,7 +32713,7 @@
           <w:color w:val="2E74B5" w:themeColor="accent1" w:themeShade="BF"/>
           <w:sz w:val="24"/>
           <w:szCs w:val="24"/>
-          <w:lang w:eastAsia="es-MX"/>
+          <w:lang w:val="es-MX" w:eastAsia="es-MX"/>
         </w:rPr>
         <mc:AlternateContent>
           <mc:Choice Requires="wps">
@@ -32558,7 +32791,7 @@
           <w:color w:val="2E74B5" w:themeColor="accent1" w:themeShade="BF"/>
           <w:sz w:val="24"/>
           <w:szCs w:val="24"/>
-          <w:lang w:eastAsia="es-MX"/>
+          <w:lang w:val="es-MX" w:eastAsia="es-MX"/>
         </w:rPr>
         <mc:AlternateContent>
           <mc:Choice Requires="wps">
@@ -32674,7 +32907,7 @@
           <w:color w:val="2E74B5" w:themeColor="accent1" w:themeShade="BF"/>
           <w:sz w:val="24"/>
           <w:szCs w:val="24"/>
-          <w:lang w:eastAsia="es-MX"/>
+          <w:lang w:val="es-MX" w:eastAsia="es-MX"/>
         </w:rPr>
         <mc:AlternateContent>
           <mc:Choice Requires="wps">
@@ -32944,7 +33177,7 @@
           <w:color w:val="2E74B5" w:themeColor="accent1" w:themeShade="BF"/>
           <w:sz w:val="24"/>
           <w:szCs w:val="24"/>
-          <w:lang w:eastAsia="es-MX"/>
+          <w:lang w:val="es-MX" w:eastAsia="es-MX"/>
         </w:rPr>
         <mc:AlternateContent>
           <mc:Choice Requires="wps">
@@ -33065,7 +33298,7 @@
           <w:color w:val="2E74B5" w:themeColor="accent1" w:themeShade="BF"/>
           <w:sz w:val="24"/>
           <w:szCs w:val="24"/>
-          <w:lang w:eastAsia="es-MX"/>
+          <w:lang w:val="es-MX" w:eastAsia="es-MX"/>
         </w:rPr>
         <mc:AlternateContent>
           <mc:Choice Requires="wps">
@@ -33227,7 +33460,7 @@
           <w:color w:val="2E74B5" w:themeColor="accent1" w:themeShade="BF"/>
           <w:sz w:val="24"/>
           <w:szCs w:val="24"/>
-          <w:lang w:eastAsia="es-MX"/>
+          <w:lang w:val="es-MX" w:eastAsia="es-MX"/>
         </w:rPr>
         <mc:AlternateContent>
           <mc:Choice Requires="wps">
@@ -33320,7 +33553,7 @@
           <w:color w:val="2E74B5" w:themeColor="accent1" w:themeShade="BF"/>
           <w:sz w:val="24"/>
           <w:szCs w:val="24"/>
-          <w:lang w:eastAsia="es-MX"/>
+          <w:lang w:val="es-MX" w:eastAsia="es-MX"/>
         </w:rPr>
         <mc:AlternateContent>
           <mc:Choice Requires="wps">
@@ -33412,7 +33645,7 @@
           <w:color w:val="2E74B5" w:themeColor="accent1" w:themeShade="BF"/>
           <w:sz w:val="24"/>
           <w:szCs w:val="24"/>
-          <w:lang w:eastAsia="es-MX"/>
+          <w:lang w:val="es-MX" w:eastAsia="es-MX"/>
         </w:rPr>
         <mc:AlternateContent>
           <mc:Choice Requires="wps">
@@ -33504,7 +33737,7 @@
           <w:color w:val="2E74B5" w:themeColor="accent1" w:themeShade="BF"/>
           <w:sz w:val="24"/>
           <w:szCs w:val="24"/>
-          <w:lang w:eastAsia="es-MX"/>
+          <w:lang w:val="es-MX" w:eastAsia="es-MX"/>
         </w:rPr>
         <mc:AlternateContent>
           <mc:Choice Requires="wps">
@@ -33620,7 +33853,7 @@
           <w:color w:val="2E74B5" w:themeColor="accent1" w:themeShade="BF"/>
           <w:sz w:val="24"/>
           <w:szCs w:val="24"/>
-          <w:lang w:eastAsia="es-MX"/>
+          <w:lang w:val="es-MX" w:eastAsia="es-MX"/>
         </w:rPr>
         <mc:AlternateContent>
           <mc:Choice Requires="wps">
@@ -33712,7 +33945,7 @@
           <w:color w:val="2E74B5" w:themeColor="accent1" w:themeShade="BF"/>
           <w:sz w:val="24"/>
           <w:szCs w:val="24"/>
-          <w:lang w:eastAsia="es-MX"/>
+          <w:lang w:val="es-MX" w:eastAsia="es-MX"/>
         </w:rPr>
         <mc:AlternateContent>
           <mc:Choice Requires="wps">
@@ -33828,7 +34061,7 @@
           <w:color w:val="2E74B5" w:themeColor="accent1" w:themeShade="BF"/>
           <w:sz w:val="24"/>
           <w:szCs w:val="24"/>
-          <w:lang w:eastAsia="es-MX"/>
+          <w:lang w:val="es-MX" w:eastAsia="es-MX"/>
         </w:rPr>
         <mc:AlternateContent>
           <mc:Choice Requires="wps">
@@ -33996,10 +34229,11 @@
         <w:rPr>
           <w:rFonts w:ascii="Arial" w:hAnsi="Arial" w:cs="Arial"/>
           <w:b/>
+          <w:noProof/>
           <w:color w:val="2E74B5" w:themeColor="accent1" w:themeShade="BF"/>
           <w:sz w:val="24"/>
           <w:szCs w:val="24"/>
-          <w:lang w:val="es-ES"/>
+          <w:lang w:val="es-MX" w:eastAsia="es-MX"/>
         </w:rPr>
         <mc:AlternateContent>
           <mc:Choice Requires="wps">
@@ -34077,7 +34311,7 @@
           <w:color w:val="2E74B5" w:themeColor="accent1" w:themeShade="BF"/>
           <w:sz w:val="24"/>
           <w:szCs w:val="24"/>
-          <w:lang w:eastAsia="es-MX"/>
+          <w:lang w:val="es-MX" w:eastAsia="es-MX"/>
         </w:rPr>
         <mc:AlternateContent>
           <mc:Choice Requires="wps">
@@ -34204,10 +34438,11 @@
         <w:rPr>
           <w:rFonts w:ascii="Arial" w:hAnsi="Arial" w:cs="Arial"/>
           <w:b/>
+          <w:noProof/>
           <w:color w:val="2E74B5" w:themeColor="accent1" w:themeShade="BF"/>
           <w:sz w:val="24"/>
           <w:szCs w:val="24"/>
-          <w:lang w:val="es-ES"/>
+          <w:lang w:val="es-MX" w:eastAsia="es-MX"/>
         </w:rPr>
         <mc:AlternateContent>
           <mc:Choice Requires="wps">
@@ -36192,9 +36427,12 @@
           <w:szCs w:val="24"/>
           <w:lang w:val="es-MX"/>
         </w:rPr>
-        <w:t>Crear un reglamento sobre los horarios de clases en los cuales se dan los cursos</w:t>
-      </w:r>
-      <w:r>
+        <w:t>Crear un reglamento sobre los horarios de clases en los cuales se dan los cursos. (ALT02)</w:t>
+      </w:r>
+    </w:p>
+    <w:p>
+      <w:pPr>
+        <w:ind w:left="720"/>
         <w:rPr>
           <w:rFonts w:ascii="Arial" w:hAnsi="Arial" w:cs="Arial"/>
           <w:color w:val="000000" w:themeColor="text1"/>
@@ -36202,7 +36440,27 @@
           <w:szCs w:val="24"/>
           <w:lang w:val="es-MX"/>
         </w:rPr>
-        <w:t>. (ALT02)</w:t>
+      </w:pPr>
+      <w:r>
+        <w:rPr>
+          <w:rFonts w:ascii="Arial" w:hAnsi="Arial" w:cs="Arial"/>
+          <w:b/>
+          <w:color w:val="000000" w:themeColor="text1"/>
+          <w:sz w:val="24"/>
+          <w:szCs w:val="24"/>
+          <w:lang w:val="es-MX"/>
+        </w:rPr>
+        <w:t>ALT02:</w:t>
+      </w:r>
+      <w:r>
+        <w:rPr>
+          <w:rFonts w:ascii="Arial" w:hAnsi="Arial" w:cs="Arial"/>
+          <w:color w:val="000000" w:themeColor="text1"/>
+          <w:sz w:val="24"/>
+          <w:szCs w:val="24"/>
+          <w:lang w:val="es-MX"/>
+        </w:rPr>
+        <w:t xml:space="preserve"> Agilizar los registros de alumnos nuevos mediante un servicio web. (ALT03)</w:t>
       </w:r>
     </w:p>
     <w:p>
@@ -36225,7 +36483,7 @@
           <w:szCs w:val="24"/>
           <w:lang w:val="es-MX"/>
         </w:rPr>
-        <w:t>ALT02:</w:t>
+        <w:t>ALT03:</w:t>
       </w:r>
       <w:r>
         <w:rPr>
@@ -36235,9 +36493,22 @@
           <w:szCs w:val="24"/>
           <w:lang w:val="es-MX"/>
         </w:rPr>
+        <w:t xml:space="preserve"> Guardar los documentos en lugar con restricción de personal. (ALT04)</w:t>
+      </w:r>
+      <w:r>
+        <w:rPr>
+          <w:rFonts w:ascii="Arial" w:hAnsi="Arial" w:cs="Arial"/>
+          <w:color w:val="000000" w:themeColor="text1"/>
+          <w:sz w:val="24"/>
+          <w:szCs w:val="24"/>
+          <w:lang w:val="es-MX"/>
+        </w:rPr>
         <w:t xml:space="preserve"> </w:t>
       </w:r>
-      <w:r>
+    </w:p>
+    <w:p>
+      <w:pPr>
+        <w:ind w:left="720"/>
         <w:rPr>
           <w:rFonts w:ascii="Arial" w:hAnsi="Arial" w:cs="Arial"/>
           <w:color w:val="000000" w:themeColor="text1"/>
@@ -36245,17 +36516,27 @@
           <w:szCs w:val="24"/>
           <w:lang w:val="es-MX"/>
         </w:rPr>
-        <w:t>Agilizar los registros de alumnos nuevos mediante un servicio web.</w:t>
-      </w:r>
-      <w:r>
-        <w:rPr>
-          <w:rFonts w:ascii="Arial" w:hAnsi="Arial" w:cs="Arial"/>
+      </w:pPr>
+      <w:r>
+        <w:rPr>
+          <w:rFonts w:ascii="Arial" w:hAnsi="Arial" w:cs="Arial"/>
+          <w:b/>
           <w:color w:val="000000" w:themeColor="text1"/>
           <w:sz w:val="24"/>
           <w:szCs w:val="24"/>
           <w:lang w:val="es-MX"/>
         </w:rPr>
-        <w:t xml:space="preserve"> (ALT03)</w:t>
+        <w:t>ALT04:</w:t>
+      </w:r>
+      <w:r>
+        <w:rPr>
+          <w:rFonts w:ascii="Arial" w:hAnsi="Arial" w:cs="Arial"/>
+          <w:color w:val="000000" w:themeColor="text1"/>
+          <w:sz w:val="24"/>
+          <w:szCs w:val="24"/>
+          <w:lang w:val="es-MX"/>
+        </w:rPr>
+        <w:t xml:space="preserve"> Realizar informes diarios para control del personal administrativo y académico en el instituto. (ALT06)</w:t>
       </w:r>
     </w:p>
     <w:p>
@@ -36278,7 +36559,7 @@
           <w:szCs w:val="24"/>
           <w:lang w:val="es-MX"/>
         </w:rPr>
-        <w:t>ALT03:</w:t>
+        <w:t>ALT05:</w:t>
       </w:r>
       <w:r>
         <w:rPr>
@@ -36288,143 +36569,7 @@
           <w:szCs w:val="24"/>
           <w:lang w:val="es-MX"/>
         </w:rPr>
-        <w:t xml:space="preserve"> </w:t>
-      </w:r>
-      <w:r>
-        <w:rPr>
-          <w:rFonts w:ascii="Arial" w:hAnsi="Arial" w:cs="Arial"/>
-          <w:color w:val="000000" w:themeColor="text1"/>
-          <w:sz w:val="24"/>
-          <w:szCs w:val="24"/>
-          <w:lang w:val="es-MX"/>
-        </w:rPr>
-        <w:t>Guardar los documentos en lugar con restricción de personal.</w:t>
-      </w:r>
-      <w:r>
-        <w:rPr>
-          <w:rFonts w:ascii="Arial" w:hAnsi="Arial" w:cs="Arial"/>
-          <w:color w:val="000000" w:themeColor="text1"/>
-          <w:sz w:val="24"/>
-          <w:szCs w:val="24"/>
-          <w:lang w:val="es-MX"/>
-        </w:rPr>
-        <w:t xml:space="preserve"> (ALT04)</w:t>
-      </w:r>
-      <w:r>
-        <w:rPr>
-          <w:rFonts w:ascii="Arial" w:hAnsi="Arial" w:cs="Arial"/>
-          <w:color w:val="000000" w:themeColor="text1"/>
-          <w:sz w:val="24"/>
-          <w:szCs w:val="24"/>
-          <w:lang w:val="es-MX"/>
-        </w:rPr>
-        <w:t xml:space="preserve"> </w:t>
-      </w:r>
-    </w:p>
-    <w:p>
-      <w:pPr>
-        <w:ind w:left="720"/>
-        <w:rPr>
-          <w:rFonts w:ascii="Arial" w:hAnsi="Arial" w:cs="Arial"/>
-          <w:color w:val="000000" w:themeColor="text1"/>
-          <w:sz w:val="24"/>
-          <w:szCs w:val="24"/>
-          <w:lang w:val="es-MX"/>
-        </w:rPr>
-      </w:pPr>
-      <w:r>
-        <w:rPr>
-          <w:rFonts w:ascii="Arial" w:hAnsi="Arial" w:cs="Arial"/>
-          <w:b/>
-          <w:color w:val="000000" w:themeColor="text1"/>
-          <w:sz w:val="24"/>
-          <w:szCs w:val="24"/>
-          <w:lang w:val="es-MX"/>
-        </w:rPr>
-        <w:t>ALT04:</w:t>
-      </w:r>
-      <w:r>
-        <w:rPr>
-          <w:rFonts w:ascii="Arial" w:hAnsi="Arial" w:cs="Arial"/>
-          <w:color w:val="000000" w:themeColor="text1"/>
-          <w:sz w:val="24"/>
-          <w:szCs w:val="24"/>
-          <w:lang w:val="es-MX"/>
-        </w:rPr>
-        <w:t xml:space="preserve"> </w:t>
-      </w:r>
-      <w:r>
-        <w:rPr>
-          <w:rFonts w:ascii="Arial" w:hAnsi="Arial" w:cs="Arial"/>
-          <w:color w:val="000000" w:themeColor="text1"/>
-          <w:sz w:val="24"/>
-          <w:szCs w:val="24"/>
-          <w:lang w:val="es-MX"/>
-        </w:rPr>
-        <w:t>Realizar informes diarios para control del personal administrativo y académico en el instituto.</w:t>
-      </w:r>
-      <w:r>
-        <w:rPr>
-          <w:rFonts w:ascii="Arial" w:hAnsi="Arial" w:cs="Arial"/>
-          <w:color w:val="000000" w:themeColor="text1"/>
-          <w:sz w:val="24"/>
-          <w:szCs w:val="24"/>
-          <w:lang w:val="es-MX"/>
-        </w:rPr>
-        <w:t xml:space="preserve"> (ALT06)</w:t>
-      </w:r>
-    </w:p>
-    <w:p>
-      <w:pPr>
-        <w:ind w:left="720"/>
-        <w:rPr>
-          <w:rFonts w:ascii="Arial" w:hAnsi="Arial" w:cs="Arial"/>
-          <w:color w:val="000000" w:themeColor="text1"/>
-          <w:sz w:val="24"/>
-          <w:szCs w:val="24"/>
-          <w:lang w:val="es-MX"/>
-        </w:rPr>
-      </w:pPr>
-      <w:r>
-        <w:rPr>
-          <w:rFonts w:ascii="Arial" w:hAnsi="Arial" w:cs="Arial"/>
-          <w:b/>
-          <w:color w:val="000000" w:themeColor="text1"/>
-          <w:sz w:val="24"/>
-          <w:szCs w:val="24"/>
-          <w:lang w:val="es-MX"/>
-        </w:rPr>
-        <w:t>ALT05:</w:t>
-      </w:r>
-      <w:r>
-        <w:rPr>
-          <w:rFonts w:ascii="Arial" w:hAnsi="Arial" w:cs="Arial"/>
-          <w:color w:val="000000" w:themeColor="text1"/>
-          <w:sz w:val="24"/>
-          <w:szCs w:val="24"/>
-          <w:lang w:val="es-MX"/>
-        </w:rPr>
-        <w:t xml:space="preserve"> </w:t>
-      </w:r>
-      <w:r>
-        <w:rPr>
-          <w:rFonts w:ascii="Arial" w:hAnsi="Arial" w:cs="Arial"/>
-          <w:color w:val="000000" w:themeColor="text1"/>
-          <w:sz w:val="24"/>
-          <w:szCs w:val="24"/>
-          <w:lang w:val="es-MX"/>
-        </w:rPr>
-        <w:t>Utilizar un sistema de información para la gestión de cursos, ventas, docentes y alumnos del instituto.</w:t>
-      </w:r>
-      <w:r>
-        <w:rPr>
-          <w:rFonts w:ascii="Arial" w:hAnsi="Arial" w:cs="Arial"/>
-          <w:color w:val="000000" w:themeColor="text1"/>
-          <w:sz w:val="24"/>
-          <w:szCs w:val="24"/>
-          <w:lang w:val="es-MX"/>
-        </w:rPr>
-        <w:t xml:space="preserve"> (ALT07)</w:t>
+        <w:t xml:space="preserve"> Utilizar un sistema de información para la gestión de cursos, ventas, docentes y alumnos del instituto. (ALT07)</w:t>
       </w:r>
     </w:p>
     <w:p>
@@ -36776,10 +36921,11 @@
         <w:rPr>
           <w:rFonts w:ascii="Arial" w:hAnsi="Arial" w:cs="Arial"/>
           <w:b/>
+          <w:noProof/>
           <w:color w:val="2E74B5" w:themeColor="accent1" w:themeShade="BF"/>
           <w:sz w:val="24"/>
           <w:szCs w:val="24"/>
-          <w:lang w:val="es-MX"/>
+          <w:lang w:val="es-MX" w:eastAsia="es-MX"/>
         </w:rPr>
         <mc:AlternateContent>
           <mc:Choice Requires="wps">
@@ -36855,16 +37001,7 @@
                                 <w:szCs w:val="26"/>
                                 <w:lang w:val="es-MX"/>
                               </w:rPr>
-                              <w:t xml:space="preserve">Depto. </w:t>
-                            </w:r>
-                            <w:r>
-                              <w:rPr>
-                                <w:color w:val="C00000"/>
-                                <w:sz w:val="26"/>
-                                <w:szCs w:val="26"/>
-                                <w:lang w:val="es-MX"/>
-                              </w:rPr>
-                              <w:t>Gerencial</w:t>
+                              <w:t>Depto. Gerencial</w:t>
                             </w:r>
                           </w:p>
                           <w:p>
@@ -36919,16 +37056,7 @@
                           <w:szCs w:val="26"/>
                           <w:lang w:val="es-MX"/>
                         </w:rPr>
-                        <w:t xml:space="preserve">Depto. </w:t>
-                      </w:r>
-                      <w:r>
-                        <w:rPr>
-                          <w:color w:val="C00000"/>
-                          <w:sz w:val="26"/>
-                          <w:szCs w:val="26"/>
-                          <w:lang w:val="es-MX"/>
-                        </w:rPr>
-                        <w:t>Gerencial</w:t>
+                        <w:t>Depto. Gerencial</w:t>
                       </w:r>
                     </w:p>
                     <w:p>
@@ -36965,10 +37093,11 @@
         <w:rPr>
           <w:rFonts w:ascii="Arial" w:hAnsi="Arial" w:cs="Arial"/>
           <w:b/>
+          <w:noProof/>
           <w:color w:val="2E74B5" w:themeColor="accent1" w:themeShade="BF"/>
           <w:sz w:val="24"/>
           <w:szCs w:val="24"/>
-          <w:lang w:val="es-MX"/>
+          <w:lang w:val="es-MX" w:eastAsia="es-MX"/>
         </w:rPr>
         <mc:AlternateContent>
           <mc:Choice Requires="wps">
@@ -37076,10 +37205,11 @@
         <w:rPr>
           <w:rFonts w:ascii="Arial" w:hAnsi="Arial" w:cs="Arial"/>
           <w:b/>
+          <w:noProof/>
           <w:color w:val="2E74B5" w:themeColor="accent1" w:themeShade="BF"/>
           <w:sz w:val="24"/>
           <w:szCs w:val="24"/>
-          <w:lang w:val="es-MX"/>
+          <w:lang w:val="es-MX" w:eastAsia="es-MX"/>
         </w:rPr>
         <mc:AlternateContent>
           <mc:Choice Requires="wps">
@@ -37233,10 +37363,11 @@
         <w:rPr>
           <w:rFonts w:ascii="Arial" w:hAnsi="Arial" w:cs="Arial"/>
           <w:b/>
+          <w:noProof/>
           <w:color w:val="2E74B5" w:themeColor="accent1" w:themeShade="BF"/>
           <w:sz w:val="24"/>
           <w:szCs w:val="24"/>
-          <w:lang w:val="es-MX"/>
+          <w:lang w:val="es-MX" w:eastAsia="es-MX"/>
         </w:rPr>
         <mc:AlternateContent>
           <mc:Choice Requires="wps">
@@ -37331,10 +37462,11 @@
         <w:rPr>
           <w:rFonts w:ascii="Arial" w:hAnsi="Arial" w:cs="Arial"/>
           <w:b/>
+          <w:noProof/>
           <w:color w:val="2E74B5" w:themeColor="accent1" w:themeShade="BF"/>
           <w:sz w:val="24"/>
           <w:szCs w:val="24"/>
-          <w:lang w:val="es-MX"/>
+          <w:lang w:val="es-MX" w:eastAsia="es-MX"/>
         </w:rPr>
         <mc:AlternateContent>
           <mc:Choice Requires="wps">
@@ -37457,10 +37589,11 @@
         <w:rPr>
           <w:rFonts w:ascii="Arial" w:hAnsi="Arial" w:cs="Arial"/>
           <w:b/>
+          <w:noProof/>
           <w:color w:val="2E74B5" w:themeColor="accent1" w:themeShade="BF"/>
           <w:sz w:val="24"/>
           <w:szCs w:val="24"/>
-          <w:lang w:val="es-MX"/>
+          <w:lang w:val="es-MX" w:eastAsia="es-MX"/>
         </w:rPr>
         <mc:AlternateContent>
           <mc:Choice Requires="wps">
@@ -37748,10 +37881,11 @@
         <w:rPr>
           <w:rFonts w:ascii="Arial" w:hAnsi="Arial" w:cs="Arial"/>
           <w:b/>
+          <w:noProof/>
           <w:color w:val="2E74B5" w:themeColor="accent1" w:themeShade="BF"/>
           <w:sz w:val="24"/>
           <w:szCs w:val="24"/>
-          <w:lang w:val="es-MX"/>
+          <w:lang w:val="es-MX" w:eastAsia="es-MX"/>
         </w:rPr>
         <mc:AlternateContent>
           <mc:Choice Requires="wps">
@@ -37888,10 +38022,11 @@
         <w:rPr>
           <w:rFonts w:ascii="Arial" w:hAnsi="Arial" w:cs="Arial"/>
           <w:b/>
+          <w:noProof/>
           <w:color w:val="2E74B5" w:themeColor="accent1" w:themeShade="BF"/>
           <w:sz w:val="24"/>
           <w:szCs w:val="24"/>
-          <w:lang w:val="es-MX"/>
+          <w:lang w:val="es-MX" w:eastAsia="es-MX"/>
         </w:rPr>
         <mc:AlternateContent>
           <mc:Choice Requires="wps">
@@ -37968,10 +38103,11 @@
         <w:rPr>
           <w:rFonts w:ascii="Arial" w:hAnsi="Arial" w:cs="Arial"/>
           <w:b/>
+          <w:noProof/>
           <w:color w:val="2E74B5" w:themeColor="accent1" w:themeShade="BF"/>
           <w:sz w:val="24"/>
           <w:szCs w:val="24"/>
-          <w:lang w:val="es-MX"/>
+          <w:lang w:val="es-MX" w:eastAsia="es-MX"/>
         </w:rPr>
         <mc:AlternateContent>
           <mc:Choice Requires="wps">
@@ -38146,10 +38282,11 @@
         <w:rPr>
           <w:rFonts w:ascii="Arial" w:hAnsi="Arial" w:cs="Arial"/>
           <w:b/>
+          <w:noProof/>
           <w:color w:val="2E74B5" w:themeColor="accent1" w:themeShade="BF"/>
           <w:sz w:val="24"/>
           <w:szCs w:val="24"/>
-          <w:lang w:val="es-MX"/>
+          <w:lang w:val="es-MX" w:eastAsia="es-MX"/>
         </w:rPr>
         <mc:AlternateContent>
           <mc:Choice Requires="wps">
@@ -38272,10 +38409,11 @@
         <w:rPr>
           <w:rFonts w:ascii="Arial" w:hAnsi="Arial" w:cs="Arial"/>
           <w:b/>
+          <w:noProof/>
           <w:color w:val="2E74B5" w:themeColor="accent1" w:themeShade="BF"/>
           <w:sz w:val="24"/>
           <w:szCs w:val="24"/>
-          <w:lang w:val="es-MX"/>
+          <w:lang w:val="es-MX" w:eastAsia="es-MX"/>
         </w:rPr>
         <mc:AlternateContent>
           <mc:Choice Requires="wps">
@@ -38352,10 +38490,11 @@
         <w:rPr>
           <w:rFonts w:ascii="Arial" w:hAnsi="Arial" w:cs="Arial"/>
           <w:b/>
+          <w:noProof/>
           <w:color w:val="2E74B5" w:themeColor="accent1" w:themeShade="BF"/>
           <w:sz w:val="24"/>
           <w:szCs w:val="24"/>
-          <w:lang w:val="es-MX"/>
+          <w:lang w:val="es-MX" w:eastAsia="es-MX"/>
         </w:rPr>
         <mc:AlternateContent>
           <mc:Choice Requires="wps">
@@ -38432,10 +38571,11 @@
         <w:rPr>
           <w:rFonts w:ascii="Arial" w:hAnsi="Arial" w:cs="Arial"/>
           <w:b/>
+          <w:noProof/>
           <w:color w:val="2E74B5" w:themeColor="accent1" w:themeShade="BF"/>
           <w:sz w:val="24"/>
           <w:szCs w:val="24"/>
-          <w:lang w:val="es-MX"/>
+          <w:lang w:val="es-MX" w:eastAsia="es-MX"/>
         </w:rPr>
         <mc:AlternateContent>
           <mc:Choice Requires="wps">
@@ -38499,13 +38639,7 @@
                               <w:rPr>
                                 <w:b/>
                               </w:rPr>
-                              <w:t>1</w:t>
-                            </w:r>
-                            <w:r>
-                              <w:rPr>
-                                <w:b/>
-                              </w:rPr>
-                              <w:t>1</w:t>
+                              <w:t>11</w:t>
                             </w:r>
                           </w:p>
                           <w:p>
@@ -38555,13 +38689,7 @@
                         <w:rPr>
                           <w:b/>
                         </w:rPr>
-                        <w:t>1</w:t>
-                      </w:r>
-                      <w:r>
-                        <w:rPr>
-                          <w:b/>
-                        </w:rPr>
-                        <w:t>1</w:t>
+                        <w:t>11</w:t>
                       </w:r>
                     </w:p>
                     <w:p>
@@ -38584,10 +38712,11 @@
         <w:rPr>
           <w:rFonts w:ascii="Arial" w:hAnsi="Arial" w:cs="Arial"/>
           <w:b/>
+          <w:noProof/>
           <w:color w:val="2E74B5" w:themeColor="accent1" w:themeShade="BF"/>
           <w:sz w:val="24"/>
           <w:szCs w:val="24"/>
-          <w:lang w:val="es-MX"/>
+          <w:lang w:val="es-MX" w:eastAsia="es-MX"/>
         </w:rPr>
         <mc:AlternateContent>
           <mc:Choice Requires="wps">
@@ -38724,10 +38853,11 @@
         <w:rPr>
           <w:rFonts w:ascii="Arial" w:hAnsi="Arial" w:cs="Arial"/>
           <w:b/>
+          <w:noProof/>
           <w:color w:val="2E74B5" w:themeColor="accent1" w:themeShade="BF"/>
           <w:sz w:val="24"/>
           <w:szCs w:val="24"/>
-          <w:lang w:val="es-MX"/>
+          <w:lang w:val="es-MX" w:eastAsia="es-MX"/>
         </w:rPr>
         <mc:AlternateContent>
           <mc:Choice Requires="wps">
@@ -38804,10 +38934,11 @@
         <w:rPr>
           <w:rFonts w:ascii="Arial" w:hAnsi="Arial" w:cs="Arial"/>
           <w:b/>
+          <w:noProof/>
           <w:color w:val="2E74B5" w:themeColor="accent1" w:themeShade="BF"/>
           <w:sz w:val="24"/>
           <w:szCs w:val="24"/>
-          <w:lang w:val="es-MX"/>
+          <w:lang w:val="es-MX" w:eastAsia="es-MX"/>
         </w:rPr>
         <mc:AlternateContent>
           <mc:Choice Requires="wps">
@@ -38902,10 +39033,11 @@
         <w:rPr>
           <w:rFonts w:ascii="Arial" w:hAnsi="Arial" w:cs="Arial"/>
           <w:b/>
+          <w:noProof/>
           <w:color w:val="2E74B5" w:themeColor="accent1" w:themeShade="BF"/>
           <w:sz w:val="24"/>
           <w:szCs w:val="24"/>
-          <w:lang w:val="es-MX"/>
+          <w:lang w:val="es-MX" w:eastAsia="es-MX"/>
         </w:rPr>
         <mc:AlternateContent>
           <mc:Choice Requires="wps">
@@ -38982,10 +39114,11 @@
         <w:rPr>
           <w:rFonts w:ascii="Arial" w:hAnsi="Arial" w:cs="Arial"/>
           <w:b/>
+          <w:noProof/>
           <w:color w:val="2E74B5" w:themeColor="accent1" w:themeShade="BF"/>
           <w:sz w:val="24"/>
           <w:szCs w:val="24"/>
-          <w:lang w:val="es-MX"/>
+          <w:lang w:val="es-MX" w:eastAsia="es-MX"/>
         </w:rPr>
         <mc:AlternateContent>
           <mc:Choice Requires="wps">
@@ -39221,10 +39354,11 @@
         <w:rPr>
           <w:rFonts w:ascii="Arial" w:hAnsi="Arial" w:cs="Arial"/>
           <w:b/>
+          <w:noProof/>
           <w:color w:val="2E74B5" w:themeColor="accent1" w:themeShade="BF"/>
           <w:sz w:val="24"/>
           <w:szCs w:val="24"/>
-          <w:lang w:val="es-MX"/>
+          <w:lang w:val="es-MX" w:eastAsia="es-MX"/>
         </w:rPr>
         <mc:AlternateContent>
           <mc:Choice Requires="wps">
@@ -39347,10 +39481,11 @@
         <w:rPr>
           <w:rFonts w:ascii="Arial" w:hAnsi="Arial" w:cs="Arial"/>
           <w:b/>
+          <w:noProof/>
           <w:color w:val="2E74B5" w:themeColor="accent1" w:themeShade="BF"/>
           <w:sz w:val="24"/>
           <w:szCs w:val="24"/>
-          <w:lang w:val="es-MX"/>
+          <w:lang w:val="es-MX" w:eastAsia="es-MX"/>
         </w:rPr>
         <mc:AlternateContent>
           <mc:Choice Requires="wps">
@@ -39427,10 +39562,11 @@
         <w:rPr>
           <w:rFonts w:ascii="Arial" w:hAnsi="Arial" w:cs="Arial"/>
           <w:b/>
+          <w:noProof/>
           <w:color w:val="2E74B5" w:themeColor="accent1" w:themeShade="BF"/>
           <w:sz w:val="24"/>
           <w:szCs w:val="24"/>
-          <w:lang w:val="es-MX"/>
+          <w:lang w:val="es-MX" w:eastAsia="es-MX"/>
         </w:rPr>
         <mc:AlternateContent>
           <mc:Choice Requires="wps">
@@ -39507,10 +39643,11 @@
         <w:rPr>
           <w:rFonts w:ascii="Arial" w:hAnsi="Arial" w:cs="Arial"/>
           <w:b/>
+          <w:noProof/>
           <w:color w:val="2E74B5" w:themeColor="accent1" w:themeShade="BF"/>
           <w:sz w:val="24"/>
           <w:szCs w:val="24"/>
-          <w:lang w:val="es-MX"/>
+          <w:lang w:val="es-MX" w:eastAsia="es-MX"/>
         </w:rPr>
         <mc:AlternateContent>
           <mc:Choice Requires="wps">
@@ -39605,10 +39742,11 @@
         <w:rPr>
           <w:rFonts w:ascii="Arial" w:hAnsi="Arial" w:cs="Arial"/>
           <w:b/>
+          <w:noProof/>
           <w:color w:val="2E74B5" w:themeColor="accent1" w:themeShade="BF"/>
           <w:sz w:val="24"/>
           <w:szCs w:val="24"/>
-          <w:lang w:val="es-MX"/>
+          <w:lang w:val="es-MX" w:eastAsia="es-MX"/>
         </w:rPr>
         <mc:AlternateContent>
           <mc:Choice Requires="wps">
@@ -39731,10 +39869,11 @@
         <w:rPr>
           <w:rFonts w:ascii="Arial" w:hAnsi="Arial" w:cs="Arial"/>
           <w:b/>
+          <w:noProof/>
           <w:color w:val="2E74B5" w:themeColor="accent1" w:themeShade="BF"/>
           <w:sz w:val="24"/>
           <w:szCs w:val="24"/>
-          <w:lang w:val="es-MX"/>
+          <w:lang w:val="es-MX" w:eastAsia="es-MX"/>
         </w:rPr>
         <mc:AlternateContent>
           <mc:Choice Requires="wps">
@@ -39911,7 +40050,7 @@
           <w:color w:val="2E74B5" w:themeColor="accent1" w:themeShade="BF"/>
           <w:sz w:val="24"/>
           <w:szCs w:val="24"/>
-          <w:lang w:val="es-MX"/>
+          <w:lang w:val="es-MX" w:eastAsia="es-MX"/>
         </w:rPr>
         <mc:AlternateContent>
           <mc:Choice Requires="wps">
@@ -40066,10 +40205,11 @@
         <w:rPr>
           <w:rFonts w:ascii="Arial" w:hAnsi="Arial" w:cs="Arial"/>
           <w:b/>
+          <w:noProof/>
           <w:color w:val="2E74B5" w:themeColor="accent1" w:themeShade="BF"/>
           <w:sz w:val="24"/>
           <w:szCs w:val="24"/>
-          <w:lang w:val="es-MX"/>
+          <w:lang w:val="es-MX" w:eastAsia="es-MX"/>
         </w:rPr>
         <mc:AlternateContent>
           <mc:Choice Requires="wps">
@@ -40228,10 +40368,11 @@
         <w:rPr>
           <w:rFonts w:ascii="Arial" w:hAnsi="Arial" w:cs="Arial"/>
           <w:b/>
+          <w:noProof/>
           <w:color w:val="2E74B5" w:themeColor="accent1" w:themeShade="BF"/>
           <w:sz w:val="24"/>
           <w:szCs w:val="24"/>
-          <w:lang w:val="es-MX"/>
+          <w:lang w:val="es-MX" w:eastAsia="es-MX"/>
         </w:rPr>
         <mc:AlternateContent>
           <mc:Choice Requires="wps">
@@ -41418,8 +41559,6 @@
         </w:rPr>
         <w:t>de capacitación continua</w:t>
       </w:r>
-      <w:bookmarkStart w:id="12" w:name="_GoBack"/>
-      <w:bookmarkEnd w:id="12"/>
     </w:p>
     <w:sectPr>
       <w:headerReference w:type="even" r:id="rId12"/>
@@ -41518,7 +41657,7 @@
         <w:rFonts w:asciiTheme="majorHAnsi" w:eastAsiaTheme="majorEastAsia" w:hAnsiTheme="majorHAnsi" w:cstheme="majorBidi"/>
         <w:noProof/>
       </w:rPr>
-      <w:t>38</w:t>
+      <w:t>20</w:t>
     </w:r>
     <w:r>
       <w:rPr>
@@ -45668,6 +45807,7 @@
   <w:style w:type="character" w:default="1" w:styleId="Fuentedeprrafopredeter">
     <w:name w:val="Default Paragraph Font"/>
     <w:uiPriority w:val="1"/>
+    <w:semiHidden/>
     <w:unhideWhenUsed/>
   </w:style>
   <w:style w:type="table" w:default="1" w:styleId="Tablanormal">
@@ -46221,7 +46361,7 @@
 </file>
 
 <file path=customXml/itemProps1.xml><?xml version="1.0" encoding="utf-8"?>
-<ds:datastoreItem xmlns:ds="http://schemas.openxmlformats.org/officeDocument/2006/customXml" ds:itemID="{A12E0D0C-A696-4D8E-AD65-3D9E496215A2}">
+<ds:datastoreItem xmlns:ds="http://schemas.openxmlformats.org/officeDocument/2006/customXml" ds:itemID="{E960926E-B009-4F49-B9E0-90CD4A3F8FEC}">
   <ds:schemaRefs>
     <ds:schemaRef ds:uri="http://schemas.openxmlformats.org/officeDocument/2006/bibliography"/>
   </ds:schemaRefs>

</xml_diff>

<commit_message>
Mapeo en progreso 3
</commit_message>
<xml_diff>
--- a/1.0 Perfil SI.docx
+++ b/1.0 Perfil SI.docx
@@ -2,6 +2,9 @@
 <file path=word/document.xml><?xml version="1.0" encoding="utf-8"?>
 <w:document xmlns:wpc="http://schemas.microsoft.com/office/word/2010/wordprocessingCanvas" xmlns:cx="http://schemas.microsoft.com/office/drawing/2014/chartex" xmlns:mc="http://schemas.openxmlformats.org/markup-compatibility/2006" xmlns:o="urn:schemas-microsoft-com:office:office" xmlns:r="http://schemas.openxmlformats.org/officeDocument/2006/relationships" xmlns:m="http://schemas.openxmlformats.org/officeDocument/2006/math" xmlns:v="urn:schemas-microsoft-com:vml" xmlns:wp14="http://schemas.microsoft.com/office/word/2010/wordprocessingDrawing" xmlns:wp="http://schemas.openxmlformats.org/drawingml/2006/wordprocessingDrawing" xmlns:w10="urn:schemas-microsoft-com:office:word" xmlns:w="http://schemas.openxmlformats.org/wordprocessingml/2006/main" xmlns:w14="http://schemas.microsoft.com/office/word/2010/wordml" xmlns:w15="http://schemas.microsoft.com/office/word/2012/wordml" xmlns:w16se="http://schemas.microsoft.com/office/word/2015/wordml/symex" xmlns:wpg="http://schemas.microsoft.com/office/word/2010/wordprocessingGroup" xmlns:wpi="http://schemas.microsoft.com/office/word/2010/wordprocessingInk" xmlns:wne="http://schemas.microsoft.com/office/word/2006/wordml" xmlns:wps="http://schemas.microsoft.com/office/word/2010/wordprocessingShape" mc:Ignorable="w14 w15 w16se wp14">
   <w:body>
+    <w:bookmarkStart w:id="0" w:name="_Toc481720234"/>
+    <w:bookmarkStart w:id="1" w:name="_Toc483523620"/>
+    <w:bookmarkStart w:id="2" w:name="_Toc4223802"/>
     <w:p>
       <w:pPr>
         <w:jc w:val="both"/>
@@ -12,9 +15,6 @@
           <w:szCs w:val="36"/>
         </w:rPr>
       </w:pPr>
-      <w:bookmarkStart w:id="0" w:name="_Toc481720234"/>
-      <w:bookmarkStart w:id="1" w:name="_Toc483523620"/>
-      <w:bookmarkStart w:id="2" w:name="_Toc4223802"/>
       <w:r>
         <w:rPr>
           <w:rFonts w:ascii="Arial" w:hAnsi="Arial" w:cs="Arial"/>
@@ -26950,19 +26950,111 @@
         </w:rPr>
       </w:pPr>
     </w:p>
-    <w:p>
-      <w:pPr>
-        <w:rPr>
-          <w:rFonts w:ascii="Arial" w:hAnsi="Arial" w:cs="Arial"/>
-          <w:b/>
-          <w:sz w:val="24"/>
-          <w:szCs w:val="24"/>
-        </w:rPr>
-      </w:pPr>
-      <w:r>
-        <w:rPr>
-          <w:rFonts w:ascii="Arial" w:hAnsi="Arial" w:cs="Arial"/>
-          <w:b/>
+    <w:tbl>
+      <w:tblPr>
+        <w:tblStyle w:val="Tablaconcuadrcula"/>
+        <w:tblW w:w="5528" w:type="dxa"/>
+        <w:tblInd w:w="137" w:type="dxa"/>
+        <w:tblLayout w:type="fixed"/>
+        <w:tblLook w:val="04A0" w:firstRow="1" w:lastRow="0" w:firstColumn="1" w:lastColumn="0" w:noHBand="0" w:noVBand="1"/>
+      </w:tblPr>
+      <w:tblGrid>
+        <w:gridCol w:w="2835"/>
+        <w:gridCol w:w="2693"/>
+      </w:tblGrid>
+      <w:tr>
+        <w:trPr>
+          <w:trHeight w:val="83"/>
+        </w:trPr>
+        <w:tc>
+          <w:tcPr>
+            <w:tcW w:w="2835" w:type="dxa"/>
+            <w:tcBorders>
+              <w:top w:val="single" w:sz="4" w:space="0" w:color="auto"/>
+              <w:left w:val="single" w:sz="4" w:space="0" w:color="auto"/>
+              <w:bottom w:val="single" w:sz="4" w:space="0" w:color="auto"/>
+              <w:right w:val="single" w:sz="24" w:space="0" w:color="F4B083" w:themeColor="accent2" w:themeTint="99"/>
+            </w:tcBorders>
+            <w:shd w:val="clear" w:color="auto" w:fill="A8D08D" w:themeFill="accent6" w:themeFillTint="99"/>
+            <w:hideMark/>
+          </w:tcPr>
+          <w:p>
+            <w:pPr>
+              <w:ind w:left="-113"/>
+              <w:rPr>
+                <w:rFonts w:ascii="Arial" w:hAnsi="Arial" w:cs="Arial"/>
+                <w:sz w:val="30"/>
+                <w:szCs w:val="30"/>
+              </w:rPr>
+            </w:pPr>
+            <w:r>
+              <w:rPr>
+                <w:rFonts w:ascii="Arial" w:hAnsi="Arial" w:cs="Arial"/>
+                <w:sz w:val="30"/>
+                <w:szCs w:val="30"/>
+              </w:rPr>
+              <w:t>LLAVE PRIMARIA</w:t>
+            </w:r>
+          </w:p>
+        </w:tc>
+        <w:tc>
+          <w:tcPr>
+            <w:tcW w:w="2693" w:type="dxa"/>
+            <w:tcBorders>
+              <w:top w:val="single" w:sz="24" w:space="0" w:color="F4B083" w:themeColor="accent2" w:themeTint="99"/>
+              <w:left w:val="single" w:sz="24" w:space="0" w:color="F4B083" w:themeColor="accent2" w:themeTint="99"/>
+              <w:bottom w:val="single" w:sz="24" w:space="0" w:color="F4B083" w:themeColor="accent2" w:themeTint="99"/>
+              <w:right w:val="single" w:sz="24" w:space="0" w:color="F4B083" w:themeColor="accent2" w:themeTint="99"/>
+            </w:tcBorders>
+            <w:hideMark/>
+          </w:tcPr>
+          <w:p>
+            <w:pPr>
+              <w:rPr>
+                <w:rFonts w:ascii="Arial" w:hAnsi="Arial" w:cs="Arial"/>
+                <w:sz w:val="30"/>
+                <w:szCs w:val="30"/>
+              </w:rPr>
+            </w:pPr>
+            <w:r>
+              <w:rPr>
+                <w:rFonts w:ascii="Arial" w:hAnsi="Arial" w:cs="Arial"/>
+                <w:sz w:val="30"/>
+                <w:szCs w:val="30"/>
+              </w:rPr>
+              <w:t>LLAVE FORANEA</w:t>
+            </w:r>
+          </w:p>
+        </w:tc>
+      </w:tr>
+    </w:tbl>
+    <w:p>
+      <w:pPr>
+        <w:rPr>
+          <w:rFonts w:ascii="Arial" w:hAnsi="Arial" w:cs="Arial"/>
+          <w:b/>
+          <w:color w:val="2E74B5" w:themeColor="accent1" w:themeShade="BF"/>
+          <w:sz w:val="24"/>
+          <w:szCs w:val="24"/>
+          <w:lang w:val="es-MX"/>
+        </w:rPr>
+      </w:pPr>
+    </w:p>
+    <w:p>
+      <w:pPr>
+        <w:rPr>
+          <w:rFonts w:ascii="Arial" w:hAnsi="Arial" w:cs="Arial"/>
+          <w:b/>
+          <w:color w:val="000000" w:themeColor="text1"/>
+          <w:sz w:val="24"/>
+          <w:szCs w:val="24"/>
+        </w:rPr>
+      </w:pPr>
+      <w:r>
+        <w:rPr>
+          <w:rFonts w:ascii="Arial" w:hAnsi="Arial" w:cs="Arial"/>
+          <w:b/>
+          <w:color w:val="000000" w:themeColor="text1"/>
           <w:sz w:val="24"/>
           <w:szCs w:val="24"/>
         </w:rPr>
@@ -26991,26 +27083,29 @@
         <w:tc>
           <w:tcPr>
             <w:tcW w:w="1701" w:type="dxa"/>
+            <w:shd w:val="clear" w:color="auto" w:fill="A8D08D" w:themeFill="accent6" w:themeFillTint="99"/>
           </w:tcPr>
           <w:p>
             <w:pPr>
               <w:ind w:left="-113"/>
               <w:rPr>
                 <w:rFonts w:ascii="Arial" w:hAnsi="Arial" w:cs="Arial"/>
-                <w:color w:val="FF0000"/>
+                <w:color w:val="000000" w:themeColor="text1"/>
                 <w:sz w:val="24"/>
                 <w:szCs w:val="24"/>
               </w:rPr>
             </w:pPr>
+            <w:proofErr w:type="spellStart"/>
             <w:r>
               <w:rPr>
                 <w:rFonts w:ascii="Arial" w:hAnsi="Arial" w:cs="Arial"/>
-                <w:color w:val="70AD47" w:themeColor="accent6"/>
+                <w:color w:val="000000" w:themeColor="text1"/>
                 <w:sz w:val="24"/>
                 <w:szCs w:val="24"/>
               </w:rPr>
-              <w:t>CODIGO</w:t>
+              <w:t>codigo</w:t>
             </w:r>
+            <w:proofErr w:type="spellEnd"/>
           </w:p>
         </w:tc>
         <w:tc>
@@ -27021,6 +27116,7 @@
             <w:pPr>
               <w:rPr>
                 <w:rFonts w:ascii="Arial" w:hAnsi="Arial" w:cs="Arial"/>
+                <w:color w:val="000000" w:themeColor="text1"/>
                 <w:sz w:val="24"/>
                 <w:szCs w:val="24"/>
               </w:rPr>
@@ -27028,6 +27124,7 @@
             <w:r>
               <w:rPr>
                 <w:rFonts w:ascii="Arial" w:hAnsi="Arial" w:cs="Arial"/>
+                <w:color w:val="000000" w:themeColor="text1"/>
                 <w:sz w:val="24"/>
                 <w:szCs w:val="24"/>
               </w:rPr>
@@ -27043,6 +27140,7 @@
             <w:pPr>
               <w:rPr>
                 <w:rFonts w:ascii="Arial" w:hAnsi="Arial" w:cs="Arial"/>
+                <w:color w:val="000000" w:themeColor="text1"/>
                 <w:sz w:val="24"/>
                 <w:szCs w:val="24"/>
               </w:rPr>
@@ -27050,6 +27148,7 @@
             <w:r>
               <w:rPr>
                 <w:rFonts w:ascii="Arial" w:hAnsi="Arial" w:cs="Arial"/>
+                <w:color w:val="000000" w:themeColor="text1"/>
                 <w:sz w:val="24"/>
                 <w:szCs w:val="24"/>
               </w:rPr>
@@ -27065,6 +27164,7 @@
             <w:pPr>
               <w:rPr>
                 <w:rFonts w:ascii="Arial" w:hAnsi="Arial" w:cs="Arial"/>
+                <w:color w:val="000000" w:themeColor="text1"/>
                 <w:sz w:val="24"/>
                 <w:szCs w:val="24"/>
               </w:rPr>
@@ -27073,6 +27173,7 @@
             <w:r>
               <w:rPr>
                 <w:rFonts w:ascii="Arial" w:hAnsi="Arial" w:cs="Arial"/>
+                <w:color w:val="000000" w:themeColor="text1"/>
                 <w:sz w:val="24"/>
                 <w:szCs w:val="24"/>
               </w:rPr>
@@ -27089,6 +27190,7 @@
             <w:pPr>
               <w:rPr>
                 <w:rFonts w:ascii="Arial" w:hAnsi="Arial" w:cs="Arial"/>
+                <w:color w:val="000000" w:themeColor="text1"/>
                 <w:sz w:val="24"/>
                 <w:szCs w:val="24"/>
               </w:rPr>
@@ -27097,6 +27199,7 @@
             <w:r>
               <w:rPr>
                 <w:rFonts w:ascii="Arial" w:hAnsi="Arial" w:cs="Arial"/>
+                <w:color w:val="000000" w:themeColor="text1"/>
                 <w:sz w:val="24"/>
                 <w:szCs w:val="24"/>
               </w:rPr>
@@ -27117,7 +27220,7 @@
         <w:rPr>
           <w:rFonts w:ascii="Arial" w:hAnsi="Arial" w:cs="Arial"/>
           <w:b/>
-          <w:color w:val="2E74B5" w:themeColor="accent1" w:themeShade="BF"/>
+          <w:color w:val="000000" w:themeColor="text1"/>
           <w:sz w:val="24"/>
           <w:szCs w:val="24"/>
           <w:lang w:val="es-MX"/>
@@ -27153,6 +27256,7 @@
               <w:ind w:left="-113"/>
               <w:rPr>
                 <w:rFonts w:ascii="Arial" w:hAnsi="Arial" w:cs="Arial"/>
+                <w:color w:val="000000" w:themeColor="text1"/>
                 <w:sz w:val="24"/>
                 <w:szCs w:val="24"/>
               </w:rPr>
@@ -27161,6 +27265,7 @@
             <w:r>
               <w:rPr>
                 <w:rFonts w:ascii="Arial" w:hAnsi="Arial" w:cs="Arial"/>
+                <w:color w:val="000000" w:themeColor="text1"/>
                 <w:sz w:val="24"/>
                 <w:szCs w:val="24"/>
               </w:rPr>
@@ -27178,7 +27283,7 @@
               <w:ind w:left="-113"/>
               <w:rPr>
                 <w:rFonts w:ascii="Arial" w:hAnsi="Arial" w:cs="Arial"/>
-                <w:color w:val="FF0000"/>
+                <w:color w:val="000000" w:themeColor="text1"/>
                 <w:sz w:val="24"/>
                 <w:szCs w:val="24"/>
               </w:rPr>
@@ -27187,6 +27292,7 @@
             <w:r>
               <w:rPr>
                 <w:rFonts w:ascii="Arial" w:hAnsi="Arial" w:cs="Arial"/>
+                <w:color w:val="000000" w:themeColor="text1"/>
                 <w:sz w:val="24"/>
                 <w:szCs w:val="24"/>
               </w:rPr>
@@ -27203,6 +27309,7 @@
             <w:pPr>
               <w:rPr>
                 <w:rFonts w:ascii="Arial" w:hAnsi="Arial" w:cs="Arial"/>
+                <w:color w:val="000000" w:themeColor="text1"/>
                 <w:sz w:val="24"/>
                 <w:szCs w:val="24"/>
               </w:rPr>
@@ -27210,6 +27317,7 @@
             <w:r>
               <w:rPr>
                 <w:rFonts w:ascii="Arial" w:hAnsi="Arial" w:cs="Arial"/>
+                <w:color w:val="000000" w:themeColor="text1"/>
                 <w:sz w:val="24"/>
                 <w:szCs w:val="24"/>
               </w:rPr>
@@ -27225,6 +27333,7 @@
             <w:pPr>
               <w:rPr>
                 <w:rFonts w:ascii="Arial" w:hAnsi="Arial" w:cs="Arial"/>
+                <w:color w:val="000000" w:themeColor="text1"/>
                 <w:sz w:val="24"/>
                 <w:szCs w:val="24"/>
               </w:rPr>
@@ -27233,6 +27342,7 @@
             <w:r>
               <w:rPr>
                 <w:rFonts w:ascii="Arial" w:hAnsi="Arial" w:cs="Arial"/>
+                <w:color w:val="000000" w:themeColor="text1"/>
                 <w:sz w:val="24"/>
                 <w:szCs w:val="24"/>
               </w:rPr>
@@ -27249,6 +27359,7 @@
             <w:pPr>
               <w:rPr>
                 <w:rFonts w:ascii="Arial" w:hAnsi="Arial" w:cs="Arial"/>
+                <w:color w:val="000000" w:themeColor="text1"/>
                 <w:sz w:val="24"/>
                 <w:szCs w:val="24"/>
               </w:rPr>
@@ -27257,6 +27368,7 @@
             <w:r>
               <w:rPr>
                 <w:rFonts w:ascii="Arial" w:hAnsi="Arial" w:cs="Arial"/>
+                <w:color w:val="000000" w:themeColor="text1"/>
                 <w:sz w:val="24"/>
                 <w:szCs w:val="24"/>
               </w:rPr>
@@ -27273,6 +27385,7 @@
             <w:pPr>
               <w:rPr>
                 <w:rFonts w:ascii="Arial" w:hAnsi="Arial" w:cs="Arial"/>
+                <w:color w:val="000000" w:themeColor="text1"/>
                 <w:sz w:val="24"/>
                 <w:szCs w:val="24"/>
               </w:rPr>
@@ -27281,6 +27394,7 @@
             <w:r>
               <w:rPr>
                 <w:rFonts w:ascii="Arial" w:hAnsi="Arial" w:cs="Arial"/>
+                <w:color w:val="000000" w:themeColor="text1"/>
                 <w:sz w:val="24"/>
                 <w:szCs w:val="24"/>
               </w:rPr>
@@ -27296,16 +27410,18 @@
         <w:rPr>
           <w:rFonts w:ascii="Arial" w:hAnsi="Arial" w:cs="Arial"/>
           <w:b/>
-          <w:sz w:val="24"/>
-          <w:szCs w:val="24"/>
-        </w:rPr>
-      </w:pPr>
-    </w:p>
-    <w:p>
-      <w:pPr>
-        <w:rPr>
-          <w:rFonts w:ascii="Arial" w:hAnsi="Arial" w:cs="Arial"/>
-          <w:b/>
+          <w:color w:val="000000" w:themeColor="text1"/>
+          <w:sz w:val="24"/>
+          <w:szCs w:val="24"/>
+        </w:rPr>
+      </w:pPr>
+    </w:p>
+    <w:p>
+      <w:pPr>
+        <w:rPr>
+          <w:rFonts w:ascii="Arial" w:hAnsi="Arial" w:cs="Arial"/>
+          <w:b/>
+          <w:color w:val="000000" w:themeColor="text1"/>
           <w:sz w:val="24"/>
           <w:szCs w:val="24"/>
         </w:rPr>
@@ -27315,6 +27431,7 @@
         <w:rPr>
           <w:rFonts w:ascii="Arial" w:hAnsi="Arial" w:cs="Arial"/>
           <w:b/>
+          <w:color w:val="000000" w:themeColor="text1"/>
           <w:sz w:val="24"/>
           <w:szCs w:val="24"/>
         </w:rPr>
@@ -27342,36 +27459,17 @@
         <w:tc>
           <w:tcPr>
             <w:tcW w:w="1701" w:type="dxa"/>
+            <w:tcBorders>
+              <w:right w:val="single" w:sz="24" w:space="0" w:color="F4B083" w:themeColor="accent2" w:themeTint="99"/>
+            </w:tcBorders>
+            <w:shd w:val="clear" w:color="auto" w:fill="A8D08D" w:themeFill="accent6" w:themeFillTint="99"/>
           </w:tcPr>
           <w:p>
             <w:pPr>
               <w:ind w:left="-113"/>
               <w:rPr>
                 <w:rFonts w:ascii="Arial" w:hAnsi="Arial" w:cs="Arial"/>
-                <w:color w:val="FF0000"/>
-                <w:sz w:val="24"/>
-                <w:szCs w:val="24"/>
-              </w:rPr>
-            </w:pPr>
-            <w:r>
-              <w:rPr>
-                <w:rFonts w:ascii="Arial" w:hAnsi="Arial" w:cs="Arial"/>
-                <w:color w:val="70AD47" w:themeColor="accent6"/>
-                <w:sz w:val="24"/>
-                <w:szCs w:val="24"/>
-              </w:rPr>
-              <w:t>CODIGO</w:t>
-            </w:r>
-          </w:p>
-        </w:tc>
-        <w:tc>
-          <w:tcPr>
-            <w:tcW w:w="1843" w:type="dxa"/>
-          </w:tcPr>
-          <w:p>
-            <w:pPr>
-              <w:rPr>
-                <w:rFonts w:ascii="Arial" w:hAnsi="Arial" w:cs="Arial"/>
+                <w:color w:val="000000" w:themeColor="text1"/>
                 <w:sz w:val="24"/>
                 <w:szCs w:val="24"/>
               </w:rPr>
@@ -27380,23 +27478,57 @@
             <w:r>
               <w:rPr>
                 <w:rFonts w:ascii="Arial" w:hAnsi="Arial" w:cs="Arial"/>
-                <w:color w:val="C45911" w:themeColor="accent2" w:themeShade="BF"/>
+                <w:color w:val="000000" w:themeColor="text1"/>
                 <w:sz w:val="24"/>
                 <w:szCs w:val="24"/>
               </w:rPr>
-              <w:t>codigoPersona</w:t>
+              <w:t>codigo</w:t>
             </w:r>
             <w:proofErr w:type="spellEnd"/>
           </w:p>
         </w:tc>
         <w:tc>
           <w:tcPr>
-            <w:tcW w:w="1417" w:type="dxa"/>
+            <w:tcW w:w="1843" w:type="dxa"/>
+            <w:tcBorders>
+              <w:top w:val="single" w:sz="24" w:space="0" w:color="F4B083" w:themeColor="accent2" w:themeTint="99"/>
+              <w:left w:val="single" w:sz="24" w:space="0" w:color="F4B083" w:themeColor="accent2" w:themeTint="99"/>
+              <w:bottom w:val="single" w:sz="24" w:space="0" w:color="F4B083" w:themeColor="accent2" w:themeTint="99"/>
+              <w:right w:val="single" w:sz="24" w:space="0" w:color="F4B083" w:themeColor="accent2" w:themeTint="99"/>
+            </w:tcBorders>
           </w:tcPr>
           <w:p>
             <w:pPr>
               <w:rPr>
                 <w:rFonts w:ascii="Arial" w:hAnsi="Arial" w:cs="Arial"/>
+                <w:color w:val="000000" w:themeColor="text1"/>
+                <w:sz w:val="24"/>
+                <w:szCs w:val="24"/>
+              </w:rPr>
+            </w:pPr>
+            <w:r>
+              <w:rPr>
+                <w:rFonts w:ascii="Arial" w:hAnsi="Arial" w:cs="Arial"/>
+                <w:color w:val="000000" w:themeColor="text1"/>
+                <w:sz w:val="24"/>
+                <w:szCs w:val="24"/>
+              </w:rPr>
+              <w:t>codigoPersona</w:t>
+            </w:r>
+          </w:p>
+        </w:tc>
+        <w:tc>
+          <w:tcPr>
+            <w:tcW w:w="1417" w:type="dxa"/>
+            <w:tcBorders>
+              <w:left w:val="single" w:sz="24" w:space="0" w:color="F4B083" w:themeColor="accent2" w:themeTint="99"/>
+            </w:tcBorders>
+          </w:tcPr>
+          <w:p>
+            <w:pPr>
+              <w:rPr>
+                <w:rFonts w:ascii="Arial" w:hAnsi="Arial" w:cs="Arial"/>
+                <w:color w:val="000000" w:themeColor="text1"/>
                 <w:sz w:val="24"/>
                 <w:szCs w:val="24"/>
               </w:rPr>
@@ -27405,6 +27537,7 @@
             <w:r>
               <w:rPr>
                 <w:rFonts w:ascii="Arial" w:hAnsi="Arial" w:cs="Arial"/>
+                <w:color w:val="000000" w:themeColor="text1"/>
                 <w:sz w:val="24"/>
                 <w:szCs w:val="24"/>
               </w:rPr>
@@ -27420,16 +27553,18 @@
         <w:rPr>
           <w:rFonts w:ascii="Arial" w:hAnsi="Arial" w:cs="Arial"/>
           <w:b/>
-          <w:sz w:val="24"/>
-          <w:szCs w:val="24"/>
-        </w:rPr>
-      </w:pPr>
-    </w:p>
-    <w:p>
-      <w:pPr>
-        <w:rPr>
-          <w:rFonts w:ascii="Arial" w:hAnsi="Arial" w:cs="Arial"/>
-          <w:b/>
+          <w:color w:val="000000" w:themeColor="text1"/>
+          <w:sz w:val="24"/>
+          <w:szCs w:val="24"/>
+        </w:rPr>
+      </w:pPr>
+    </w:p>
+    <w:p>
+      <w:pPr>
+        <w:rPr>
+          <w:rFonts w:ascii="Arial" w:hAnsi="Arial" w:cs="Arial"/>
+          <w:b/>
+          <w:color w:val="000000" w:themeColor="text1"/>
           <w:sz w:val="24"/>
           <w:szCs w:val="24"/>
         </w:rPr>
@@ -27439,6 +27574,7 @@
         <w:rPr>
           <w:rFonts w:ascii="Arial" w:hAnsi="Arial" w:cs="Arial"/>
           <w:b/>
+          <w:color w:val="000000" w:themeColor="text1"/>
           <w:sz w:val="24"/>
           <w:szCs w:val="24"/>
         </w:rPr>
@@ -27465,13 +27601,14 @@
         <w:tc>
           <w:tcPr>
             <w:tcW w:w="1701" w:type="dxa"/>
+            <w:shd w:val="clear" w:color="auto" w:fill="A8D08D" w:themeFill="accent6" w:themeFillTint="99"/>
           </w:tcPr>
           <w:p>
             <w:pPr>
               <w:ind w:left="-113"/>
               <w:rPr>
                 <w:rFonts w:ascii="Arial" w:hAnsi="Arial" w:cs="Arial"/>
-                <w:color w:val="FF0000"/>
+                <w:color w:val="000000" w:themeColor="text1"/>
                 <w:sz w:val="24"/>
                 <w:szCs w:val="24"/>
               </w:rPr>
@@ -27479,11 +27616,11 @@
             <w:r>
               <w:rPr>
                 <w:rFonts w:ascii="Arial" w:hAnsi="Arial" w:cs="Arial"/>
-                <w:color w:val="70AD47" w:themeColor="accent6"/>
+                <w:color w:val="000000" w:themeColor="text1"/>
                 <w:sz w:val="24"/>
                 <w:szCs w:val="24"/>
               </w:rPr>
-              <w:t xml:space="preserve"> ID</w:t>
+              <w:t xml:space="preserve"> id</w:t>
             </w:r>
           </w:p>
         </w:tc>
@@ -27495,6 +27632,7 @@
             <w:pPr>
               <w:rPr>
                 <w:rFonts w:ascii="Arial" w:hAnsi="Arial" w:cs="Arial"/>
+                <w:color w:val="000000" w:themeColor="text1"/>
                 <w:sz w:val="24"/>
                 <w:szCs w:val="24"/>
               </w:rPr>
@@ -27502,6 +27640,7 @@
             <w:r>
               <w:rPr>
                 <w:rFonts w:ascii="Arial" w:hAnsi="Arial" w:cs="Arial"/>
+                <w:color w:val="000000" w:themeColor="text1"/>
                 <w:sz w:val="24"/>
                 <w:szCs w:val="24"/>
               </w:rPr>
@@ -27516,24 +27655,27 @@
         <w:rPr>
           <w:rFonts w:ascii="Arial" w:hAnsi="Arial" w:cs="Arial"/>
           <w:b/>
-          <w:sz w:val="24"/>
-          <w:szCs w:val="24"/>
-        </w:rPr>
-      </w:pPr>
-    </w:p>
-    <w:p>
-      <w:pPr>
-        <w:rPr>
-          <w:rFonts w:ascii="Arial" w:hAnsi="Arial" w:cs="Arial"/>
-          <w:b/>
-          <w:sz w:val="24"/>
-          <w:szCs w:val="24"/>
-        </w:rPr>
-      </w:pPr>
-      <w:r>
-        <w:rPr>
-          <w:rFonts w:ascii="Arial" w:hAnsi="Arial" w:cs="Arial"/>
-          <w:b/>
+          <w:color w:val="000000" w:themeColor="text1"/>
+          <w:sz w:val="24"/>
+          <w:szCs w:val="24"/>
+        </w:rPr>
+      </w:pPr>
+    </w:p>
+    <w:p>
+      <w:pPr>
+        <w:rPr>
+          <w:rFonts w:ascii="Arial" w:hAnsi="Arial" w:cs="Arial"/>
+          <w:b/>
+          <w:color w:val="000000" w:themeColor="text1"/>
+          <w:sz w:val="24"/>
+          <w:szCs w:val="24"/>
+        </w:rPr>
+      </w:pPr>
+      <w:r>
+        <w:rPr>
+          <w:rFonts w:ascii="Arial" w:hAnsi="Arial" w:cs="Arial"/>
+          <w:b/>
+          <w:color w:val="000000" w:themeColor="text1"/>
           <w:sz w:val="24"/>
           <w:szCs w:val="24"/>
         </w:rPr>
@@ -27543,13 +27685,14 @@
     <w:tbl>
       <w:tblPr>
         <w:tblStyle w:val="Tablaconcuadrcula"/>
-        <w:tblW w:w="3119" w:type="dxa"/>
+        <w:tblW w:w="4537" w:type="dxa"/>
         <w:tblInd w:w="137" w:type="dxa"/>
         <w:tblLayout w:type="fixed"/>
         <w:tblLook w:val="04A0" w:firstRow="1" w:lastRow="0" w:firstColumn="1" w:lastColumn="0" w:noHBand="0" w:noVBand="1"/>
       </w:tblPr>
       <w:tblGrid>
         <w:gridCol w:w="1701"/>
+        <w:gridCol w:w="1418"/>
         <w:gridCol w:w="1418"/>
       </w:tblGrid>
       <w:tr>
@@ -27559,13 +27702,14 @@
         <w:tc>
           <w:tcPr>
             <w:tcW w:w="1701" w:type="dxa"/>
+            <w:shd w:val="clear" w:color="auto" w:fill="A8D08D" w:themeFill="accent6" w:themeFillTint="99"/>
           </w:tcPr>
           <w:p>
             <w:pPr>
               <w:ind w:left="-113"/>
               <w:rPr>
                 <w:rFonts w:ascii="Arial" w:hAnsi="Arial" w:cs="Arial"/>
-                <w:color w:val="FF0000"/>
+                <w:color w:val="000000" w:themeColor="text1"/>
                 <w:sz w:val="24"/>
                 <w:szCs w:val="24"/>
               </w:rPr>
@@ -27573,22 +27717,26 @@
             <w:r>
               <w:rPr>
                 <w:rFonts w:ascii="Arial" w:hAnsi="Arial" w:cs="Arial"/>
-                <w:color w:val="70AD47" w:themeColor="accent6"/>
+                <w:color w:val="000000" w:themeColor="text1"/>
                 <w:sz w:val="24"/>
                 <w:szCs w:val="24"/>
               </w:rPr>
-              <w:t>NOMBRE</w:t>
+              <w:t>nombre</w:t>
             </w:r>
           </w:p>
         </w:tc>
         <w:tc>
           <w:tcPr>
             <w:tcW w:w="1418" w:type="dxa"/>
+            <w:tcBorders>
+              <w:right w:val="single" w:sz="24" w:space="0" w:color="F4B083" w:themeColor="accent2" w:themeTint="99"/>
+            </w:tcBorders>
           </w:tcPr>
           <w:p>
             <w:pPr>
               <w:rPr>
                 <w:rFonts w:ascii="Arial" w:hAnsi="Arial" w:cs="Arial"/>
+                <w:color w:val="000000" w:themeColor="text1"/>
                 <w:sz w:val="24"/>
                 <w:szCs w:val="24"/>
               </w:rPr>
@@ -27596,6 +27744,7 @@
             <w:r>
               <w:rPr>
                 <w:rFonts w:ascii="Arial" w:hAnsi="Arial" w:cs="Arial"/>
+                <w:color w:val="000000" w:themeColor="text1"/>
                 <w:sz w:val="24"/>
                 <w:szCs w:val="24"/>
               </w:rPr>
@@ -27603,6 +27752,38 @@
             </w:r>
           </w:p>
         </w:tc>
+        <w:tc>
+          <w:tcPr>
+            <w:tcW w:w="1418" w:type="dxa"/>
+            <w:tcBorders>
+              <w:top w:val="single" w:sz="24" w:space="0" w:color="F4B083" w:themeColor="accent2" w:themeTint="99"/>
+              <w:left w:val="single" w:sz="24" w:space="0" w:color="F4B083" w:themeColor="accent2" w:themeTint="99"/>
+              <w:bottom w:val="single" w:sz="24" w:space="0" w:color="F4B083" w:themeColor="accent2" w:themeTint="99"/>
+              <w:right w:val="single" w:sz="24" w:space="0" w:color="F4B083" w:themeColor="accent2" w:themeTint="99"/>
+            </w:tcBorders>
+          </w:tcPr>
+          <w:p>
+            <w:pPr>
+              <w:rPr>
+                <w:rFonts w:ascii="Arial" w:hAnsi="Arial" w:cs="Arial"/>
+                <w:color w:val="000000" w:themeColor="text1"/>
+                <w:sz w:val="24"/>
+                <w:szCs w:val="24"/>
+              </w:rPr>
+            </w:pPr>
+            <w:proofErr w:type="spellStart"/>
+            <w:r>
+              <w:rPr>
+                <w:rFonts w:ascii="Arial" w:hAnsi="Arial" w:cs="Arial"/>
+                <w:color w:val="000000" w:themeColor="text1"/>
+                <w:sz w:val="24"/>
+                <w:szCs w:val="24"/>
+              </w:rPr>
+              <w:t>idPrivilegio</w:t>
+            </w:r>
+            <w:proofErr w:type="spellEnd"/>
+          </w:p>
+        </w:tc>
       </w:tr>
     </w:tbl>
     <w:p>
@@ -27610,16 +27791,18 @@
         <w:rPr>
           <w:rFonts w:ascii="Arial" w:hAnsi="Arial" w:cs="Arial"/>
           <w:b/>
-          <w:sz w:val="24"/>
-          <w:szCs w:val="24"/>
-        </w:rPr>
-      </w:pPr>
-    </w:p>
-    <w:p>
-      <w:pPr>
-        <w:rPr>
-          <w:rFonts w:ascii="Arial" w:hAnsi="Arial" w:cs="Arial"/>
-          <w:b/>
+          <w:color w:val="000000" w:themeColor="text1"/>
+          <w:sz w:val="24"/>
+          <w:szCs w:val="24"/>
+        </w:rPr>
+      </w:pPr>
+    </w:p>
+    <w:p>
+      <w:pPr>
+        <w:rPr>
+          <w:rFonts w:ascii="Arial" w:hAnsi="Arial" w:cs="Arial"/>
+          <w:b/>
+          <w:color w:val="000000" w:themeColor="text1"/>
           <w:sz w:val="24"/>
           <w:szCs w:val="24"/>
         </w:rPr>
@@ -27629,6 +27812,7 @@
         <w:rPr>
           <w:rFonts w:ascii="Arial" w:hAnsi="Arial" w:cs="Arial"/>
           <w:b/>
+          <w:color w:val="000000" w:themeColor="text1"/>
           <w:sz w:val="24"/>
           <w:szCs w:val="24"/>
         </w:rPr>
@@ -27656,13 +27840,14 @@
         <w:tc>
           <w:tcPr>
             <w:tcW w:w="1701" w:type="dxa"/>
+            <w:shd w:val="clear" w:color="auto" w:fill="A8D08D" w:themeFill="accent6" w:themeFillTint="99"/>
           </w:tcPr>
           <w:p>
             <w:pPr>
               <w:ind w:left="-113"/>
               <w:rPr>
                 <w:rFonts w:ascii="Arial" w:hAnsi="Arial" w:cs="Arial"/>
-                <w:color w:val="FF0000"/>
+                <w:color w:val="000000" w:themeColor="text1"/>
                 <w:sz w:val="24"/>
                 <w:szCs w:val="24"/>
               </w:rPr>
@@ -27670,11 +27855,11 @@
             <w:r>
               <w:rPr>
                 <w:rFonts w:ascii="Arial" w:hAnsi="Arial" w:cs="Arial"/>
-                <w:color w:val="70AD47" w:themeColor="accent6"/>
+                <w:color w:val="000000" w:themeColor="text1"/>
                 <w:sz w:val="24"/>
                 <w:szCs w:val="24"/>
               </w:rPr>
-              <w:t>ID</w:t>
+              <w:t>id</w:t>
             </w:r>
           </w:p>
         </w:tc>
@@ -27686,6 +27871,7 @@
             <w:pPr>
               <w:rPr>
                 <w:rFonts w:ascii="Arial" w:hAnsi="Arial" w:cs="Arial"/>
+                <w:color w:val="000000" w:themeColor="text1"/>
                 <w:sz w:val="24"/>
                 <w:szCs w:val="24"/>
               </w:rPr>
@@ -27693,18 +27879,11 @@
             <w:r>
               <w:rPr>
                 <w:rFonts w:ascii="Arial" w:hAnsi="Arial" w:cs="Arial"/>
+                <w:color w:val="000000" w:themeColor="text1"/>
                 <w:sz w:val="24"/>
                 <w:szCs w:val="24"/>
               </w:rPr>
-              <w:t>n</w:t>
-            </w:r>
-            <w:r>
-              <w:rPr>
-                <w:rFonts w:ascii="Arial" w:hAnsi="Arial" w:cs="Arial"/>
-                <w:sz w:val="24"/>
-                <w:szCs w:val="24"/>
-              </w:rPr>
-              <w:t>ombre</w:t>
+              <w:t>nombre</w:t>
             </w:r>
           </w:p>
         </w:tc>
@@ -27716,6 +27895,7 @@
             <w:pPr>
               <w:rPr>
                 <w:rFonts w:ascii="Arial" w:hAnsi="Arial" w:cs="Arial"/>
+                <w:color w:val="000000" w:themeColor="text1"/>
                 <w:sz w:val="24"/>
                 <w:szCs w:val="24"/>
               </w:rPr>
@@ -27724,10 +27904,22 @@
             <w:r>
               <w:rPr>
                 <w:rFonts w:ascii="Arial" w:hAnsi="Arial" w:cs="Arial"/>
+                <w:color w:val="000000" w:themeColor="text1"/>
                 <w:sz w:val="24"/>
                 <w:szCs w:val="24"/>
               </w:rPr>
-              <w:t>cantidadCargos</w:t>
+              <w:t>canti</w:t>
+            </w:r>
+            <w:bookmarkStart w:id="12" w:name="_GoBack"/>
+            <w:bookmarkEnd w:id="12"/>
+            <w:r>
+              <w:rPr>
+                <w:rFonts w:ascii="Arial" w:hAnsi="Arial" w:cs="Arial"/>
+                <w:color w:val="000000" w:themeColor="text1"/>
+                <w:sz w:val="24"/>
+                <w:szCs w:val="24"/>
+              </w:rPr>
+              <w:t>dadCargos</w:t>
             </w:r>
             <w:proofErr w:type="spellEnd"/>
           </w:p>
@@ -27739,24 +27931,27 @@
         <w:rPr>
           <w:rFonts w:ascii="Arial" w:hAnsi="Arial" w:cs="Arial"/>
           <w:b/>
-          <w:sz w:val="24"/>
-          <w:szCs w:val="24"/>
-        </w:rPr>
-      </w:pPr>
-    </w:p>
-    <w:p>
-      <w:pPr>
-        <w:rPr>
-          <w:rFonts w:ascii="Arial" w:hAnsi="Arial" w:cs="Arial"/>
-          <w:b/>
-          <w:sz w:val="24"/>
-          <w:szCs w:val="24"/>
-        </w:rPr>
-      </w:pPr>
-      <w:r>
-        <w:rPr>
-          <w:rFonts w:ascii="Arial" w:hAnsi="Arial" w:cs="Arial"/>
-          <w:b/>
+          <w:color w:val="000000" w:themeColor="text1"/>
+          <w:sz w:val="24"/>
+          <w:szCs w:val="24"/>
+        </w:rPr>
+      </w:pPr>
+    </w:p>
+    <w:p>
+      <w:pPr>
+        <w:rPr>
+          <w:rFonts w:ascii="Arial" w:hAnsi="Arial" w:cs="Arial"/>
+          <w:b/>
+          <w:color w:val="000000" w:themeColor="text1"/>
+          <w:sz w:val="24"/>
+          <w:szCs w:val="24"/>
+        </w:rPr>
+      </w:pPr>
+      <w:r>
+        <w:rPr>
+          <w:rFonts w:ascii="Arial" w:hAnsi="Arial" w:cs="Arial"/>
+          <w:b/>
+          <w:color w:val="000000" w:themeColor="text1"/>
           <w:sz w:val="24"/>
           <w:szCs w:val="24"/>
         </w:rPr>
@@ -27784,13 +27979,14 @@
         <w:tc>
           <w:tcPr>
             <w:tcW w:w="1701" w:type="dxa"/>
+            <w:shd w:val="clear" w:color="auto" w:fill="A8D08D" w:themeFill="accent6" w:themeFillTint="99"/>
           </w:tcPr>
           <w:p>
             <w:pPr>
               <w:ind w:left="-113"/>
               <w:rPr>
                 <w:rFonts w:ascii="Arial" w:hAnsi="Arial" w:cs="Arial"/>
-                <w:color w:val="FF0000"/>
+                <w:color w:val="000000" w:themeColor="text1"/>
                 <w:sz w:val="24"/>
                 <w:szCs w:val="24"/>
               </w:rPr>
@@ -27798,11 +27994,11 @@
             <w:r>
               <w:rPr>
                 <w:rFonts w:ascii="Arial" w:hAnsi="Arial" w:cs="Arial"/>
-                <w:color w:val="70AD47" w:themeColor="accent6"/>
+                <w:color w:val="000000" w:themeColor="text1"/>
                 <w:sz w:val="24"/>
                 <w:szCs w:val="24"/>
               </w:rPr>
-              <w:t>ID</w:t>
+              <w:t>id</w:t>
             </w:r>
           </w:p>
         </w:tc>
@@ -27814,6 +28010,7 @@
             <w:pPr>
               <w:rPr>
                 <w:rFonts w:ascii="Arial" w:hAnsi="Arial" w:cs="Arial"/>
+                <w:color w:val="000000" w:themeColor="text1"/>
                 <w:sz w:val="24"/>
                 <w:szCs w:val="24"/>
               </w:rPr>
@@ -27821,29 +28018,26 @@
             <w:r>
               <w:rPr>
                 <w:rFonts w:ascii="Arial" w:hAnsi="Arial" w:cs="Arial"/>
+                <w:color w:val="000000" w:themeColor="text1"/>
                 <w:sz w:val="24"/>
                 <w:szCs w:val="24"/>
               </w:rPr>
-              <w:t>n</w:t>
-            </w:r>
-            <w:r>
-              <w:rPr>
-                <w:rFonts w:ascii="Arial" w:hAnsi="Arial" w:cs="Arial"/>
-                <w:sz w:val="24"/>
-                <w:szCs w:val="24"/>
-              </w:rPr>
-              <w:t>ombre</w:t>
+              <w:t>nombre</w:t>
             </w:r>
           </w:p>
         </w:tc>
         <w:tc>
           <w:tcPr>
             <w:tcW w:w="1276" w:type="dxa"/>
+            <w:tcBorders>
+              <w:right w:val="single" w:sz="24" w:space="0" w:color="F4B083" w:themeColor="accent2" w:themeTint="99"/>
+            </w:tcBorders>
           </w:tcPr>
           <w:p>
             <w:pPr>
               <w:rPr>
                 <w:rFonts w:ascii="Arial" w:hAnsi="Arial" w:cs="Arial"/>
+                <w:color w:val="000000" w:themeColor="text1"/>
                 <w:sz w:val="24"/>
                 <w:szCs w:val="24"/>
               </w:rPr>
@@ -27851,6 +28045,7 @@
             <w:r>
               <w:rPr>
                 <w:rFonts w:ascii="Arial" w:hAnsi="Arial" w:cs="Arial"/>
+                <w:color w:val="000000" w:themeColor="text1"/>
                 <w:sz w:val="24"/>
                 <w:szCs w:val="24"/>
               </w:rPr>
@@ -27861,26 +28056,31 @@
         <w:tc>
           <w:tcPr>
             <w:tcW w:w="1984" w:type="dxa"/>
+            <w:tcBorders>
+              <w:top w:val="single" w:sz="24" w:space="0" w:color="F4B083" w:themeColor="accent2" w:themeTint="99"/>
+              <w:left w:val="single" w:sz="24" w:space="0" w:color="F4B083" w:themeColor="accent2" w:themeTint="99"/>
+              <w:bottom w:val="single" w:sz="24" w:space="0" w:color="F4B083" w:themeColor="accent2" w:themeTint="99"/>
+              <w:right w:val="single" w:sz="24" w:space="0" w:color="F4B083" w:themeColor="accent2" w:themeTint="99"/>
+            </w:tcBorders>
           </w:tcPr>
           <w:p>
             <w:pPr>
               <w:rPr>
                 <w:rFonts w:ascii="Arial" w:hAnsi="Arial" w:cs="Arial"/>
+                <w:color w:val="000000" w:themeColor="text1"/>
                 <w:sz w:val="24"/>
                 <w:szCs w:val="24"/>
               </w:rPr>
             </w:pPr>
-            <w:proofErr w:type="spellStart"/>
             <w:r>
               <w:rPr>
                 <w:rFonts w:ascii="Arial" w:hAnsi="Arial" w:cs="Arial"/>
-                <w:color w:val="C45911" w:themeColor="accent2" w:themeShade="BF"/>
+                <w:color w:val="000000" w:themeColor="text1"/>
                 <w:sz w:val="24"/>
                 <w:szCs w:val="24"/>
               </w:rPr>
               <w:t>idDepartamento</w:t>
             </w:r>
-            <w:proofErr w:type="spellEnd"/>
           </w:p>
         </w:tc>
       </w:tr>
@@ -27890,16 +28090,18 @@
         <w:rPr>
           <w:rFonts w:ascii="Arial" w:hAnsi="Arial" w:cs="Arial"/>
           <w:b/>
-          <w:sz w:val="24"/>
-          <w:szCs w:val="24"/>
-        </w:rPr>
-      </w:pPr>
-    </w:p>
-    <w:p>
-      <w:pPr>
-        <w:rPr>
-          <w:rFonts w:ascii="Arial" w:hAnsi="Arial" w:cs="Arial"/>
-          <w:b/>
+          <w:color w:val="000000" w:themeColor="text1"/>
+          <w:sz w:val="24"/>
+          <w:szCs w:val="24"/>
+        </w:rPr>
+      </w:pPr>
+    </w:p>
+    <w:p>
+      <w:pPr>
+        <w:rPr>
+          <w:rFonts w:ascii="Arial" w:hAnsi="Arial" w:cs="Arial"/>
+          <w:b/>
+          <w:color w:val="000000" w:themeColor="text1"/>
           <w:sz w:val="24"/>
           <w:szCs w:val="24"/>
         </w:rPr>
@@ -27909,6 +28111,7 @@
         <w:rPr>
           <w:rFonts w:ascii="Arial" w:hAnsi="Arial" w:cs="Arial"/>
           <w:b/>
+          <w:color w:val="000000" w:themeColor="text1"/>
           <w:sz w:val="24"/>
           <w:szCs w:val="24"/>
         </w:rPr>
@@ -27935,36 +28138,17 @@
         <w:tc>
           <w:tcPr>
             <w:tcW w:w="1701" w:type="dxa"/>
+            <w:tcBorders>
+              <w:right w:val="single" w:sz="24" w:space="0" w:color="F4B083" w:themeColor="accent2" w:themeTint="99"/>
+            </w:tcBorders>
+            <w:shd w:val="clear" w:color="auto" w:fill="A8D08D" w:themeFill="accent6" w:themeFillTint="99"/>
           </w:tcPr>
           <w:p>
             <w:pPr>
               <w:ind w:left="-113"/>
               <w:rPr>
                 <w:rFonts w:ascii="Arial" w:hAnsi="Arial" w:cs="Arial"/>
-                <w:color w:val="FF0000"/>
-                <w:sz w:val="24"/>
-                <w:szCs w:val="24"/>
-              </w:rPr>
-            </w:pPr>
-            <w:r>
-              <w:rPr>
-                <w:rFonts w:ascii="Arial" w:hAnsi="Arial" w:cs="Arial"/>
-                <w:color w:val="70AD47" w:themeColor="accent6"/>
-                <w:sz w:val="24"/>
-                <w:szCs w:val="24"/>
-              </w:rPr>
-              <w:t>CODIGO</w:t>
-            </w:r>
-          </w:p>
-        </w:tc>
-        <w:tc>
-          <w:tcPr>
-            <w:tcW w:w="1843" w:type="dxa"/>
-          </w:tcPr>
-          <w:p>
-            <w:pPr>
-              <w:rPr>
-                <w:rFonts w:ascii="Arial" w:hAnsi="Arial" w:cs="Arial"/>
+                <w:color w:val="000000" w:themeColor="text1"/>
                 <w:sz w:val="24"/>
                 <w:szCs w:val="24"/>
               </w:rPr>
@@ -27973,11 +28157,168 @@
             <w:r>
               <w:rPr>
                 <w:rFonts w:ascii="Arial" w:hAnsi="Arial" w:cs="Arial"/>
-                <w:color w:val="C45911" w:themeColor="accent2" w:themeShade="BF"/>
+                <w:color w:val="000000" w:themeColor="text1"/>
+                <w:sz w:val="24"/>
+                <w:szCs w:val="24"/>
+              </w:rPr>
+              <w:t>codigo</w:t>
+            </w:r>
+            <w:proofErr w:type="spellEnd"/>
+          </w:p>
+        </w:tc>
+        <w:tc>
+          <w:tcPr>
+            <w:tcW w:w="1843" w:type="dxa"/>
+            <w:tcBorders>
+              <w:top w:val="single" w:sz="24" w:space="0" w:color="F4B083" w:themeColor="accent2" w:themeTint="99"/>
+              <w:left w:val="single" w:sz="24" w:space="0" w:color="F4B083" w:themeColor="accent2" w:themeTint="99"/>
+              <w:bottom w:val="single" w:sz="24" w:space="0" w:color="F4B083" w:themeColor="accent2" w:themeTint="99"/>
+              <w:right w:val="single" w:sz="24" w:space="0" w:color="F4B083" w:themeColor="accent2" w:themeTint="99"/>
+            </w:tcBorders>
+          </w:tcPr>
+          <w:p>
+            <w:pPr>
+              <w:rPr>
+                <w:rFonts w:ascii="Arial" w:hAnsi="Arial" w:cs="Arial"/>
+                <w:color w:val="000000" w:themeColor="text1"/>
+                <w:sz w:val="24"/>
+                <w:szCs w:val="24"/>
+              </w:rPr>
+            </w:pPr>
+            <w:r>
+              <w:rPr>
+                <w:rFonts w:ascii="Arial" w:hAnsi="Arial" w:cs="Arial"/>
+                <w:color w:val="000000" w:themeColor="text1"/>
                 <w:sz w:val="24"/>
                 <w:szCs w:val="24"/>
               </w:rPr>
               <w:t>codigoPersona</w:t>
+            </w:r>
+          </w:p>
+        </w:tc>
+      </w:tr>
+    </w:tbl>
+    <w:p>
+      <w:pPr>
+        <w:rPr>
+          <w:rFonts w:ascii="Arial" w:hAnsi="Arial" w:cs="Arial"/>
+          <w:b/>
+          <w:color w:val="000000" w:themeColor="text1"/>
+          <w:sz w:val="24"/>
+          <w:szCs w:val="24"/>
+        </w:rPr>
+      </w:pPr>
+    </w:p>
+    <w:p>
+      <w:pPr>
+        <w:rPr>
+          <w:rFonts w:ascii="Arial" w:hAnsi="Arial" w:cs="Arial"/>
+          <w:b/>
+          <w:color w:val="000000" w:themeColor="text1"/>
+          <w:sz w:val="24"/>
+          <w:szCs w:val="24"/>
+        </w:rPr>
+      </w:pPr>
+      <w:r>
+        <w:rPr>
+          <w:rFonts w:ascii="Arial" w:hAnsi="Arial" w:cs="Arial"/>
+          <w:b/>
+          <w:color w:val="000000" w:themeColor="text1"/>
+          <w:sz w:val="24"/>
+          <w:szCs w:val="24"/>
+        </w:rPr>
+        <w:t>Venta</w:t>
+      </w:r>
+    </w:p>
+    <w:tbl>
+      <w:tblPr>
+        <w:tblStyle w:val="Tablaconcuadrcula"/>
+        <w:tblW w:w="4961" w:type="dxa"/>
+        <w:tblInd w:w="137" w:type="dxa"/>
+        <w:tblLayout w:type="fixed"/>
+        <w:tblLook w:val="04A0" w:firstRow="1" w:lastRow="0" w:firstColumn="1" w:lastColumn="0" w:noHBand="0" w:noVBand="1"/>
+      </w:tblPr>
+      <w:tblGrid>
+        <w:gridCol w:w="1701"/>
+        <w:gridCol w:w="1276"/>
+        <w:gridCol w:w="1984"/>
+      </w:tblGrid>
+      <w:tr>
+        <w:trPr>
+          <w:trHeight w:val="83"/>
+        </w:trPr>
+        <w:tc>
+          <w:tcPr>
+            <w:tcW w:w="1701" w:type="dxa"/>
+            <w:shd w:val="clear" w:color="auto" w:fill="A8D08D" w:themeFill="accent6" w:themeFillTint="99"/>
+          </w:tcPr>
+          <w:p>
+            <w:pPr>
+              <w:ind w:left="-113"/>
+              <w:rPr>
+                <w:rFonts w:ascii="Arial" w:hAnsi="Arial" w:cs="Arial"/>
+                <w:color w:val="000000" w:themeColor="text1"/>
+                <w:sz w:val="24"/>
+                <w:szCs w:val="24"/>
+              </w:rPr>
+            </w:pPr>
+            <w:r>
+              <w:rPr>
+                <w:rFonts w:ascii="Arial" w:hAnsi="Arial" w:cs="Arial"/>
+                <w:color w:val="000000" w:themeColor="text1"/>
+                <w:sz w:val="24"/>
+                <w:szCs w:val="24"/>
+              </w:rPr>
+              <w:t>id</w:t>
+            </w:r>
+          </w:p>
+        </w:tc>
+        <w:tc>
+          <w:tcPr>
+            <w:tcW w:w="1276" w:type="dxa"/>
+          </w:tcPr>
+          <w:p>
+            <w:pPr>
+              <w:rPr>
+                <w:rFonts w:ascii="Arial" w:hAnsi="Arial" w:cs="Arial"/>
+                <w:color w:val="000000" w:themeColor="text1"/>
+                <w:sz w:val="24"/>
+                <w:szCs w:val="24"/>
+              </w:rPr>
+            </w:pPr>
+            <w:r>
+              <w:rPr>
+                <w:rFonts w:ascii="Arial" w:hAnsi="Arial" w:cs="Arial"/>
+                <w:color w:val="000000" w:themeColor="text1"/>
+                <w:sz w:val="24"/>
+                <w:szCs w:val="24"/>
+              </w:rPr>
+              <w:t>nombre</w:t>
+            </w:r>
+          </w:p>
+        </w:tc>
+        <w:tc>
+          <w:tcPr>
+            <w:tcW w:w="1984" w:type="dxa"/>
+          </w:tcPr>
+          <w:p>
+            <w:pPr>
+              <w:rPr>
+                <w:rFonts w:ascii="Arial" w:hAnsi="Arial" w:cs="Arial"/>
+                <w:color w:val="000000" w:themeColor="text1"/>
+                <w:sz w:val="24"/>
+                <w:szCs w:val="24"/>
+              </w:rPr>
+            </w:pPr>
+            <w:proofErr w:type="spellStart"/>
+            <w:r>
+              <w:rPr>
+                <w:rFonts w:ascii="Arial" w:hAnsi="Arial" w:cs="Arial"/>
+                <w:color w:val="000000" w:themeColor="text1"/>
+                <w:sz w:val="24"/>
+                <w:szCs w:val="24"/>
+              </w:rPr>
+              <w:t>cantidadCargos</w:t>
             </w:r>
             <w:proofErr w:type="spellEnd"/>
           </w:p>
@@ -27989,47 +28330,18 @@
         <w:rPr>
           <w:rFonts w:ascii="Arial" w:hAnsi="Arial" w:cs="Arial"/>
           <w:b/>
-          <w:sz w:val="24"/>
-          <w:szCs w:val="24"/>
-        </w:rPr>
-      </w:pPr>
-    </w:p>
-    <w:p>
-      <w:pPr>
-        <w:rPr>
-          <w:rFonts w:ascii="Arial" w:hAnsi="Arial" w:cs="Arial"/>
-          <w:b/>
-          <w:sz w:val="24"/>
-          <w:szCs w:val="24"/>
-        </w:rPr>
-      </w:pPr>
-      <w:r>
-        <w:rPr>
-          <w:rFonts w:ascii="Arial" w:hAnsi="Arial" w:cs="Arial"/>
-          <w:b/>
-          <w:sz w:val="24"/>
-          <w:szCs w:val="24"/>
-        </w:rPr>
-        <w:t>Venta</w:t>
-      </w:r>
-    </w:p>
-    <w:p>
-      <w:pPr>
-        <w:rPr>
-          <w:rFonts w:ascii="Arial" w:hAnsi="Arial" w:cs="Arial"/>
-          <w:b/>
-          <w:sz w:val="24"/>
-          <w:szCs w:val="24"/>
-        </w:rPr>
-      </w:pPr>
-      <w:bookmarkStart w:id="12" w:name="_GoBack"/>
-      <w:bookmarkEnd w:id="12"/>
-    </w:p>
-    <w:p>
-      <w:pPr>
-        <w:rPr>
-          <w:rFonts w:ascii="Arial" w:hAnsi="Arial" w:cs="Arial"/>
-          <w:b/>
+          <w:color w:val="000000" w:themeColor="text1"/>
+          <w:sz w:val="24"/>
+          <w:szCs w:val="24"/>
+        </w:rPr>
+      </w:pPr>
+    </w:p>
+    <w:p>
+      <w:pPr>
+        <w:rPr>
+          <w:rFonts w:ascii="Arial" w:hAnsi="Arial" w:cs="Arial"/>
+          <w:b/>
+          <w:color w:val="000000" w:themeColor="text1"/>
           <w:sz w:val="24"/>
           <w:szCs w:val="24"/>
         </w:rPr>
@@ -28039,6 +28351,7 @@
         <w:rPr>
           <w:rFonts w:ascii="Arial" w:hAnsi="Arial" w:cs="Arial"/>
           <w:b/>
+          <w:color w:val="000000" w:themeColor="text1"/>
           <w:sz w:val="24"/>
           <w:szCs w:val="24"/>
         </w:rPr>
@@ -28147,7 +28460,6 @@
           <w:szCs w:val="24"/>
           <w:lang w:val="es-MX"/>
         </w:rPr>
-        <w:lastRenderedPageBreak/>
         <w:t>Normalización</w:t>
       </w:r>
       <w:r>
@@ -28903,7 +29215,6 @@
           <w:szCs w:val="30"/>
           <w:lang w:val="es-ES"/>
         </w:rPr>
-        <w:lastRenderedPageBreak/>
         <w:t xml:space="preserve"> A</w:t>
       </w:r>
     </w:p>
@@ -30444,7 +30755,6 @@
                 <w:szCs w:val="26"/>
                 <w:lang w:val="es-ES"/>
               </w:rPr>
-              <w:lastRenderedPageBreak/>
               <w:t>Propietario</w:t>
             </w:r>
             <w:r>
@@ -35910,7 +36220,6 @@
                 <w:szCs w:val="26"/>
                 <w:lang w:val="es-ES"/>
               </w:rPr>
-              <w:lastRenderedPageBreak/>
               <w:t>Propietario</w:t>
             </w:r>
             <w:r>
@@ -37037,6 +37346,7 @@
                 <w:szCs w:val="26"/>
                 <w:lang w:val="es-ES"/>
               </w:rPr>
+              <w:lastRenderedPageBreak/>
               <w:t>P11</w:t>
             </w:r>
             <w:r>
@@ -37792,7 +38102,6 @@
           <w:szCs w:val="24"/>
           <w:lang w:val="es-MX"/>
         </w:rPr>
-        <w:lastRenderedPageBreak/>
         <w:tab/>
       </w:r>
       <w:r>
@@ -42276,6 +42585,7 @@
           <w:szCs w:val="20"/>
           <w:lang w:val="es-BO"/>
         </w:rPr>
+        <w:lastRenderedPageBreak/>
         <w:t>Formulario de inscripción para curso de postgrado</w:t>
       </w:r>
     </w:p>
@@ -47586,7 +47896,7 @@
 </file>
 
 <file path=customXml/itemProps1.xml><?xml version="1.0" encoding="utf-8"?>
-<ds:datastoreItem xmlns:ds="http://schemas.openxmlformats.org/officeDocument/2006/customXml" ds:itemID="{69B9840A-CEA0-4E8D-BAA3-423B45C37666}">
+<ds:datastoreItem xmlns:ds="http://schemas.openxmlformats.org/officeDocument/2006/customXml" ds:itemID="{B333B186-1199-4ADA-A287-3C842B4085A0}">
   <ds:schemaRefs>
     <ds:schemaRef ds:uri="http://schemas.openxmlformats.org/officeDocument/2006/bibliography"/>
   </ds:schemaRefs>

</xml_diff>

<commit_message>
mapeo en progrso 4
</commit_message>
<xml_diff>
--- a/1.0 Perfil SI.docx
+++ b/1.0 Perfil SI.docx
@@ -27908,18 +27908,7 @@
                 <w:sz w:val="24"/>
                 <w:szCs w:val="24"/>
               </w:rPr>
-              <w:t>canti</w:t>
-            </w:r>
-            <w:bookmarkStart w:id="12" w:name="_GoBack"/>
-            <w:bookmarkEnd w:id="12"/>
-            <w:r>
-              <w:rPr>
-                <w:rFonts w:ascii="Arial" w:hAnsi="Arial" w:cs="Arial"/>
-                <w:color w:val="000000" w:themeColor="text1"/>
-                <w:sz w:val="24"/>
-                <w:szCs w:val="24"/>
-              </w:rPr>
-              <w:t>dadCargos</w:t>
+              <w:t>cantidadCargos</w:t>
             </w:r>
             <w:proofErr w:type="spellEnd"/>
           </w:p>
@@ -28219,6 +28208,277 @@
           <w:szCs w:val="24"/>
         </w:rPr>
       </w:pPr>
+      <w:proofErr w:type="spellStart"/>
+      <w:r>
+        <w:rPr>
+          <w:rFonts w:ascii="Arial" w:hAnsi="Arial" w:cs="Arial"/>
+          <w:b/>
+          <w:color w:val="000000" w:themeColor="text1"/>
+          <w:sz w:val="24"/>
+          <w:szCs w:val="24"/>
+        </w:rPr>
+        <w:t>Intervalo</w:t>
+      </w:r>
+      <w:r>
+        <w:rPr>
+          <w:rFonts w:ascii="Arial" w:hAnsi="Arial" w:cs="Arial"/>
+          <w:b/>
+          <w:color w:val="000000" w:themeColor="text1"/>
+          <w:sz w:val="24"/>
+          <w:szCs w:val="24"/>
+        </w:rPr>
+        <w:t>DePago</w:t>
+      </w:r>
+      <w:proofErr w:type="spellEnd"/>
+    </w:p>
+    <w:tbl>
+      <w:tblPr>
+        <w:tblStyle w:val="Tablaconcuadrcula"/>
+        <w:tblW w:w="2977" w:type="dxa"/>
+        <w:tblInd w:w="137" w:type="dxa"/>
+        <w:tblLayout w:type="fixed"/>
+        <w:tblLook w:val="04A0" w:firstRow="1" w:lastRow="0" w:firstColumn="1" w:lastColumn="0" w:noHBand="0" w:noVBand="1"/>
+      </w:tblPr>
+      <w:tblGrid>
+        <w:gridCol w:w="1701"/>
+        <w:gridCol w:w="1276"/>
+      </w:tblGrid>
+      <w:tr>
+        <w:trPr>
+          <w:trHeight w:val="83"/>
+        </w:trPr>
+        <w:tc>
+          <w:tcPr>
+            <w:tcW w:w="1701" w:type="dxa"/>
+            <w:shd w:val="clear" w:color="auto" w:fill="A8D08D" w:themeFill="accent6" w:themeFillTint="99"/>
+          </w:tcPr>
+          <w:p>
+            <w:pPr>
+              <w:ind w:left="-113"/>
+              <w:rPr>
+                <w:rFonts w:ascii="Arial" w:hAnsi="Arial" w:cs="Arial"/>
+                <w:color w:val="000000" w:themeColor="text1"/>
+                <w:sz w:val="24"/>
+                <w:szCs w:val="24"/>
+              </w:rPr>
+            </w:pPr>
+            <w:r>
+              <w:rPr>
+                <w:rFonts w:ascii="Arial" w:hAnsi="Arial" w:cs="Arial"/>
+                <w:color w:val="000000" w:themeColor="text1"/>
+                <w:sz w:val="24"/>
+                <w:szCs w:val="24"/>
+              </w:rPr>
+              <w:t>id</w:t>
+            </w:r>
+          </w:p>
+        </w:tc>
+        <w:tc>
+          <w:tcPr>
+            <w:tcW w:w="1276" w:type="dxa"/>
+          </w:tcPr>
+          <w:p>
+            <w:pPr>
+              <w:rPr>
+                <w:rFonts w:ascii="Arial" w:hAnsi="Arial" w:cs="Arial"/>
+                <w:color w:val="000000" w:themeColor="text1"/>
+                <w:sz w:val="24"/>
+                <w:szCs w:val="24"/>
+              </w:rPr>
+            </w:pPr>
+            <w:r>
+              <w:rPr>
+                <w:rFonts w:ascii="Arial" w:hAnsi="Arial" w:cs="Arial"/>
+                <w:color w:val="000000" w:themeColor="text1"/>
+                <w:sz w:val="24"/>
+                <w:szCs w:val="24"/>
+              </w:rPr>
+              <w:t>nombre</w:t>
+            </w:r>
+          </w:p>
+        </w:tc>
+      </w:tr>
+    </w:tbl>
+    <w:p>
+      <w:pPr>
+        <w:rPr>
+          <w:rFonts w:ascii="Arial" w:hAnsi="Arial" w:cs="Arial"/>
+          <w:b/>
+          <w:color w:val="000000" w:themeColor="text1"/>
+          <w:sz w:val="24"/>
+          <w:szCs w:val="24"/>
+        </w:rPr>
+      </w:pPr>
+    </w:p>
+    <w:p>
+      <w:pPr>
+        <w:rPr>
+          <w:rFonts w:ascii="Arial" w:hAnsi="Arial" w:cs="Arial"/>
+          <w:b/>
+          <w:color w:val="000000" w:themeColor="text1"/>
+          <w:sz w:val="24"/>
+          <w:szCs w:val="24"/>
+        </w:rPr>
+      </w:pPr>
+    </w:p>
+    <w:p>
+      <w:pPr>
+        <w:rPr>
+          <w:rFonts w:ascii="Arial" w:hAnsi="Arial" w:cs="Arial"/>
+          <w:b/>
+          <w:color w:val="000000" w:themeColor="text1"/>
+          <w:sz w:val="24"/>
+          <w:szCs w:val="24"/>
+        </w:rPr>
+      </w:pPr>
+      <w:proofErr w:type="spellStart"/>
+      <w:r>
+        <w:rPr>
+          <w:rFonts w:ascii="Arial" w:hAnsi="Arial" w:cs="Arial"/>
+          <w:b/>
+          <w:color w:val="000000" w:themeColor="text1"/>
+          <w:sz w:val="24"/>
+          <w:szCs w:val="24"/>
+        </w:rPr>
+        <w:lastRenderedPageBreak/>
+        <w:t>MetodoDePago</w:t>
+      </w:r>
+      <w:proofErr w:type="spellEnd"/>
+    </w:p>
+    <w:tbl>
+      <w:tblPr>
+        <w:tblStyle w:val="Tablaconcuadrcula"/>
+        <w:tblW w:w="4961" w:type="dxa"/>
+        <w:tblInd w:w="137" w:type="dxa"/>
+        <w:tblLayout w:type="fixed"/>
+        <w:tblLook w:val="04A0" w:firstRow="1" w:lastRow="0" w:firstColumn="1" w:lastColumn="0" w:noHBand="0" w:noVBand="1"/>
+      </w:tblPr>
+      <w:tblGrid>
+        <w:gridCol w:w="1701"/>
+        <w:gridCol w:w="1276"/>
+        <w:gridCol w:w="1984"/>
+      </w:tblGrid>
+      <w:tr>
+        <w:trPr>
+          <w:trHeight w:val="83"/>
+        </w:trPr>
+        <w:tc>
+          <w:tcPr>
+            <w:tcW w:w="1701" w:type="dxa"/>
+            <w:shd w:val="clear" w:color="auto" w:fill="A8D08D" w:themeFill="accent6" w:themeFillTint="99"/>
+          </w:tcPr>
+          <w:p>
+            <w:pPr>
+              <w:ind w:left="-113"/>
+              <w:rPr>
+                <w:rFonts w:ascii="Arial" w:hAnsi="Arial" w:cs="Arial"/>
+                <w:color w:val="000000" w:themeColor="text1"/>
+                <w:sz w:val="24"/>
+                <w:szCs w:val="24"/>
+              </w:rPr>
+            </w:pPr>
+            <w:r>
+              <w:rPr>
+                <w:rFonts w:ascii="Arial" w:hAnsi="Arial" w:cs="Arial"/>
+                <w:color w:val="000000" w:themeColor="text1"/>
+                <w:sz w:val="24"/>
+                <w:szCs w:val="24"/>
+              </w:rPr>
+              <w:t>I</w:t>
+            </w:r>
+            <w:r>
+              <w:rPr>
+                <w:rFonts w:ascii="Arial" w:hAnsi="Arial" w:cs="Arial"/>
+                <w:color w:val="000000" w:themeColor="text1"/>
+                <w:sz w:val="24"/>
+                <w:szCs w:val="24"/>
+              </w:rPr>
+              <w:t>d</w:t>
+            </w:r>
+          </w:p>
+        </w:tc>
+        <w:tc>
+          <w:tcPr>
+            <w:tcW w:w="1276" w:type="dxa"/>
+          </w:tcPr>
+          <w:p>
+            <w:pPr>
+              <w:rPr>
+                <w:rFonts w:ascii="Arial" w:hAnsi="Arial" w:cs="Arial"/>
+                <w:color w:val="000000" w:themeColor="text1"/>
+                <w:sz w:val="24"/>
+                <w:szCs w:val="24"/>
+              </w:rPr>
+            </w:pPr>
+            <w:r>
+              <w:rPr>
+                <w:rFonts w:ascii="Arial" w:hAnsi="Arial" w:cs="Arial"/>
+                <w:color w:val="000000" w:themeColor="text1"/>
+                <w:sz w:val="24"/>
+                <w:szCs w:val="24"/>
+              </w:rPr>
+              <w:t>nombre</w:t>
+            </w:r>
+          </w:p>
+        </w:tc>
+        <w:tc>
+          <w:tcPr>
+            <w:tcW w:w="1984" w:type="dxa"/>
+          </w:tcPr>
+          <w:p>
+            <w:pPr>
+              <w:rPr>
+                <w:rFonts w:ascii="Arial" w:hAnsi="Arial" w:cs="Arial"/>
+                <w:color w:val="000000" w:themeColor="text1"/>
+                <w:sz w:val="24"/>
+                <w:szCs w:val="24"/>
+              </w:rPr>
+            </w:pPr>
+            <w:r>
+              <w:rPr>
+                <w:rFonts w:ascii="Arial" w:hAnsi="Arial" w:cs="Arial"/>
+                <w:color w:val="000000" w:themeColor="text1"/>
+                <w:sz w:val="24"/>
+                <w:szCs w:val="24"/>
+              </w:rPr>
+              <w:t>monto</w:t>
+            </w:r>
+            <w:bookmarkStart w:id="12" w:name="_GoBack"/>
+            <w:bookmarkEnd w:id="12"/>
+          </w:p>
+        </w:tc>
+      </w:tr>
+    </w:tbl>
+    <w:p>
+      <w:pPr>
+        <w:rPr>
+          <w:rFonts w:ascii="Arial" w:hAnsi="Arial" w:cs="Arial"/>
+          <w:b/>
+          <w:sz w:val="24"/>
+          <w:szCs w:val="24"/>
+        </w:rPr>
+      </w:pPr>
+    </w:p>
+    <w:p>
+      <w:pPr>
+        <w:rPr>
+          <w:rFonts w:ascii="Arial" w:hAnsi="Arial" w:cs="Arial"/>
+          <w:b/>
+          <w:sz w:val="24"/>
+          <w:szCs w:val="24"/>
+        </w:rPr>
+      </w:pPr>
+    </w:p>
+    <w:p>
+      <w:pPr>
+        <w:rPr>
+          <w:rFonts w:ascii="Arial" w:hAnsi="Arial" w:cs="Arial"/>
+          <w:b/>
+          <w:color w:val="000000" w:themeColor="text1"/>
+          <w:sz w:val="24"/>
+          <w:szCs w:val="24"/>
+        </w:rPr>
+      </w:pPr>
       <w:r>
         <w:rPr>
           <w:rFonts w:ascii="Arial" w:hAnsi="Arial" w:cs="Arial"/>
@@ -28330,50 +28590,6 @@
         <w:rPr>
           <w:rFonts w:ascii="Arial" w:hAnsi="Arial" w:cs="Arial"/>
           <w:b/>
-          <w:color w:val="000000" w:themeColor="text1"/>
-          <w:sz w:val="24"/>
-          <w:szCs w:val="24"/>
-        </w:rPr>
-      </w:pPr>
-    </w:p>
-    <w:p>
-      <w:pPr>
-        <w:rPr>
-          <w:rFonts w:ascii="Arial" w:hAnsi="Arial" w:cs="Arial"/>
-          <w:b/>
-          <w:color w:val="000000" w:themeColor="text1"/>
-          <w:sz w:val="24"/>
-          <w:szCs w:val="24"/>
-        </w:rPr>
-      </w:pPr>
-      <w:proofErr w:type="spellStart"/>
-      <w:r>
-        <w:rPr>
-          <w:rFonts w:ascii="Arial" w:hAnsi="Arial" w:cs="Arial"/>
-          <w:b/>
-          <w:color w:val="000000" w:themeColor="text1"/>
-          <w:sz w:val="24"/>
-          <w:szCs w:val="24"/>
-        </w:rPr>
-        <w:t>MetodoDePago</w:t>
-      </w:r>
-      <w:proofErr w:type="spellEnd"/>
-    </w:p>
-    <w:p>
-      <w:pPr>
-        <w:rPr>
-          <w:rFonts w:ascii="Arial" w:hAnsi="Arial" w:cs="Arial"/>
-          <w:b/>
-          <w:sz w:val="24"/>
-          <w:szCs w:val="24"/>
-        </w:rPr>
-      </w:pPr>
-    </w:p>
-    <w:p>
-      <w:pPr>
-        <w:rPr>
-          <w:rFonts w:ascii="Arial" w:hAnsi="Arial" w:cs="Arial"/>
-          <w:b/>
           <w:sz w:val="24"/>
           <w:szCs w:val="24"/>
         </w:rPr>
@@ -29881,6 +30097,7 @@
           <w:szCs w:val="24"/>
           <w:lang w:val="es-ES"/>
         </w:rPr>
+        <w:lastRenderedPageBreak/>
         <w:t>P16.</w:t>
       </w:r>
       <w:r>
@@ -32629,6 +32846,7 @@
                 <w:szCs w:val="26"/>
                 <w:lang w:val="es-ES"/>
               </w:rPr>
+              <w:lastRenderedPageBreak/>
               <w:t>P9</w:t>
             </w:r>
             <w:r>
@@ -35889,6 +36107,7 @@
           <w:szCs w:val="24"/>
           <w:lang w:val="es-MX" w:eastAsia="es-MX"/>
         </w:rPr>
+        <w:lastRenderedPageBreak/>
         <mc:AlternateContent>
           <mc:Choice Requires="wps">
             <w:drawing>
@@ -37039,6 +37258,7 @@
                 <w:szCs w:val="26"/>
                 <w:lang w:val="es-ES"/>
               </w:rPr>
+              <w:lastRenderedPageBreak/>
               <w:t>P8</w:t>
             </w:r>
             <w:r>
@@ -37346,7 +37566,6 @@
                 <w:szCs w:val="26"/>
                 <w:lang w:val="es-ES"/>
               </w:rPr>
-              <w:lastRenderedPageBreak/>
               <w:t>P11</w:t>
             </w:r>
             <w:r>
@@ -37894,6 +38113,7 @@
           <w:szCs w:val="24"/>
           <w:lang w:val="es-MX"/>
         </w:rPr>
+        <w:lastRenderedPageBreak/>
         <w:t>ALT02:</w:t>
       </w:r>
       <w:r>
@@ -42585,7 +42805,6 @@
           <w:szCs w:val="20"/>
           <w:lang w:val="es-BO"/>
         </w:rPr>
-        <w:lastRenderedPageBreak/>
         <w:t>Formulario de inscripción para curso de postgrado</w:t>
       </w:r>
     </w:p>
@@ -47896,7 +48115,7 @@
 </file>
 
 <file path=customXml/itemProps1.xml><?xml version="1.0" encoding="utf-8"?>
-<ds:datastoreItem xmlns:ds="http://schemas.openxmlformats.org/officeDocument/2006/customXml" ds:itemID="{B333B186-1199-4ADA-A287-3C842B4085A0}">
+<ds:datastoreItem xmlns:ds="http://schemas.openxmlformats.org/officeDocument/2006/customXml" ds:itemID="{19E7CFAB-C6B2-41A7-93D4-977902869652}">
   <ds:schemaRefs>
     <ds:schemaRef ds:uri="http://schemas.openxmlformats.org/officeDocument/2006/bibliography"/>
   </ds:schemaRefs>

</xml_diff>